<commit_message>
once again Docu update
</commit_message>
<xml_diff>
--- a/Jimon_LucianDaniel_Documentatie2.docx
+++ b/Jimon_LucianDaniel_Documentatie2.docx
@@ -1723,7 +1723,7 @@
         <w:rPr>
           <w:lang w:val="ro-RO"/>
         </w:rPr>
-        <w:t>Tehnici de programare Python și învățare automată</w:t>
+        <w:t>Tehnici de programare Python</w:t>
       </w:r>
       <w:bookmarkEnd w:id="4"/>
     </w:p>
@@ -1851,21 +1851,7 @@
         <w:rPr>
           <w:lang w:val="ro-RO"/>
         </w:rPr>
-        <w:t>reflectă progresele semnificative în tehnologia audio și informatică (</w:t>
-      </w:r>
-      <w:proofErr w:type="spellStart"/>
-      <w:r>
-        <w:rPr>
-          <w:lang w:val="ro-RO"/>
-        </w:rPr>
-        <w:t>Engel</w:t>
-      </w:r>
-      <w:proofErr w:type="spellEnd"/>
-      <w:r>
-        <w:rPr>
-          <w:lang w:val="ro-RO"/>
-        </w:rPr>
-        <w:t xml:space="preserve"> et al., 2017)</w:t>
+        <w:t>reflectă progresele semnificative în tehnologia audio și informatică (Engel et al., 2017)</w:t>
       </w:r>
       <w:r>
         <w:rPr>
@@ -2006,33 +1992,11 @@
         </w:rPr>
         <w:t xml:space="preserve"> (</w:t>
       </w:r>
-      <w:proofErr w:type="spellStart"/>
-      <w:r>
-        <w:rPr>
-          <w:lang w:val="ro-RO"/>
-        </w:rPr>
-        <w:t>Kumar</w:t>
-      </w:r>
-      <w:proofErr w:type="spellEnd"/>
-      <w:r>
-        <w:rPr>
-          <w:lang w:val="ro-RO"/>
-        </w:rPr>
-        <w:t xml:space="preserve"> &amp; </w:t>
-      </w:r>
-      <w:proofErr w:type="spellStart"/>
-      <w:r>
-        <w:rPr>
-          <w:lang w:val="ro-RO"/>
-        </w:rPr>
-        <w:t>Mohanty</w:t>
-      </w:r>
-      <w:proofErr w:type="spellEnd"/>
-      <w:r>
-        <w:rPr>
-          <w:lang w:val="ro-RO"/>
-        </w:rPr>
-        <w:t>, 2015)</w:t>
+      <w:r>
+        <w:rPr>
+          <w:lang w:val="ro-RO"/>
+        </w:rPr>
+        <w:t>Kumar &amp; Mohanty, 2015)</w:t>
       </w:r>
       <w:r>
         <w:rPr>
@@ -2071,13 +2035,67 @@
         <w:rPr>
           <w:lang w:val="ro-RO"/>
         </w:rPr>
-        <w:t>Sintetizatoarele funcționează prin generarea și manipularea electronică a undelor sonore. Ele utilizează diverse tehnici, cum ar fi oscilatoarele pentru generarea undelor sonore, filtrele pentru modelarea timbrului și modulatoarele pentru a adăuga dinamism și expresivitate sunetelor. Un aspect esențial în sinteza sunetului este capacitatea de a combina și modifica aceste componente pentru a produce o gamă largă de sunete.</w:t>
+        <w:t>Sintetizatoarele muzicale funcționează prin generarea și manipularea electronică a undelor sonore, oferind o platformă versatilă pentru crearea unei game largi de sunete. Iată o prezentare generală a modului în care funcționează sintetizatoarele:</w:t>
+      </w:r>
+    </w:p>
+    <w:p>
+      <w:pPr>
+        <w:rPr>
+          <w:lang w:val="ro-RO"/>
+        </w:rPr>
+      </w:pPr>
+      <w:r>
+        <w:rPr>
+          <w:lang w:val="ro-RO"/>
+        </w:rPr>
+        <w:t>Inima unui sintetizator este oscilatorul. Acesta produce unde sonore brute, nefiltrate, cum ar fi undele sonore în formă de ferăstrău, pătrate, sinusoidale, triunghiulare sau zgomot. În sintetizatoarele digitale, oscilatoarele pot fi tabele de unde sau chiar mostre înregistrate. Tonalitatea acestor unde este adesea modificată de tensiuni de control, care sunt generate de o tastatură sau de un secvențiator.</w:t>
+      </w:r>
+    </w:p>
+    <w:p>
+      <w:pPr>
+        <w:rPr>
+          <w:lang w:val="ro-RO"/>
+        </w:rPr>
+      </w:pPr>
+      <w:r>
+        <w:rPr>
+          <w:lang w:val="ro-RO"/>
+        </w:rPr>
+        <w:lastRenderedPageBreak/>
+        <w:t xml:space="preserve"> După oscilator, sunetul călătorește către o secțiune de filtrare (sau VCF), unde sunt modelate calitățile sale armonice. Există diferite tipuri de filtre, inclusiv filtre trece-jos, trece-înalt, trece-bandă și filtre crestătoare. Fiecare tip permite în mod selectiv trecerea anumitor frecvențe și blochează altele, modelând astfel timbrul sunetului.</w:t>
+      </w:r>
+    </w:p>
+    <w:p>
+      <w:pPr>
+        <w:rPr>
+          <w:lang w:val="ro-RO"/>
+        </w:rPr>
+      </w:pPr>
+      <w:r>
+        <w:rPr>
+          <w:lang w:val="ro-RO"/>
+        </w:rPr>
+        <w:t>Sunetul ajunge apoi la un amplificator (VCA), care îi determină volumul. Un plic atașat la amplificator controlează modificarea volumului în timp folosind patru etape: Attack, Decay, Sustain și Release (ADSR). Aceste etape definesc caracterul sunetului pe măsură ce evoluează din momentul în care este cântată o notă până când aceasta se estompează.</w:t>
       </w:r>
     </w:p>
     <w:p>
       <w:pPr>
         <w:pStyle w:val="Heading2"/>
         <w:rPr>
+          <w:rFonts w:eastAsiaTheme="minorEastAsia" w:cstheme="minorBidi"/>
+          <w:b w:val="0"/>
+          <w:bCs w:val="0"/>
+          <w:color w:val="auto"/>
+          <w:sz w:val="24"/>
+          <w:szCs w:val="22"/>
+          <w:lang w:val="ro-RO"/>
+        </w:rPr>
+      </w:pPr>
+    </w:p>
+    <w:p>
+      <w:pPr>
+        <w:pStyle w:val="Heading2"/>
+        <w:rPr>
           <w:lang w:val="ro-RO"/>
         </w:rPr>
       </w:pPr>
@@ -2098,14 +2116,7 @@
         <w:rPr>
           <w:lang w:val="ro-RO"/>
         </w:rPr>
-        <w:t xml:space="preserve">Unul dintre cele mai fascinante aspecte ale sintetizatoarelor este capacitatea lor de a imita sunetele instrumentelor acustice tradiționale, cum ar fi pianul, vioara sau flautul. Acest lucru se realizează prin </w:t>
-      </w:r>
-      <w:r>
-        <w:rPr>
-          <w:lang w:val="ro-RO"/>
-        </w:rPr>
-        <w:lastRenderedPageBreak/>
-        <w:t>modelarea atentă a caracteristicilor specifice ale sunetelor acestor instrumente, cum ar fi atacul, decăderea, menținerea și eliberarea sunetului, precum și prin simularea rezonanței și altor proprietăți acustice.</w:t>
+        <w:t>Unul dintre cele mai fascinante aspecte ale sintetizatoarelor este capacitatea lor de a imita sunetele instrumentelor acustice tradiționale, cum ar fi pianul, vioara sau flautul. Acest lucru se realizează prin modelarea atentă a caracteristicilor specifice ale sunetelor acestor instrumente, cum ar fi atacul, decăderea, menținerea și eliberarea sunetului, precum și prin simularea rezonanței și altor proprietăți acustice.</w:t>
       </w:r>
     </w:p>
     <w:p>
@@ -2150,7 +2161,7 @@
         <w:rPr>
           <w:lang w:val="ro-RO"/>
         </w:rPr>
-        <w:t>Sinteza Aditivă: Această tehnică modelează un spectru sonor ca un set de linii discrete corespunzătoare sinusoidelor. Prin combinarea diferitelor frecvențe și amplitudini ale acestor componente, se poate crea o gamă largă de sunete.</w:t>
+        <w:t>Sinteza Aditivă: Această tehnică modelează un spectru sonor ca un set de linii discrete corespunzătoare sinusoidelor. Prin combinarea diferitelor frecvențe și amplitudini ale acestor componente, se poate crea o gamă largă de sunete</w:t>
       </w:r>
     </w:p>
     <w:p>
@@ -2168,7 +2179,7 @@
         <w:rPr>
           <w:lang w:val="ro-RO"/>
         </w:rPr>
-        <w:t>Sinteza FM (Modulare în Frecvență): Utilizează două oscilatoare, unul pentru generarea unei frecvențe originale și celălalt pentru modularea primului prin introducerea armonicelor suplimentare. Această tehnică a fost popularizată de sintetizatorul Yamaha DX7 și este cunoscută pentru sunetele sale metalice și vibrante.</w:t>
+        <w:t>Sinteza substractivă: Acesta este un tip comun de sinteză a sunetului în sintetizatoarele analogice, în care părțile parțiale ale unui semnal audio bogat în armonici sunt atenuate de un filtru pentru a modifica timbrul sunetului. Se pornește de la o formă de undă complexă, care este apoi modelată prin filtre și anvelope.</w:t>
       </w:r>
     </w:p>
     <w:p>
@@ -2186,7 +2197,7 @@
         <w:rPr>
           <w:lang w:val="ro-RO"/>
         </w:rPr>
-        <w:t>Sinteza Granulară: În această tehnică, sunetele sunt descompuse în „grăuncioare” mici și apoi recombinate pentru a crea texturi noi și complexe. Sinteza granulară este excelentă pentru crearea de peisaje sonore și texturi neregulate.</w:t>
+        <w:t>Sinteza FM (Modulare în Frecvență): Utilizează două oscilatoare, unul pentru generarea unei frecvențe originale și celălalt pentru modularea primului prin introducerea armonicelor suplimentare. Această tehnică a fost popularizată de sintetizatorul Yamaha DX7 și este cunoscută pentru sunetele sale metalice și vibrante.</w:t>
       </w:r>
     </w:p>
     <w:p>
@@ -2204,6 +2215,24 @@
         <w:rPr>
           <w:lang w:val="ro-RO"/>
         </w:rPr>
+        <w:t>Sinteza Granulară: În această tehnică, sunetele sunt descompuse în „grăuncioare” mici și apoi recombinate pentru a crea texturi noi și complexe. Sinteza granulară este excelentă pentru crearea de peisaje sonore și texturi neregulate.</w:t>
+      </w:r>
+    </w:p>
+    <w:p>
+      <w:pPr>
+        <w:pStyle w:val="ListParagraph"/>
+        <w:numPr>
+          <w:ilvl w:val="0"/>
+          <w:numId w:val="8"/>
+        </w:numPr>
+        <w:rPr>
+          <w:lang w:val="ro-RO"/>
+        </w:rPr>
+      </w:pPr>
+      <w:r>
+        <w:rPr>
+          <w:lang w:val="ro-RO"/>
+        </w:rPr>
         <w:t>Sinteza Vectorială: Combină mai multe wavetables (tablouri de forme de undă) prin interpolare, oferind un control extins asupra timbrului. Sinteza vectorială permite manipularea continuă a sunetului, creând tranziții netede între diferitele timbre.</w:t>
       </w:r>
     </w:p>
@@ -2245,6 +2274,7 @@
         <w:rPr>
           <w:lang w:val="ro-RO"/>
         </w:rPr>
+        <w:lastRenderedPageBreak/>
         <w:t>Importanța Interfețelor Utilizator</w:t>
       </w:r>
     </w:p>
@@ -2297,21 +2327,7 @@
         <w:rPr>
           <w:lang w:val="ro-RO"/>
         </w:rPr>
-        <w:t>ehnologiile emergente vor continua să transforme modul în care interacționăm și experimentăm muzica și sunetul (</w:t>
-      </w:r>
-      <w:proofErr w:type="spellStart"/>
-      <w:r>
-        <w:rPr>
-          <w:lang w:val="ro-RO"/>
-        </w:rPr>
-        <w:t>Ye</w:t>
-      </w:r>
-      <w:proofErr w:type="spellEnd"/>
-      <w:r>
-        <w:rPr>
-          <w:lang w:val="ro-RO"/>
-        </w:rPr>
-        <w:t xml:space="preserve"> et al., 2023</w:t>
+        <w:t>ehnologiile emergente vor continua să transforme modul în care interacționăm și experimentăm muzica și sunetul (Ye et al., 2023</w:t>
       </w:r>
       <w:r>
         <w:rPr>
@@ -2319,6 +2335,111 @@
         </w:rPr>
         <w:t>)</w:t>
       </w:r>
+    </w:p>
+    <w:p>
+      <w:pPr>
+        <w:rPr>
+          <w:lang w:val="ro-RO"/>
+        </w:rPr>
+      </w:pPr>
+    </w:p>
+    <w:p>
+      <w:pPr>
+        <w:rPr>
+          <w:lang w:val="ro-RO"/>
+        </w:rPr>
+      </w:pPr>
+    </w:p>
+    <w:p>
+      <w:pPr>
+        <w:rPr>
+          <w:lang w:val="ro-RO"/>
+        </w:rPr>
+      </w:pPr>
+    </w:p>
+    <w:p>
+      <w:pPr>
+        <w:rPr>
+          <w:lang w:val="ro-RO"/>
+        </w:rPr>
+      </w:pPr>
+    </w:p>
+    <w:p>
+      <w:pPr>
+        <w:rPr>
+          <w:lang w:val="ro-RO"/>
+        </w:rPr>
+      </w:pPr>
+    </w:p>
+    <w:p>
+      <w:pPr>
+        <w:rPr>
+          <w:lang w:val="ro-RO"/>
+        </w:rPr>
+      </w:pPr>
+    </w:p>
+    <w:p>
+      <w:pPr>
+        <w:rPr>
+          <w:lang w:val="ro-RO"/>
+        </w:rPr>
+      </w:pPr>
+    </w:p>
+    <w:p>
+      <w:pPr>
+        <w:rPr>
+          <w:lang w:val="ro-RO"/>
+        </w:rPr>
+      </w:pPr>
+    </w:p>
+    <w:p>
+      <w:pPr>
+        <w:rPr>
+          <w:lang w:val="ro-RO"/>
+        </w:rPr>
+      </w:pPr>
+    </w:p>
+    <w:p>
+      <w:pPr>
+        <w:rPr>
+          <w:lang w:val="ro-RO"/>
+        </w:rPr>
+      </w:pPr>
+    </w:p>
+    <w:p>
+      <w:pPr>
+        <w:rPr>
+          <w:lang w:val="ro-RO"/>
+        </w:rPr>
+      </w:pPr>
+    </w:p>
+    <w:p>
+      <w:pPr>
+        <w:rPr>
+          <w:lang w:val="ro-RO"/>
+        </w:rPr>
+      </w:pPr>
+    </w:p>
+    <w:p>
+      <w:pPr>
+        <w:rPr>
+          <w:lang w:val="ro-RO"/>
+        </w:rPr>
+      </w:pPr>
+    </w:p>
+    <w:p>
+      <w:pPr>
+        <w:rPr>
+          <w:lang w:val="ro-RO"/>
+        </w:rPr>
+      </w:pPr>
+    </w:p>
+    <w:p>
+      <w:pPr>
+        <w:rPr>
+          <w:lang w:val="ro-RO"/>
+        </w:rPr>
+      </w:pPr>
     </w:p>
     <w:p>
       <w:pPr>
@@ -2393,11 +2514,523 @@
           <w:lang w:val="ro-RO"/>
         </w:rPr>
       </w:pPr>
+      <w:r>
+        <w:rPr>
+          <w:lang w:val="ro-RO"/>
+        </w:rPr>
+        <w:t>Backend</w:t>
+      </w:r>
+    </w:p>
+    <w:p>
+      <w:pPr>
+        <w:rPr>
+          <w:lang w:val="ro-RO"/>
+        </w:rPr>
+      </w:pPr>
+      <w:r>
+        <w:rPr>
+          <w:lang w:val="ro-RO"/>
+        </w:rPr>
+        <w:t xml:space="preserve">Partea principală a programului este prezent în fișierul „synth.py” care este un fel de backend pentru proiect. În acest fișier sunt definite funcțiile de procesare de sunet, sinteză, generare și redare. </w:t>
+      </w:r>
+    </w:p>
+    <w:p>
+      <w:pPr>
+        <w:rPr>
+          <w:lang w:val="ro-RO"/>
+        </w:rPr>
+      </w:pPr>
+      <w:r>
+        <w:rPr>
+          <w:lang w:val="ro-RO"/>
+        </w:rPr>
+        <w:t xml:space="preserve">Funcția pentru generarea formelor de unde, generate_waveform() este capabilă să creeze diferite  </w:t>
+      </w:r>
+      <w:r>
+        <w:rPr>
+          <w:lang w:val="ro-RO"/>
+        </w:rPr>
+        <w:t xml:space="preserve">tipuri de forme de undă, cum ar fi sinusoidală, pătrată, sinusoidală-pătrată și forme de undă bazate pe mostre </w:t>
+      </w:r>
+      <w:r>
+        <w:rPr>
+          <w:lang w:val="ro-RO"/>
+        </w:rPr>
+        <w:t xml:space="preserve">sonore </w:t>
+      </w:r>
+      <w:r>
+        <w:rPr>
+          <w:lang w:val="ro-RO"/>
+        </w:rPr>
+        <w:t>(pian, flaut, trompetă).</w:t>
+      </w:r>
+      <w:r>
+        <w:rPr>
+          <w:lang w:val="ro-RO"/>
+        </w:rPr>
+        <w:t xml:space="preserve"> </w:t>
+      </w:r>
+    </w:p>
+    <w:p>
+      <w:pPr>
+        <w:rPr>
+          <w:lang w:val="ro-RO"/>
+        </w:rPr>
+      </w:pPr>
+      <w:r>
+        <w:rPr>
+          <w:lang w:val="ro-RO"/>
+        </w:rPr>
+        <w:t xml:space="preserve">În cazul în care utilizatorul alege forme de unde generate, programul generează acestea cu ajutorul modului numpy, care </w:t>
+      </w:r>
+      <w:r>
+        <w:rPr>
+          <w:lang w:val="ro-RO"/>
+        </w:rPr>
+        <w:t xml:space="preserve">pe baza capabilităților sale avansate de calcul numeric, permite crearea rapidă și eficientă a formelor de undă. De exemplu, în cadrul funcției generate_waveform(), pentru a genera o undă sinusoidală, codul calculează un set de </w:t>
+      </w:r>
+      <w:r>
+        <w:rPr>
+          <w:lang w:val="ro-RO"/>
+        </w:rPr>
+        <w:t>eșantioane</w:t>
+      </w:r>
+      <w:r>
+        <w:rPr>
+          <w:lang w:val="ro-RO"/>
+        </w:rPr>
+        <w:t xml:space="preserve"> pe parcursul duratei specificate prin formula: np.sin(2 * np.pi * freq * t), unde freq reprezintă frecvența undei și t este un array de valori de timp, calculat pentru a se potrivi cu rata de eșantionare și durata. Aceasta produce o undă sinusoidală pură, reprezentativă pentru tonul respectiv.</w:t>
+      </w:r>
+      <w:r>
+        <w:rPr>
+          <w:lang w:val="ro-RO"/>
+        </w:rPr>
+        <w:t xml:space="preserve"> Pentru </w:t>
+      </w:r>
+      <w:r>
+        <w:rPr>
+          <w:lang w:val="ro-RO"/>
+        </w:rPr>
+        <w:t>und</w:t>
+      </w:r>
+      <w:r>
+        <w:rPr>
+          <w:lang w:val="ro-RO"/>
+        </w:rPr>
+        <w:t>a</w:t>
+      </w:r>
+      <w:r>
+        <w:rPr>
+          <w:lang w:val="ro-RO"/>
+        </w:rPr>
+        <w:t xml:space="preserve"> </w:t>
+      </w:r>
+      <w:r>
+        <w:rPr>
+          <w:lang w:val="ro-RO"/>
+        </w:rPr>
+        <w:t>dreptunghiulară,</w:t>
+      </w:r>
+      <w:r>
+        <w:rPr>
+          <w:lang w:val="ro-RO"/>
+        </w:rPr>
+        <w:t xml:space="preserve"> codul </w:t>
+      </w:r>
+      <w:r>
+        <w:rPr>
+          <w:lang w:val="ro-RO"/>
+        </w:rPr>
+        <w:t>folosește</w:t>
+      </w:r>
+      <w:r>
+        <w:rPr>
+          <w:lang w:val="ro-RO"/>
+        </w:rPr>
+        <w:t xml:space="preserve"> np.sign(np.sin(2 * np.pi * freq * t)), care generează valori de +1 și -1, reprezentând formele abrupte ale unei und</w:t>
+      </w:r>
+      <w:r>
+        <w:rPr>
+          <w:lang w:val="ro-RO"/>
+        </w:rPr>
+        <w:t>e dreptunghiu</w:t>
+      </w:r>
+      <w:r>
+        <w:rPr>
+          <w:lang w:val="ro-RO"/>
+        </w:rPr>
+        <w:t>lare</w:t>
+      </w:r>
+      <w:r>
+        <w:rPr>
+          <w:lang w:val="ro-RO"/>
+        </w:rPr>
+        <w:t>.</w:t>
+      </w:r>
+      <w:r>
+        <w:rPr>
+          <w:lang w:val="ro-RO"/>
+        </w:rPr>
+        <w:t xml:space="preserve"> </w:t>
+      </w:r>
+      <w:r>
+        <w:rPr>
+          <w:lang w:val="ro-RO"/>
+        </w:rPr>
+        <w:t>Semnalul numit „sine-square” este combinația celor două menționate anterior.</w:t>
+      </w:r>
+    </w:p>
+    <w:p>
+      <w:pPr>
+        <w:rPr>
+          <w:lang w:val="ro-RO"/>
+        </w:rPr>
+      </w:pPr>
+      <w:r>
+        <w:rPr>
+          <w:lang w:val="ro-RO"/>
+        </w:rPr>
+        <w:t xml:space="preserve">Pe de altă parte, dacă se alege utilizarea mostrelor de sunet de la instrumente muzicale reale, acestea sunt preluate din directoare specificate, cu locația lângă codul sursă, unde fiecare notă muzicală este stocată în câte un fișier de tip „.wav”, denumindu-de după frecvența sunetului. Astfel sunt câte 12 fișiere audio pentru fiecare instrument, </w:t>
+      </w:r>
+      <w:r>
+        <w:rPr>
+          <w:lang w:val="ro-RO"/>
+        </w:rPr>
+        <w:t>anume:</w:t>
+      </w:r>
+      <w:r>
+        <w:rPr>
+          <w:lang w:val="ro-RO"/>
+        </w:rPr>
+        <w:t xml:space="preserve"> </w:t>
+      </w:r>
+    </w:p>
+    <w:p>
+      <w:pPr>
+        <w:pStyle w:val="ListParagraph"/>
+        <w:numPr>
+          <w:ilvl w:val="0"/>
+          <w:numId w:val="11"/>
+        </w:numPr>
+        <w:rPr>
+          <w:lang w:val="ro-RO"/>
+        </w:rPr>
+      </w:pPr>
+      <w:r>
+        <w:rPr>
+          <w:lang w:val="ro-RO"/>
+        </w:rPr>
+        <w:t>261.63</w:t>
+      </w:r>
+      <w:r>
+        <w:rPr>
+          <w:lang w:val="ro-RO"/>
+        </w:rPr>
+        <w:t>.wav</w:t>
+      </w:r>
+      <w:r>
+        <w:rPr>
+          <w:lang w:val="ro-RO"/>
+        </w:rPr>
+        <w:t xml:space="preserve"> (C4)</w:t>
+      </w:r>
+    </w:p>
+    <w:p>
+      <w:pPr>
+        <w:pStyle w:val="ListParagraph"/>
+        <w:numPr>
+          <w:ilvl w:val="0"/>
+          <w:numId w:val="11"/>
+        </w:numPr>
+        <w:rPr>
+          <w:lang w:val="ro-RO"/>
+        </w:rPr>
+      </w:pPr>
+      <w:r>
+        <w:rPr>
+          <w:lang w:val="ro-RO"/>
+        </w:rPr>
+        <w:t>277.18.wav</w:t>
+      </w:r>
+      <w:r>
+        <w:rPr>
+          <w:lang w:val="ro-RO"/>
+        </w:rPr>
+        <w:t xml:space="preserve"> (C#4)</w:t>
+      </w:r>
+    </w:p>
+    <w:p>
+      <w:pPr>
+        <w:pStyle w:val="ListParagraph"/>
+        <w:numPr>
+          <w:ilvl w:val="0"/>
+          <w:numId w:val="11"/>
+        </w:numPr>
+        <w:rPr>
+          <w:lang w:val="ro-RO"/>
+        </w:rPr>
+      </w:pPr>
+      <w:r>
+        <w:rPr>
+          <w:lang w:val="ro-RO"/>
+        </w:rPr>
+        <w:t>293.66.wav</w:t>
+      </w:r>
+      <w:r>
+        <w:rPr>
+          <w:lang w:val="ro-RO"/>
+        </w:rPr>
+        <w:t xml:space="preserve"> (D4)</w:t>
+      </w:r>
+    </w:p>
+    <w:p>
+      <w:pPr>
+        <w:pStyle w:val="ListParagraph"/>
+        <w:numPr>
+          <w:ilvl w:val="0"/>
+          <w:numId w:val="11"/>
+        </w:numPr>
+        <w:rPr>
+          <w:lang w:val="ro-RO"/>
+        </w:rPr>
+      </w:pPr>
+      <w:r>
+        <w:rPr>
+          <w:lang w:val="ro-RO"/>
+        </w:rPr>
+        <w:t>311.13.wav</w:t>
+      </w:r>
+      <w:r>
+        <w:rPr>
+          <w:lang w:val="ro-RO"/>
+        </w:rPr>
+        <w:t xml:space="preserve"> (D#4)</w:t>
+      </w:r>
+    </w:p>
+    <w:p>
+      <w:pPr>
+        <w:pStyle w:val="ListParagraph"/>
+        <w:numPr>
+          <w:ilvl w:val="0"/>
+          <w:numId w:val="11"/>
+        </w:numPr>
+        <w:rPr>
+          <w:lang w:val="ro-RO"/>
+        </w:rPr>
+      </w:pPr>
+      <w:r>
+        <w:rPr>
+          <w:lang w:val="ro-RO"/>
+        </w:rPr>
+        <w:t>329.63.wav</w:t>
+      </w:r>
+      <w:r>
+        <w:rPr>
+          <w:lang w:val="ro-RO"/>
+        </w:rPr>
+        <w:t xml:space="preserve"> (E4)</w:t>
+      </w:r>
+    </w:p>
+    <w:p>
+      <w:pPr>
+        <w:pStyle w:val="ListParagraph"/>
+        <w:numPr>
+          <w:ilvl w:val="0"/>
+          <w:numId w:val="11"/>
+        </w:numPr>
+        <w:rPr>
+          <w:lang w:val="ro-RO"/>
+        </w:rPr>
+      </w:pPr>
+      <w:r>
+        <w:rPr>
+          <w:lang w:val="ro-RO"/>
+        </w:rPr>
+        <w:t>349.23.wav</w:t>
+      </w:r>
+      <w:r>
+        <w:rPr>
+          <w:lang w:val="ro-RO"/>
+        </w:rPr>
+        <w:t xml:space="preserve"> (F4)</w:t>
+      </w:r>
+    </w:p>
+    <w:p>
+      <w:pPr>
+        <w:pStyle w:val="ListParagraph"/>
+        <w:numPr>
+          <w:ilvl w:val="0"/>
+          <w:numId w:val="11"/>
+        </w:numPr>
+        <w:rPr>
+          <w:lang w:val="ro-RO"/>
+        </w:rPr>
+      </w:pPr>
+      <w:r>
+        <w:rPr>
+          <w:lang w:val="ro-RO"/>
+        </w:rPr>
+        <w:t>369.99.wav</w:t>
+      </w:r>
+      <w:r>
+        <w:rPr>
+          <w:lang w:val="ro-RO"/>
+        </w:rPr>
+        <w:t xml:space="preserve"> (F#4)</w:t>
+      </w:r>
+    </w:p>
+    <w:p>
+      <w:pPr>
+        <w:pStyle w:val="ListParagraph"/>
+        <w:numPr>
+          <w:ilvl w:val="0"/>
+          <w:numId w:val="11"/>
+        </w:numPr>
+        <w:rPr>
+          <w:lang w:val="ro-RO"/>
+        </w:rPr>
+      </w:pPr>
+      <w:r>
+        <w:rPr>
+          <w:lang w:val="ro-RO"/>
+        </w:rPr>
+        <w:t>392.00.wav</w:t>
+      </w:r>
+      <w:r>
+        <w:rPr>
+          <w:lang w:val="ro-RO"/>
+        </w:rPr>
+        <w:t xml:space="preserve"> (G4)</w:t>
+      </w:r>
+    </w:p>
+    <w:p>
+      <w:pPr>
+        <w:pStyle w:val="ListParagraph"/>
+        <w:numPr>
+          <w:ilvl w:val="0"/>
+          <w:numId w:val="11"/>
+        </w:numPr>
+        <w:rPr>
+          <w:lang w:val="ro-RO"/>
+        </w:rPr>
+      </w:pPr>
+      <w:r>
+        <w:rPr>
+          <w:lang w:val="ro-RO"/>
+        </w:rPr>
+        <w:t>415.30.wav</w:t>
+      </w:r>
+      <w:r>
+        <w:rPr>
+          <w:lang w:val="ro-RO"/>
+        </w:rPr>
+        <w:t xml:space="preserve"> (G#4)</w:t>
+      </w:r>
+    </w:p>
+    <w:p>
+      <w:pPr>
+        <w:pStyle w:val="ListParagraph"/>
+        <w:numPr>
+          <w:ilvl w:val="0"/>
+          <w:numId w:val="11"/>
+        </w:numPr>
+        <w:rPr>
+          <w:lang w:val="ro-RO"/>
+        </w:rPr>
+      </w:pPr>
+      <w:r>
+        <w:rPr>
+          <w:lang w:val="ro-RO"/>
+        </w:rPr>
+        <w:t>440.00.wav</w:t>
+      </w:r>
+      <w:r>
+        <w:rPr>
+          <w:lang w:val="ro-RO"/>
+        </w:rPr>
+        <w:t xml:space="preserve"> (A4)</w:t>
+      </w:r>
+    </w:p>
+    <w:p>
+      <w:pPr>
+        <w:pStyle w:val="ListParagraph"/>
+        <w:numPr>
+          <w:ilvl w:val="0"/>
+          <w:numId w:val="11"/>
+        </w:numPr>
+        <w:rPr>
+          <w:lang w:val="ro-RO"/>
+        </w:rPr>
+      </w:pPr>
+      <w:r>
+        <w:rPr>
+          <w:lang w:val="ro-RO"/>
+        </w:rPr>
+        <w:t>466.16.wav</w:t>
+      </w:r>
+      <w:r>
+        <w:rPr>
+          <w:lang w:val="ro-RO"/>
+        </w:rPr>
+        <w:t xml:space="preserve"> (A#4)</w:t>
+      </w:r>
+    </w:p>
+    <w:p>
+      <w:pPr>
+        <w:pStyle w:val="ListParagraph"/>
+        <w:numPr>
+          <w:ilvl w:val="0"/>
+          <w:numId w:val="11"/>
+        </w:numPr>
+        <w:rPr>
+          <w:lang w:val="ro-RO"/>
+        </w:rPr>
+      </w:pPr>
+      <w:r>
+        <w:rPr>
+          <w:lang w:val="ro-RO"/>
+        </w:rPr>
+        <w:t>493.88.wav</w:t>
+      </w:r>
+      <w:r>
+        <w:rPr>
+          <w:lang w:val="ro-RO"/>
+        </w:rPr>
+        <w:t xml:space="preserve"> (B4)</w:t>
+      </w:r>
+    </w:p>
+    <w:p>
+      <w:pPr>
+        <w:rPr>
+          <w:lang w:val="en-US"/>
+        </w:rPr>
+      </w:pPr>
+      <w:r>
+        <w:rPr>
+          <w:lang w:val="ro-RO"/>
+        </w:rPr>
+        <w:t xml:space="preserve"> Cu funcția load_</w:t>
+      </w:r>
+      <w:r>
+        <w:rPr>
+          <w:lang w:val="ro-RO"/>
+        </w:rPr>
+        <w:t xml:space="preserve">instrument_samples se deschide fișierul căutat pe bază de instrument și frecvență cu ajutorul modului wave, care apoi este delimitat în cadre, din care mai departe se extrag eșantioanele cu numpy, care se stochează într-un array separat pentru fiecare notă. În generate_waveform, în cazul unei opțiuni de instrument real, </w:t>
+      </w:r>
+    </w:p>
+    <w:p>
+      <w:pPr>
+        <w:pStyle w:val="Heading2"/>
+        <w:rPr>
+          <w:lang w:val="ro-RO"/>
+        </w:rPr>
+      </w:pPr>
       <w:bookmarkStart w:id="8" w:name="_Toc153667085"/>
       <w:r>
         <w:rPr>
           <w:lang w:val="ro-RO"/>
         </w:rPr>
+        <w:lastRenderedPageBreak/>
         <w:t>GUI</w:t>
       </w:r>
       <w:bookmarkEnd w:id="8"/>
@@ -2609,7 +3242,7 @@
         <w:rPr>
           <w:lang w:val="ro-RO"/>
         </w:rPr>
-        <w:t>gui</w:t>
+        <w:t>SynthApp</w:t>
       </w:r>
       <w:r>
         <w:rPr>
@@ -2714,21 +3347,7 @@
         <w:rPr>
           <w:lang w:val="ro-RO"/>
         </w:rPr>
-        <w:t xml:space="preserve">Întreaga interfață grafică a fost creată cu ajutorul modului grafic implicit al </w:t>
-      </w:r>
-      <w:proofErr w:type="spellStart"/>
-      <w:r>
-        <w:rPr>
-          <w:lang w:val="ro-RO"/>
-        </w:rPr>
-        <w:t>Python</w:t>
-      </w:r>
-      <w:proofErr w:type="spellEnd"/>
-      <w:r>
-        <w:rPr>
-          <w:lang w:val="ro-RO"/>
-        </w:rPr>
-        <w:t>, Tkinter.</w:t>
+        <w:t>Întreaga interfață grafică a fost creată cu ajutorul modului grafic implicit al Python, Tkinter.</w:t>
       </w:r>
     </w:p>
     <w:p>
@@ -2747,21 +3366,7 @@
         <w:rPr>
           <w:lang w:val="ro-RO"/>
         </w:rPr>
-        <w:t xml:space="preserve">modulul menționat, care sunt setate să fie sau albe (pentru note întregi) sau negre (pentru semi note), pentru a semăna cu un pian real cât de bine posibil. La apăsarea unui buton sau a unei taste mapate de pe tastatură, funcția de </w:t>
-      </w:r>
-      <w:proofErr w:type="spellStart"/>
-      <w:r>
-        <w:rPr>
-          <w:lang w:val="ro-RO"/>
-        </w:rPr>
-        <w:t>play_sound</w:t>
-      </w:r>
-      <w:proofErr w:type="spellEnd"/>
-      <w:r>
-        <w:rPr>
-          <w:lang w:val="ro-RO"/>
-        </w:rPr>
-        <w:t xml:space="preserve"> i</w:t>
+        <w:t>modulul menționat, care sunt setate să fie sau albe (pentru note întregi) sau negre (pentru semi note), pentru a semăna cu un pian real cât de bine posibil. La apăsarea unui buton sau a unei taste mapate de pe tastatură, funcția de play_sound i</w:t>
       </w:r>
       <w:r>
         <w:rPr>
@@ -2779,68 +3384,26 @@
         <w:rPr>
           <w:lang w:val="ro-RO"/>
         </w:rPr>
+        <w:t xml:space="preserve"> backendul proiectului va prelua setările de sunet pentru note și va reda sunetul generat sau căutat din mostre, cu ajutorul modului simpleaudio. </w:t>
+      </w:r>
+    </w:p>
+    <w:p>
+      <w:pPr>
+        <w:rPr>
+          <w:lang w:val="ro-RO"/>
+        </w:rPr>
+      </w:pPr>
+      <w:r>
+        <w:rPr>
+          <w:lang w:val="ro-RO"/>
+        </w:rPr>
         <w:t xml:space="preserve"> </w:t>
       </w:r>
-      <w:proofErr w:type="spellStart"/>
-      <w:r>
-        <w:rPr>
-          <w:lang w:val="ro-RO"/>
-        </w:rPr>
-        <w:t>backendul</w:t>
-      </w:r>
-      <w:proofErr w:type="spellEnd"/>
-      <w:r>
-        <w:rPr>
-          <w:lang w:val="ro-RO"/>
-        </w:rPr>
-        <w:t xml:space="preserve"> proiectului va prelua setările de sunet pentru note și va reda sunetul generat sau căutat din mostre, cu ajutorul modului simpleaudio. </w:t>
-      </w:r>
-    </w:p>
-    <w:p>
-      <w:pPr>
-        <w:rPr>
-          <w:lang w:val="ro-RO"/>
-        </w:rPr>
-      </w:pPr>
-      <w:r>
-        <w:rPr>
-          <w:lang w:val="ro-RO"/>
-        </w:rPr>
-        <w:t xml:space="preserve"> </w:t>
-      </w:r>
-      <w:r>
-        <w:rPr>
-          <w:lang w:val="ro-RO"/>
-        </w:rPr>
-        <w:t xml:space="preserve">Setările de efecte și timbre sunt realizate prin butoane de tip radio sau slider-uri pentru a alege valori, care au magnitudine dependentă de felul efectului (de ex. </w:t>
-      </w:r>
-      <w:proofErr w:type="spellStart"/>
-      <w:r>
-        <w:rPr>
-          <w:lang w:val="ro-RO"/>
-        </w:rPr>
-        <w:t>effectul</w:t>
-      </w:r>
-      <w:proofErr w:type="spellEnd"/>
-      <w:r>
-        <w:rPr>
-          <w:lang w:val="ro-RO"/>
-        </w:rPr>
-        <w:t xml:space="preserve"> „</w:t>
-      </w:r>
-      <w:proofErr w:type="spellStart"/>
-      <w:r>
-        <w:rPr>
-          <w:lang w:val="ro-RO"/>
-        </w:rPr>
-        <w:t>attack</w:t>
-      </w:r>
-      <w:proofErr w:type="spellEnd"/>
-      <w:r>
-        <w:rPr>
-          <w:lang w:val="ro-RO"/>
-        </w:rPr>
-        <w:t>” poate avea valoare între  0 și 1, pe când frecvența de modulație poate fi între 0 și 1000</w:t>
+      <w:r>
+        <w:rPr>
+          <w:lang w:val="ro-RO"/>
+        </w:rPr>
+        <w:t>Setările de efecte și timbre sunt realizate prin butoane de tip radio sau slider-uri pentru a alege valori, care au magnitudine dependentă de felul efectului (de ex. effectul „attack” poate avea valoare între  0 și 1, pe când frecvența de modulație poate fi între 0 și 1000</w:t>
       </w:r>
       <w:r>
         <w:rPr>
@@ -2859,21 +3422,7 @@
         <w:rPr>
           <w:lang w:val="ro-RO"/>
         </w:rPr>
-        <w:t xml:space="preserve">Redare unui șir de note muzicale se realizează cu un </w:t>
-      </w:r>
-      <w:proofErr w:type="spellStart"/>
-      <w:r>
-        <w:rPr>
-          <w:lang w:val="ro-RO"/>
-        </w:rPr>
-        <w:t>textbox</w:t>
-      </w:r>
-      <w:proofErr w:type="spellEnd"/>
-      <w:r>
-        <w:rPr>
-          <w:lang w:val="ro-RO"/>
-        </w:rPr>
-        <w:t xml:space="preserve">, în care utilizatorul trebuie să introducă note muzicale reale, cu majuscule. Acestea vor fi redate utilizând setările de sunet alese, cu o pauză de </w:t>
+        <w:t xml:space="preserve">Redare unui șir de note muzicale se realizează cu un textbox, în care utilizatorul trebuie să introducă note muzicale reale, cu majuscule. Acestea vor fi redate utilizând setările de sunet alese, cu o pauză de </w:t>
       </w:r>
       <w:r>
         <w:rPr>
@@ -2884,6 +3433,7 @@
       </w:r>
       <w:r>
         <w:rPr>
+          <w:noProof/>
           <w:lang w:val="ro-RO"/>
         </w:rPr>
         <w:drawing>
@@ -3118,587 +3668,11 @@
             </w:rPr>
             <w:tab/>
           </w:r>
-          <w:proofErr w:type="spellStart"/>
           <w:r>
             <w:rPr>
               <w:lang w:val="ro-RO"/>
             </w:rPr>
-            <w:t>Engel</w:t>
-          </w:r>
-          <w:proofErr w:type="spellEnd"/>
-          <w:r>
-            <w:rPr>
-              <w:lang w:val="ro-RO"/>
-            </w:rPr>
-            <w:t xml:space="preserve">, J., et al. (2017). Neural Audio </w:t>
-          </w:r>
-          <w:proofErr w:type="spellStart"/>
-          <w:r>
-            <w:rPr>
-              <w:lang w:val="ro-RO"/>
-            </w:rPr>
-            <w:t>Synthesis</w:t>
-          </w:r>
-          <w:proofErr w:type="spellEnd"/>
-          <w:r>
-            <w:rPr>
-              <w:lang w:val="ro-RO"/>
-            </w:rPr>
-            <w:t xml:space="preserve"> of Musical Notes </w:t>
-          </w:r>
-          <w:proofErr w:type="spellStart"/>
-          <w:r>
-            <w:rPr>
-              <w:lang w:val="ro-RO"/>
-            </w:rPr>
-            <w:t>with</w:t>
-          </w:r>
-          <w:proofErr w:type="spellEnd"/>
-          <w:r>
-            <w:rPr>
-              <w:lang w:val="ro-RO"/>
-            </w:rPr>
-            <w:t xml:space="preserve"> </w:t>
-          </w:r>
-          <w:proofErr w:type="spellStart"/>
-          <w:r>
-            <w:rPr>
-              <w:lang w:val="ro-RO"/>
-            </w:rPr>
-            <w:t>WaveNet</w:t>
-          </w:r>
-          <w:proofErr w:type="spellEnd"/>
-          <w:r>
-            <w:rPr>
-              <w:lang w:val="ro-RO"/>
-            </w:rPr>
-            <w:t xml:space="preserve"> </w:t>
-          </w:r>
-          <w:proofErr w:type="spellStart"/>
-          <w:r>
-            <w:rPr>
-              <w:lang w:val="ro-RO"/>
-            </w:rPr>
-            <w:t>Autoencoders</w:t>
-          </w:r>
-          <w:proofErr w:type="spellEnd"/>
-        </w:p>
-        <w:p>
-          <w:pPr>
-            <w:pBdr>
-              <w:top w:val="single" w:sz="2" w:space="0" w:color="D9D9E3"/>
-              <w:left w:val="single" w:sz="2" w:space="5" w:color="D9D9E3"/>
-              <w:bottom w:val="single" w:sz="2" w:space="0" w:color="D9D9E3"/>
-              <w:right w:val="single" w:sz="2" w:space="0" w:color="D9D9E3"/>
-            </w:pBdr>
-            <w:shd w:val="clear" w:color="auto" w:fill="343541"/>
-            <w:tabs>
-              <w:tab w:val="left" w:pos="1005"/>
-            </w:tabs>
-            <w:spacing w:after="0" w:line="240" w:lineRule="auto"/>
-            <w:jc w:val="left"/>
-            <w:rPr>
-              <w:lang w:val="ro-RO"/>
-            </w:rPr>
-          </w:pPr>
-          <w:proofErr w:type="spellStart"/>
-          <w:r>
-            <w:rPr>
-              <w:lang w:val="ro-RO"/>
-            </w:rPr>
-            <w:t>Ramamurthy</w:t>
-          </w:r>
-          <w:proofErr w:type="spellEnd"/>
-          <w:r>
-            <w:rPr>
-              <w:lang w:val="ro-RO"/>
-            </w:rPr>
-            <w:t xml:space="preserve">, S., &amp; </w:t>
-          </w:r>
-          <w:proofErr w:type="spellStart"/>
-          <w:r>
-            <w:rPr>
-              <w:lang w:val="ro-RO"/>
-            </w:rPr>
-            <w:t>Raghavan</w:t>
-          </w:r>
-          <w:proofErr w:type="spellEnd"/>
-          <w:r>
-            <w:rPr>
-              <w:lang w:val="ro-RO"/>
-            </w:rPr>
-            <w:t xml:space="preserve">, M. (2013). </w:t>
-          </w:r>
-          <w:proofErr w:type="spellStart"/>
-          <w:r>
-            <w:rPr>
-              <w:lang w:val="ro-RO"/>
-            </w:rPr>
-            <w:t>Filter</w:t>
-          </w:r>
-          <w:proofErr w:type="spellEnd"/>
-          <w:r>
-            <w:rPr>
-              <w:lang w:val="ro-RO"/>
-            </w:rPr>
-            <w:t xml:space="preserve"> design for </w:t>
-          </w:r>
-          <w:proofErr w:type="spellStart"/>
-          <w:r>
-            <w:rPr>
-              <w:lang w:val="ro-RO"/>
-            </w:rPr>
-            <w:t>synthesis</w:t>
-          </w:r>
-          <w:proofErr w:type="spellEnd"/>
-          <w:r>
-            <w:rPr>
-              <w:lang w:val="ro-RO"/>
-            </w:rPr>
-            <w:t xml:space="preserve"> of musical notes: A multidimensional </w:t>
-          </w:r>
-          <w:proofErr w:type="spellStart"/>
-          <w:r>
-            <w:rPr>
-              <w:lang w:val="ro-RO"/>
-            </w:rPr>
-            <w:t>feature-based</w:t>
-          </w:r>
-          <w:proofErr w:type="spellEnd"/>
-          <w:r>
-            <w:rPr>
-              <w:lang w:val="ro-RO"/>
-            </w:rPr>
-            <w:t xml:space="preserve"> </w:t>
-          </w:r>
-          <w:proofErr w:type="spellStart"/>
-          <w:r>
-            <w:rPr>
-              <w:lang w:val="ro-RO"/>
-            </w:rPr>
-            <w:t>approach</w:t>
-          </w:r>
-          <w:proofErr w:type="spellEnd"/>
-        </w:p>
-        <w:p>
-          <w:pPr>
-            <w:pBdr>
-              <w:top w:val="single" w:sz="2" w:space="0" w:color="D9D9E3"/>
-              <w:left w:val="single" w:sz="2" w:space="5" w:color="D9D9E3"/>
-              <w:bottom w:val="single" w:sz="2" w:space="0" w:color="D9D9E3"/>
-              <w:right w:val="single" w:sz="2" w:space="0" w:color="D9D9E3"/>
-            </w:pBdr>
-            <w:shd w:val="clear" w:color="auto" w:fill="343541"/>
-            <w:tabs>
-              <w:tab w:val="left" w:pos="1005"/>
-            </w:tabs>
-            <w:spacing w:after="0" w:line="240" w:lineRule="auto"/>
-            <w:jc w:val="left"/>
-            <w:rPr>
-              <w:lang w:val="ro-RO"/>
-            </w:rPr>
-          </w:pPr>
-          <w:proofErr w:type="spellStart"/>
-          <w:r>
-            <w:rPr>
-              <w:lang w:val="ro-RO"/>
-            </w:rPr>
-            <w:t>Kumar</w:t>
-          </w:r>
-          <w:proofErr w:type="spellEnd"/>
-          <w:r>
-            <w:rPr>
-              <w:lang w:val="ro-RO"/>
-            </w:rPr>
-            <w:t xml:space="preserve">, S., &amp; </w:t>
-          </w:r>
-          <w:proofErr w:type="spellStart"/>
-          <w:r>
-            <w:rPr>
-              <w:lang w:val="ro-RO"/>
-            </w:rPr>
-            <w:t>Mohanty</w:t>
-          </w:r>
-          <w:proofErr w:type="spellEnd"/>
-          <w:r>
-            <w:rPr>
-              <w:lang w:val="ro-RO"/>
-            </w:rPr>
-            <w:t xml:space="preserve">, M. (2015). </w:t>
-          </w:r>
-          <w:proofErr w:type="spellStart"/>
-          <w:r>
-            <w:rPr>
-              <w:lang w:val="ro-RO"/>
-            </w:rPr>
-            <w:t>Synthesizing</w:t>
-          </w:r>
-          <w:proofErr w:type="spellEnd"/>
-          <w:r>
-            <w:rPr>
-              <w:lang w:val="ro-RO"/>
-            </w:rPr>
-            <w:t xml:space="preserve"> musical notes of </w:t>
-          </w:r>
-          <w:proofErr w:type="spellStart"/>
-          <w:r>
-            <w:rPr>
-              <w:lang w:val="ro-RO"/>
-            </w:rPr>
-            <w:t>Harmonium</w:t>
-          </w:r>
-          <w:proofErr w:type="spellEnd"/>
-          <w:r>
-            <w:rPr>
-              <w:lang w:val="ro-RO"/>
-            </w:rPr>
-            <w:t xml:space="preserve"> </w:t>
-          </w:r>
-          <w:proofErr w:type="spellStart"/>
-          <w:r>
-            <w:rPr>
-              <w:lang w:val="ro-RO"/>
-            </w:rPr>
-            <w:t>using</w:t>
-          </w:r>
-          <w:proofErr w:type="spellEnd"/>
-          <w:r>
-            <w:rPr>
-              <w:lang w:val="ro-RO"/>
-            </w:rPr>
-            <w:t xml:space="preserve"> Spectral </w:t>
-          </w:r>
-          <w:proofErr w:type="spellStart"/>
-          <w:r>
-            <w:rPr>
-              <w:lang w:val="ro-RO"/>
-            </w:rPr>
-            <w:t>Domain</w:t>
-          </w:r>
-          <w:proofErr w:type="spellEnd"/>
-          <w:r>
-            <w:rPr>
-              <w:lang w:val="ro-RO"/>
-            </w:rPr>
-            <w:t xml:space="preserve"> </w:t>
-          </w:r>
-          <w:proofErr w:type="spellStart"/>
-          <w:r>
-            <w:rPr>
-              <w:lang w:val="ro-RO"/>
-            </w:rPr>
-            <w:t>Modeling</w:t>
-          </w:r>
-          <w:proofErr w:type="spellEnd"/>
-        </w:p>
-        <w:p>
-          <w:pPr>
-            <w:pBdr>
-              <w:top w:val="single" w:sz="2" w:space="0" w:color="D9D9E3"/>
-              <w:left w:val="single" w:sz="2" w:space="5" w:color="D9D9E3"/>
-              <w:bottom w:val="single" w:sz="2" w:space="0" w:color="D9D9E3"/>
-              <w:right w:val="single" w:sz="2" w:space="0" w:color="D9D9E3"/>
-            </w:pBdr>
-            <w:shd w:val="clear" w:color="auto" w:fill="343541"/>
-            <w:tabs>
-              <w:tab w:val="left" w:pos="1005"/>
-            </w:tabs>
-            <w:spacing w:after="0" w:line="240" w:lineRule="auto"/>
-            <w:jc w:val="left"/>
-            <w:rPr>
-              <w:lang w:val="ro-RO"/>
-            </w:rPr>
-          </w:pPr>
-          <w:proofErr w:type="spellStart"/>
-          <w:r>
-            <w:rPr>
-              <w:lang w:val="ro-RO"/>
-            </w:rPr>
-            <w:t>Dharne</w:t>
-          </w:r>
-          <w:proofErr w:type="spellEnd"/>
-          <w:r>
-            <w:rPr>
-              <w:lang w:val="ro-RO"/>
-            </w:rPr>
-            <w:t xml:space="preserve">, A., et al. (2015). OPUS-An Android </w:t>
-          </w:r>
-          <w:proofErr w:type="spellStart"/>
-          <w:r>
-            <w:rPr>
-              <w:lang w:val="ro-RO"/>
-            </w:rPr>
-            <w:t>Based</w:t>
-          </w:r>
-          <w:proofErr w:type="spellEnd"/>
-          <w:r>
-            <w:rPr>
-              <w:lang w:val="ro-RO"/>
-            </w:rPr>
-            <w:t xml:space="preserve"> Speech </w:t>
-          </w:r>
-          <w:proofErr w:type="spellStart"/>
-          <w:r>
-            <w:rPr>
-              <w:lang w:val="ro-RO"/>
-            </w:rPr>
-            <w:t>to</w:t>
-          </w:r>
-          <w:proofErr w:type="spellEnd"/>
-          <w:r>
-            <w:rPr>
-              <w:lang w:val="ro-RO"/>
-            </w:rPr>
-            <w:t xml:space="preserve"> Musical Notes </w:t>
-          </w:r>
-          <w:proofErr w:type="spellStart"/>
-          <w:r>
-            <w:rPr>
-              <w:lang w:val="ro-RO"/>
-            </w:rPr>
-            <w:t>Converter</w:t>
-          </w:r>
-          <w:proofErr w:type="spellEnd"/>
-        </w:p>
-        <w:p>
-          <w:pPr>
-            <w:pBdr>
-              <w:top w:val="single" w:sz="2" w:space="0" w:color="D9D9E3"/>
-              <w:left w:val="single" w:sz="2" w:space="5" w:color="D9D9E3"/>
-              <w:bottom w:val="single" w:sz="2" w:space="0" w:color="D9D9E3"/>
-              <w:right w:val="single" w:sz="2" w:space="0" w:color="D9D9E3"/>
-            </w:pBdr>
-            <w:shd w:val="clear" w:color="auto" w:fill="343541"/>
-            <w:tabs>
-              <w:tab w:val="left" w:pos="1005"/>
-            </w:tabs>
-            <w:spacing w:after="0" w:line="240" w:lineRule="auto"/>
-            <w:jc w:val="left"/>
-            <w:rPr>
-              <w:lang w:val="ro-RO"/>
-            </w:rPr>
-          </w:pPr>
-          <w:proofErr w:type="spellStart"/>
-          <w:r>
-            <w:rPr>
-              <w:lang w:val="ro-RO"/>
-            </w:rPr>
-            <w:t>Kozlin</w:t>
-          </w:r>
-          <w:proofErr w:type="spellEnd"/>
-          <w:r>
-            <w:rPr>
-              <w:lang w:val="ro-RO"/>
-            </w:rPr>
-            <w:t xml:space="preserve">, V., &amp; </w:t>
-          </w:r>
-          <w:proofErr w:type="spellStart"/>
-          <w:r>
-            <w:rPr>
-              <w:lang w:val="ro-RO"/>
-            </w:rPr>
-            <w:t>Hryshchenko</w:t>
-          </w:r>
-          <w:proofErr w:type="spellEnd"/>
-          <w:r>
-            <w:rPr>
-              <w:lang w:val="ro-RO"/>
-            </w:rPr>
-            <w:t xml:space="preserve">, V. (2023). Musical </w:t>
-          </w:r>
-          <w:proofErr w:type="spellStart"/>
-          <w:r>
-            <w:rPr>
-              <w:lang w:val="ro-RO"/>
-            </w:rPr>
-            <w:t>Projects</w:t>
-          </w:r>
-          <w:proofErr w:type="spellEnd"/>
-          <w:r>
-            <w:rPr>
-              <w:lang w:val="ro-RO"/>
-            </w:rPr>
-            <w:t xml:space="preserve"> in </w:t>
-          </w:r>
-          <w:proofErr w:type="spellStart"/>
-          <w:r>
-            <w:rPr>
-              <w:lang w:val="ro-RO"/>
-            </w:rPr>
-            <w:t>Guitar</w:t>
-          </w:r>
-          <w:proofErr w:type="spellEnd"/>
-          <w:r>
-            <w:rPr>
-              <w:lang w:val="ro-RO"/>
-            </w:rPr>
-            <w:t xml:space="preserve"> Pro 7.5 </w:t>
-          </w:r>
-          <w:proofErr w:type="spellStart"/>
-          <w:r>
-            <w:rPr>
-              <w:lang w:val="ro-RO"/>
-            </w:rPr>
-            <w:t>Sequencer</w:t>
-          </w:r>
-          <w:proofErr w:type="spellEnd"/>
-        </w:p>
-        <w:p>
-          <w:pPr>
-            <w:pBdr>
-              <w:top w:val="single" w:sz="2" w:space="0" w:color="D9D9E3"/>
-              <w:left w:val="single" w:sz="2" w:space="5" w:color="D9D9E3"/>
-              <w:bottom w:val="single" w:sz="2" w:space="0" w:color="D9D9E3"/>
-              <w:right w:val="single" w:sz="2" w:space="0" w:color="D9D9E3"/>
-            </w:pBdr>
-            <w:shd w:val="clear" w:color="auto" w:fill="343541"/>
-            <w:tabs>
-              <w:tab w:val="left" w:pos="1005"/>
-            </w:tabs>
-            <w:spacing w:after="0" w:line="240" w:lineRule="auto"/>
-            <w:jc w:val="left"/>
-            <w:rPr>
-              <w:lang w:val="ro-RO"/>
-            </w:rPr>
-          </w:pPr>
-          <w:proofErr w:type="spellStart"/>
-          <w:r>
-            <w:rPr>
-              <w:lang w:val="ro-RO"/>
-            </w:rPr>
-            <w:t>Zhang</w:t>
-          </w:r>
-          <w:proofErr w:type="spellEnd"/>
-          <w:r>
-            <w:rPr>
-              <w:lang w:val="ro-RO"/>
-            </w:rPr>
-            <w:t xml:space="preserve">, Z. (2023). “Model Opera” of the 20th </w:t>
-          </w:r>
-          <w:proofErr w:type="spellStart"/>
-          <w:r>
-            <w:rPr>
-              <w:lang w:val="ro-RO"/>
-            </w:rPr>
-            <w:t>Century</w:t>
-          </w:r>
-          <w:proofErr w:type="spellEnd"/>
-          <w:r>
-            <w:rPr>
-              <w:lang w:val="ro-RO"/>
-            </w:rPr>
-            <w:t xml:space="preserve"> in </w:t>
-          </w:r>
-          <w:proofErr w:type="spellStart"/>
-          <w:r>
-            <w:rPr>
-              <w:lang w:val="ro-RO"/>
-            </w:rPr>
-            <w:t>Chinese</w:t>
-          </w:r>
-          <w:proofErr w:type="spellEnd"/>
-          <w:r>
-            <w:rPr>
-              <w:lang w:val="ro-RO"/>
-            </w:rPr>
-            <w:t xml:space="preserve"> Musical </w:t>
-          </w:r>
-          <w:proofErr w:type="spellStart"/>
-          <w:r>
-            <w:rPr>
-              <w:lang w:val="ro-RO"/>
-            </w:rPr>
-            <w:t>Culture</w:t>
-          </w:r>
-          <w:proofErr w:type="spellEnd"/>
-        </w:p>
-        <w:p>
-          <w:pPr>
-            <w:pBdr>
-              <w:top w:val="single" w:sz="2" w:space="0" w:color="D9D9E3"/>
-              <w:left w:val="single" w:sz="2" w:space="5" w:color="D9D9E3"/>
-              <w:bottom w:val="single" w:sz="2" w:space="0" w:color="D9D9E3"/>
-              <w:right w:val="single" w:sz="2" w:space="0" w:color="D9D9E3"/>
-            </w:pBdr>
-            <w:shd w:val="clear" w:color="auto" w:fill="343541"/>
-            <w:tabs>
-              <w:tab w:val="left" w:pos="1005"/>
-            </w:tabs>
-            <w:spacing w:after="0" w:line="240" w:lineRule="auto"/>
-            <w:jc w:val="left"/>
-            <w:rPr>
-              <w:lang w:val="ro-RO"/>
-            </w:rPr>
-          </w:pPr>
-          <w:proofErr w:type="spellStart"/>
-          <w:r>
-            <w:rPr>
-              <w:lang w:val="ro-RO"/>
-            </w:rPr>
-            <w:t>Essl</w:t>
-          </w:r>
-          <w:proofErr w:type="spellEnd"/>
-          <w:r>
-            <w:rPr>
-              <w:lang w:val="ro-RO"/>
-            </w:rPr>
-            <w:t xml:space="preserve">, G. (2022). </w:t>
-          </w:r>
-          <w:proofErr w:type="spellStart"/>
-          <w:r>
-            <w:rPr>
-              <w:lang w:val="ro-RO"/>
-            </w:rPr>
-            <w:t>Topology</w:t>
-          </w:r>
-          <w:proofErr w:type="spellEnd"/>
-          <w:r>
-            <w:rPr>
-              <w:lang w:val="ro-RO"/>
-            </w:rPr>
-            <w:t xml:space="preserve"> in Sound </w:t>
-          </w:r>
-          <w:proofErr w:type="spellStart"/>
-          <w:r>
-            <w:rPr>
-              <w:lang w:val="ro-RO"/>
-            </w:rPr>
-            <w:t>Synthesis</w:t>
-          </w:r>
-          <w:proofErr w:type="spellEnd"/>
-          <w:r>
-            <w:rPr>
-              <w:lang w:val="ro-RO"/>
-            </w:rPr>
-            <w:t xml:space="preserve"> and Digital Signal </w:t>
-          </w:r>
-          <w:proofErr w:type="spellStart"/>
-          <w:r>
-            <w:rPr>
-              <w:lang w:val="ro-RO"/>
-            </w:rPr>
-            <w:t>Processing</w:t>
-          </w:r>
-          <w:proofErr w:type="spellEnd"/>
-          <w:r>
-            <w:rPr>
-              <w:lang w:val="ro-RO"/>
-            </w:rPr>
-            <w:t xml:space="preserve"> - DAFx2022 </w:t>
-          </w:r>
-          <w:proofErr w:type="spellStart"/>
-          <w:r>
-            <w:rPr>
-              <w:lang w:val="ro-RO"/>
-            </w:rPr>
-            <w:t>Lecture</w:t>
-          </w:r>
-          <w:proofErr w:type="spellEnd"/>
-          <w:r>
-            <w:rPr>
-              <w:lang w:val="ro-RO"/>
-            </w:rPr>
-            <w:t xml:space="preserve"> Notes</w:t>
+            <w:t>Engel, J., et al. (2017). Neural Audio Synthesis of Musical Notes with WaveNet Autoencoders</w:t>
           </w:r>
         </w:p>
         <w:p>
@@ -3719,126 +3693,162 @@
               <w:lang w:val="ro-RO"/>
             </w:rPr>
           </w:pPr>
-          <w:proofErr w:type="spellStart"/>
           <w:r>
             <w:rPr>
               <w:lang w:val="ro-RO"/>
             </w:rPr>
-            <w:t>Ye</w:t>
+            <w:t>Ramamurthy, S., &amp; Raghavan, M. (2013). Filter design for synthesis of musical notes: A multidimensional feature-based approach</w:t>
           </w:r>
-          <w:proofErr w:type="spellEnd"/>
+        </w:p>
+        <w:p>
+          <w:pPr>
+            <w:pBdr>
+              <w:top w:val="single" w:sz="2" w:space="0" w:color="D9D9E3"/>
+              <w:left w:val="single" w:sz="2" w:space="5" w:color="D9D9E3"/>
+              <w:bottom w:val="single" w:sz="2" w:space="0" w:color="D9D9E3"/>
+              <w:right w:val="single" w:sz="2" w:space="0" w:color="D9D9E3"/>
+            </w:pBdr>
+            <w:shd w:val="clear" w:color="auto" w:fill="343541"/>
+            <w:tabs>
+              <w:tab w:val="left" w:pos="1005"/>
+            </w:tabs>
+            <w:spacing w:after="0" w:line="240" w:lineRule="auto"/>
+            <w:jc w:val="left"/>
+            <w:rPr>
+              <w:lang w:val="ro-RO"/>
+            </w:rPr>
+          </w:pPr>
           <w:r>
             <w:rPr>
               <w:lang w:val="ro-RO"/>
             </w:rPr>
-            <w:t xml:space="preserve">, Z., et al. (2023). NAS-FM: Neural </w:t>
+            <w:t>Kumar, S., &amp; Mohanty, M. (2015). Synthesizing musical notes of Harmonium using Spectral Domain Modeling</w:t>
           </w:r>
-          <w:proofErr w:type="spellStart"/>
+        </w:p>
+        <w:p>
+          <w:pPr>
+            <w:pBdr>
+              <w:top w:val="single" w:sz="2" w:space="0" w:color="D9D9E3"/>
+              <w:left w:val="single" w:sz="2" w:space="5" w:color="D9D9E3"/>
+              <w:bottom w:val="single" w:sz="2" w:space="0" w:color="D9D9E3"/>
+              <w:right w:val="single" w:sz="2" w:space="0" w:color="D9D9E3"/>
+            </w:pBdr>
+            <w:shd w:val="clear" w:color="auto" w:fill="343541"/>
+            <w:tabs>
+              <w:tab w:val="left" w:pos="1005"/>
+            </w:tabs>
+            <w:spacing w:after="0" w:line="240" w:lineRule="auto"/>
+            <w:jc w:val="left"/>
+            <w:rPr>
+              <w:lang w:val="ro-RO"/>
+            </w:rPr>
+          </w:pPr>
           <w:r>
             <w:rPr>
               <w:lang w:val="ro-RO"/>
             </w:rPr>
-            <w:t>Architecture</w:t>
+            <w:t>Dharne, A., et al. (2015). OPUS-An Android Based Speech to Musical Notes Converter</w:t>
           </w:r>
-          <w:proofErr w:type="spellEnd"/>
+        </w:p>
+        <w:p>
+          <w:pPr>
+            <w:pBdr>
+              <w:top w:val="single" w:sz="2" w:space="0" w:color="D9D9E3"/>
+              <w:left w:val="single" w:sz="2" w:space="5" w:color="D9D9E3"/>
+              <w:bottom w:val="single" w:sz="2" w:space="0" w:color="D9D9E3"/>
+              <w:right w:val="single" w:sz="2" w:space="0" w:color="D9D9E3"/>
+            </w:pBdr>
+            <w:shd w:val="clear" w:color="auto" w:fill="343541"/>
+            <w:tabs>
+              <w:tab w:val="left" w:pos="1005"/>
+            </w:tabs>
+            <w:spacing w:after="0" w:line="240" w:lineRule="auto"/>
+            <w:jc w:val="left"/>
+            <w:rPr>
+              <w:lang w:val="ro-RO"/>
+            </w:rPr>
+          </w:pPr>
           <w:r>
             <w:rPr>
               <w:lang w:val="ro-RO"/>
             </w:rPr>
-            <w:t xml:space="preserve"> </w:t>
+            <w:t>Kozlin, V., &amp; Hryshchenko, V. (2023). Musical Projects in Guitar Pro 7.5 Sequencer</w:t>
           </w:r>
-          <w:proofErr w:type="spellStart"/>
+        </w:p>
+        <w:p>
+          <w:pPr>
+            <w:pBdr>
+              <w:top w:val="single" w:sz="2" w:space="0" w:color="D9D9E3"/>
+              <w:left w:val="single" w:sz="2" w:space="5" w:color="D9D9E3"/>
+              <w:bottom w:val="single" w:sz="2" w:space="0" w:color="D9D9E3"/>
+              <w:right w:val="single" w:sz="2" w:space="0" w:color="D9D9E3"/>
+            </w:pBdr>
+            <w:shd w:val="clear" w:color="auto" w:fill="343541"/>
+            <w:tabs>
+              <w:tab w:val="left" w:pos="1005"/>
+            </w:tabs>
+            <w:spacing w:after="0" w:line="240" w:lineRule="auto"/>
+            <w:jc w:val="left"/>
+            <w:rPr>
+              <w:lang w:val="ro-RO"/>
+            </w:rPr>
+          </w:pPr>
           <w:r>
             <w:rPr>
               <w:lang w:val="ro-RO"/>
             </w:rPr>
-            <w:t>Search</w:t>
+            <w:t>Zhang, Z. (2023). “Model Opera” of the 20th Century in Chinese Musical Culture</w:t>
           </w:r>
-          <w:proofErr w:type="spellEnd"/>
+        </w:p>
+        <w:p>
+          <w:pPr>
+            <w:pBdr>
+              <w:top w:val="single" w:sz="2" w:space="0" w:color="D9D9E3"/>
+              <w:left w:val="single" w:sz="2" w:space="5" w:color="D9D9E3"/>
+              <w:bottom w:val="single" w:sz="2" w:space="0" w:color="D9D9E3"/>
+              <w:right w:val="single" w:sz="2" w:space="0" w:color="D9D9E3"/>
+            </w:pBdr>
+            <w:shd w:val="clear" w:color="auto" w:fill="343541"/>
+            <w:tabs>
+              <w:tab w:val="left" w:pos="1005"/>
+            </w:tabs>
+            <w:spacing w:after="0" w:line="240" w:lineRule="auto"/>
+            <w:jc w:val="left"/>
+            <w:rPr>
+              <w:lang w:val="ro-RO"/>
+            </w:rPr>
+          </w:pPr>
           <w:r>
             <w:rPr>
               <w:lang w:val="ro-RO"/>
             </w:rPr>
-            <w:t xml:space="preserve"> for </w:t>
+            <w:t>Essl, G. (2022). Topology in Sound Synthesis and Digital Signal Processing - DAFx2022 Lecture Notes</w:t>
           </w:r>
-          <w:proofErr w:type="spellStart"/>
+        </w:p>
+        <w:p>
+          <w:pPr>
+            <w:pBdr>
+              <w:top w:val="single" w:sz="2" w:space="0" w:color="D9D9E3"/>
+              <w:left w:val="single" w:sz="2" w:space="5" w:color="D9D9E3"/>
+              <w:bottom w:val="single" w:sz="2" w:space="0" w:color="D9D9E3"/>
+              <w:right w:val="single" w:sz="2" w:space="0" w:color="D9D9E3"/>
+            </w:pBdr>
+            <w:shd w:val="clear" w:color="auto" w:fill="343541"/>
+            <w:tabs>
+              <w:tab w:val="left" w:pos="1005"/>
+            </w:tabs>
+            <w:spacing w:after="0" w:line="240" w:lineRule="auto"/>
+            <w:jc w:val="left"/>
+            <w:rPr>
+              <w:lang w:val="ro-RO"/>
+            </w:rPr>
+          </w:pPr>
           <w:r>
             <w:rPr>
               <w:lang w:val="ro-RO"/>
             </w:rPr>
-            <w:t>Tunable</w:t>
+            <w:t>Ye, Z., et al. (2023). NAS-FM: Neural Architecture Search for Tunable and Interpretable Sound Synthesis based on Frequency Modulation</w:t>
           </w:r>
-          <w:proofErr w:type="spellEnd"/>
-          <w:r>
-            <w:rPr>
-              <w:lang w:val="ro-RO"/>
-            </w:rPr>
-            <w:t xml:space="preserve"> and </w:t>
-          </w:r>
-          <w:proofErr w:type="spellStart"/>
-          <w:r>
-            <w:rPr>
-              <w:lang w:val="ro-RO"/>
-            </w:rPr>
-            <w:t>Interpretable</w:t>
-          </w:r>
-          <w:proofErr w:type="spellEnd"/>
-          <w:r>
-            <w:rPr>
-              <w:lang w:val="ro-RO"/>
-            </w:rPr>
-            <w:t xml:space="preserve"> Sound </w:t>
-          </w:r>
-          <w:proofErr w:type="spellStart"/>
-          <w:r>
-            <w:rPr>
-              <w:lang w:val="ro-RO"/>
-            </w:rPr>
-            <w:t>Synthesis</w:t>
-          </w:r>
-          <w:proofErr w:type="spellEnd"/>
-          <w:r>
-            <w:rPr>
-              <w:lang w:val="ro-RO"/>
-            </w:rPr>
-            <w:t xml:space="preserve"> </w:t>
-          </w:r>
-          <w:proofErr w:type="spellStart"/>
-          <w:r>
-            <w:rPr>
-              <w:lang w:val="ro-RO"/>
-            </w:rPr>
-            <w:t>based</w:t>
-          </w:r>
-          <w:proofErr w:type="spellEnd"/>
-          <w:r>
-            <w:rPr>
-              <w:lang w:val="ro-RO"/>
-            </w:rPr>
-            <w:t xml:space="preserve"> on </w:t>
-          </w:r>
-          <w:proofErr w:type="spellStart"/>
-          <w:r>
-            <w:rPr>
-              <w:lang w:val="ro-RO"/>
-            </w:rPr>
-            <w:t>Frequency</w:t>
-          </w:r>
-          <w:proofErr w:type="spellEnd"/>
-          <w:r>
-            <w:rPr>
-              <w:lang w:val="ro-RO"/>
-            </w:rPr>
-            <w:t xml:space="preserve"> </w:t>
-          </w:r>
-          <w:proofErr w:type="spellStart"/>
-          <w:r>
-            <w:rPr>
-              <w:lang w:val="ro-RO"/>
-            </w:rPr>
-            <w:t>Modulation</w:t>
-          </w:r>
-          <w:proofErr w:type="spellEnd"/>
         </w:p>
       </w:sdtContent>
     </w:sdt>
@@ -4606,6 +4616,119 @@
     </w:lvl>
   </w:abstractNum>
   <w:abstractNum w:abstractNumId="6" w15:restartNumberingAfterBreak="0">
+    <w:nsid w:val="5AE07E78"/>
+    <w:multiLevelType w:val="hybridMultilevel"/>
+    <w:tmpl w:val="339C3C32"/>
+    <w:lvl w:ilvl="0" w:tplc="04090001">
+      <w:start w:val="1"/>
+      <w:numFmt w:val="bullet"/>
+      <w:lvlText w:val=""/>
+      <w:lvlJc w:val="left"/>
+      <w:pPr>
+        <w:ind w:left="720" w:hanging="360"/>
+      </w:pPr>
+      <w:rPr>
+        <w:rFonts w:ascii="Symbol" w:hAnsi="Symbol" w:hint="default"/>
+      </w:rPr>
+    </w:lvl>
+    <w:lvl w:ilvl="1" w:tplc="04090003" w:tentative="1">
+      <w:start w:val="1"/>
+      <w:numFmt w:val="bullet"/>
+      <w:lvlText w:val="o"/>
+      <w:lvlJc w:val="left"/>
+      <w:pPr>
+        <w:ind w:left="1440" w:hanging="360"/>
+      </w:pPr>
+      <w:rPr>
+        <w:rFonts w:ascii="Courier New" w:hAnsi="Courier New" w:cs="Courier New" w:hint="default"/>
+      </w:rPr>
+    </w:lvl>
+    <w:lvl w:ilvl="2" w:tplc="04090005" w:tentative="1">
+      <w:start w:val="1"/>
+      <w:numFmt w:val="bullet"/>
+      <w:lvlText w:val=""/>
+      <w:lvlJc w:val="left"/>
+      <w:pPr>
+        <w:ind w:left="2160" w:hanging="360"/>
+      </w:pPr>
+      <w:rPr>
+        <w:rFonts w:ascii="Wingdings" w:hAnsi="Wingdings" w:hint="default"/>
+      </w:rPr>
+    </w:lvl>
+    <w:lvl w:ilvl="3" w:tplc="04090001" w:tentative="1">
+      <w:start w:val="1"/>
+      <w:numFmt w:val="bullet"/>
+      <w:lvlText w:val=""/>
+      <w:lvlJc w:val="left"/>
+      <w:pPr>
+        <w:ind w:left="2880" w:hanging="360"/>
+      </w:pPr>
+      <w:rPr>
+        <w:rFonts w:ascii="Symbol" w:hAnsi="Symbol" w:hint="default"/>
+      </w:rPr>
+    </w:lvl>
+    <w:lvl w:ilvl="4" w:tplc="04090003" w:tentative="1">
+      <w:start w:val="1"/>
+      <w:numFmt w:val="bullet"/>
+      <w:lvlText w:val="o"/>
+      <w:lvlJc w:val="left"/>
+      <w:pPr>
+        <w:ind w:left="3600" w:hanging="360"/>
+      </w:pPr>
+      <w:rPr>
+        <w:rFonts w:ascii="Courier New" w:hAnsi="Courier New" w:cs="Courier New" w:hint="default"/>
+      </w:rPr>
+    </w:lvl>
+    <w:lvl w:ilvl="5" w:tplc="04090005" w:tentative="1">
+      <w:start w:val="1"/>
+      <w:numFmt w:val="bullet"/>
+      <w:lvlText w:val=""/>
+      <w:lvlJc w:val="left"/>
+      <w:pPr>
+        <w:ind w:left="4320" w:hanging="360"/>
+      </w:pPr>
+      <w:rPr>
+        <w:rFonts w:ascii="Wingdings" w:hAnsi="Wingdings" w:hint="default"/>
+      </w:rPr>
+    </w:lvl>
+    <w:lvl w:ilvl="6" w:tplc="04090001" w:tentative="1">
+      <w:start w:val="1"/>
+      <w:numFmt w:val="bullet"/>
+      <w:lvlText w:val=""/>
+      <w:lvlJc w:val="left"/>
+      <w:pPr>
+        <w:ind w:left="5040" w:hanging="360"/>
+      </w:pPr>
+      <w:rPr>
+        <w:rFonts w:ascii="Symbol" w:hAnsi="Symbol" w:hint="default"/>
+      </w:rPr>
+    </w:lvl>
+    <w:lvl w:ilvl="7" w:tplc="04090003" w:tentative="1">
+      <w:start w:val="1"/>
+      <w:numFmt w:val="bullet"/>
+      <w:lvlText w:val="o"/>
+      <w:lvlJc w:val="left"/>
+      <w:pPr>
+        <w:ind w:left="5760" w:hanging="360"/>
+      </w:pPr>
+      <w:rPr>
+        <w:rFonts w:ascii="Courier New" w:hAnsi="Courier New" w:cs="Courier New" w:hint="default"/>
+      </w:rPr>
+    </w:lvl>
+    <w:lvl w:ilvl="8" w:tplc="04090005" w:tentative="1">
+      <w:start w:val="1"/>
+      <w:numFmt w:val="bullet"/>
+      <w:lvlText w:val=""/>
+      <w:lvlJc w:val="left"/>
+      <w:pPr>
+        <w:ind w:left="6480" w:hanging="360"/>
+      </w:pPr>
+      <w:rPr>
+        <w:rFonts w:ascii="Wingdings" w:hAnsi="Wingdings" w:hint="default"/>
+      </w:rPr>
+    </w:lvl>
+  </w:abstractNum>
+  <w:abstractNum w:abstractNumId="7" w15:restartNumberingAfterBreak="0">
     <w:nsid w:val="65042727"/>
     <w:multiLevelType w:val="hybridMultilevel"/>
     <w:tmpl w:val="9CD2A684"/>
@@ -4718,7 +4841,7 @@
       </w:rPr>
     </w:lvl>
   </w:abstractNum>
-  <w:abstractNum w:abstractNumId="7" w15:restartNumberingAfterBreak="0">
+  <w:abstractNum w:abstractNumId="8" w15:restartNumberingAfterBreak="0">
     <w:nsid w:val="68E323ED"/>
     <w:multiLevelType w:val="hybridMultilevel"/>
     <w:tmpl w:val="0ABC12A6"/>
@@ -4831,7 +4954,7 @@
       </w:rPr>
     </w:lvl>
   </w:abstractNum>
-  <w:abstractNum w:abstractNumId="8" w15:restartNumberingAfterBreak="0">
+  <w:abstractNum w:abstractNumId="9" w15:restartNumberingAfterBreak="0">
     <w:nsid w:val="76BD78A1"/>
     <w:multiLevelType w:val="hybridMultilevel"/>
     <w:tmpl w:val="EF96DD50"/>
@@ -4920,7 +5043,7 @@
       </w:pPr>
     </w:lvl>
   </w:abstractNum>
-  <w:abstractNum w:abstractNumId="9" w15:restartNumberingAfterBreak="0">
+  <w:abstractNum w:abstractNumId="10" w15:restartNumberingAfterBreak="0">
     <w:nsid w:val="7D3B08AA"/>
     <w:multiLevelType w:val="hybridMultilevel"/>
     <w:tmpl w:val="156AF33C"/>
@@ -5037,13 +5160,13 @@
     <w:abstractNumId w:val="3"/>
   </w:num>
   <w:num w:numId="2" w16cid:durableId="82997592">
-    <w:abstractNumId w:val="8"/>
+    <w:abstractNumId w:val="9"/>
   </w:num>
   <w:num w:numId="3" w16cid:durableId="2114475609">
-    <w:abstractNumId w:val="6"/>
+    <w:abstractNumId w:val="7"/>
   </w:num>
   <w:num w:numId="4" w16cid:durableId="745759105">
-    <w:abstractNumId w:val="9"/>
+    <w:abstractNumId w:val="10"/>
   </w:num>
   <w:num w:numId="5" w16cid:durableId="806124446">
     <w:abstractNumId w:val="4"/>
@@ -5052,7 +5175,7 @@
     <w:abstractNumId w:val="2"/>
   </w:num>
   <w:num w:numId="7" w16cid:durableId="969474597">
-    <w:abstractNumId w:val="7"/>
+    <w:abstractNumId w:val="8"/>
   </w:num>
   <w:num w:numId="8" w16cid:durableId="101533604">
     <w:abstractNumId w:val="1"/>
@@ -5062,6 +5185,9 @@
   </w:num>
   <w:num w:numId="10" w16cid:durableId="498932949">
     <w:abstractNumId w:val="0"/>
+  </w:num>
+  <w:num w:numId="11" w16cid:durableId="773523291">
+    <w:abstractNumId w:val="6"/>
   </w:num>
 </w:numbering>
 </file>

</xml_diff>

<commit_message>
Updated with text and cleanup
</commit_message>
<xml_diff>
--- a/Jimon_LucianDaniel_Documentatie2.docx
+++ b/Jimon_LucianDaniel_Documentatie2.docx
@@ -435,7 +435,7 @@
             </w:rPr>
             <w:fldChar w:fldCharType="separate"/>
           </w:r>
-          <w:hyperlink w:anchor="_Toc153667075" w:history="1">
+          <w:hyperlink w:anchor="_Toc156224106" w:history="1">
             <w:r>
               <w:rPr>
                 <w:rStyle w:val="Hyperlink"/>
@@ -459,7 +459,7 @@
               <w:rPr>
                 <w:webHidden/>
               </w:rPr>
-              <w:instrText xml:space="preserve"> PAGEREF _Toc153667075 \h </w:instrText>
+              <w:instrText xml:space="preserve"> PAGEREF _Toc156224106 \h </w:instrText>
             </w:r>
             <w:r>
               <w:rPr>
@@ -499,7 +499,7 @@
               <w:lang w:val="en-US" w:eastAsia="en-US"/>
             </w:rPr>
           </w:pPr>
-          <w:hyperlink w:anchor="_Toc153667076" w:history="1">
+          <w:hyperlink w:anchor="_Toc156224107" w:history="1">
             <w:r>
               <w:rPr>
                 <w:rStyle w:val="Hyperlink"/>
@@ -527,7 +527,7 @@
                 <w:noProof/>
                 <w:webHidden/>
               </w:rPr>
-              <w:instrText xml:space="preserve"> PAGEREF _Toc153667076 \h </w:instrText>
+              <w:instrText xml:space="preserve"> PAGEREF _Toc156224107 \h </w:instrText>
             </w:r>
             <w:r>
               <w:rPr>
@@ -571,7 +571,7 @@
               <w:lang w:val="en-US" w:eastAsia="en-US"/>
             </w:rPr>
           </w:pPr>
-          <w:hyperlink w:anchor="_Toc153667077" w:history="1">
+          <w:hyperlink w:anchor="_Toc156224108" w:history="1">
             <w:r>
               <w:rPr>
                 <w:rStyle w:val="Hyperlink"/>
@@ -599,7 +599,7 @@
                 <w:noProof/>
                 <w:webHidden/>
               </w:rPr>
-              <w:instrText xml:space="preserve"> PAGEREF _Toc153667077 \h </w:instrText>
+              <w:instrText xml:space="preserve"> PAGEREF _Toc156224108 \h </w:instrText>
             </w:r>
             <w:r>
               <w:rPr>
@@ -643,7 +643,7 @@
               <w:lang w:val="en-US" w:eastAsia="en-US"/>
             </w:rPr>
           </w:pPr>
-          <w:hyperlink w:anchor="_Toc153667078" w:history="1">
+          <w:hyperlink w:anchor="_Toc156224109" w:history="1">
             <w:r>
               <w:rPr>
                 <w:rStyle w:val="Hyperlink"/>
@@ -671,7 +671,7 @@
                 <w:noProof/>
                 <w:webHidden/>
               </w:rPr>
-              <w:instrText xml:space="preserve"> PAGEREF _Toc153667078 \h </w:instrText>
+              <w:instrText xml:space="preserve"> PAGEREF _Toc156224109 \h </w:instrText>
             </w:r>
             <w:r>
               <w:rPr>
@@ -715,14 +715,14 @@
               <w:lang w:val="en-US" w:eastAsia="en-US"/>
             </w:rPr>
           </w:pPr>
-          <w:hyperlink w:anchor="_Toc153667079" w:history="1">
+          <w:hyperlink w:anchor="_Toc156224110" w:history="1">
             <w:r>
               <w:rPr>
                 <w:rStyle w:val="Hyperlink"/>
                 <w:noProof/>
                 <w:lang w:val="ro-RO"/>
               </w:rPr>
-              <w:t>Tehnici de programare Python și învățare automată</w:t>
+              <w:t>Tehnici de programare Python</w:t>
             </w:r>
             <w:r>
               <w:rPr>
@@ -743,7 +743,7 @@
                 <w:noProof/>
                 <w:webHidden/>
               </w:rPr>
-              <w:instrText xml:space="preserve"> PAGEREF _Toc153667079 \h </w:instrText>
+              <w:instrText xml:space="preserve"> PAGEREF _Toc156224110 \h </w:instrText>
             </w:r>
             <w:r>
               <w:rPr>
@@ -785,7 +785,7 @@
               <w:lang w:val="en-US" w:eastAsia="en-US"/>
             </w:rPr>
           </w:pPr>
-          <w:hyperlink w:anchor="_Toc153667080" w:history="1">
+          <w:hyperlink w:anchor="_Toc156224111" w:history="1">
             <w:r>
               <w:rPr>
                 <w:rStyle w:val="Hyperlink"/>
@@ -809,7 +809,7 @@
               <w:rPr>
                 <w:webHidden/>
               </w:rPr>
-              <w:instrText xml:space="preserve"> PAGEREF _Toc153667080 \h </w:instrText>
+              <w:instrText xml:space="preserve"> PAGEREF _Toc156224111 \h </w:instrText>
             </w:r>
             <w:r>
               <w:rPr>
@@ -849,7 +849,7 @@
               <w:lang w:val="en-US" w:eastAsia="en-US"/>
             </w:rPr>
           </w:pPr>
-          <w:hyperlink w:anchor="_Toc153667081" w:history="1">
+          <w:hyperlink w:anchor="_Toc156224112" w:history="1">
             <w:r>
               <w:rPr>
                 <w:rStyle w:val="Hyperlink"/>
@@ -877,7 +877,7 @@
                 <w:noProof/>
                 <w:webHidden/>
               </w:rPr>
-              <w:instrText xml:space="preserve"> PAGEREF _Toc153667081 \h </w:instrText>
+              <w:instrText xml:space="preserve"> PAGEREF _Toc156224112 \h </w:instrText>
             </w:r>
             <w:r>
               <w:rPr>
@@ -921,14 +921,14 @@
               <w:lang w:val="en-US" w:eastAsia="en-US"/>
             </w:rPr>
           </w:pPr>
-          <w:hyperlink w:anchor="_Toc153667082" w:history="1">
+          <w:hyperlink w:anchor="_Toc156224113" w:history="1">
             <w:r>
               <w:rPr>
                 <w:rStyle w:val="Hyperlink"/>
                 <w:noProof/>
                 <w:lang w:val="ro-RO"/>
               </w:rPr>
-              <w:t>Alte Tehnici de Sinteză Digitală</w:t>
+              <w:t>Generarea de forme de undă</w:t>
             </w:r>
             <w:r>
               <w:rPr>
@@ -949,7 +949,7 @@
                 <w:noProof/>
                 <w:webHidden/>
               </w:rPr>
-              <w:instrText xml:space="preserve"> PAGEREF _Toc153667082 \h </w:instrText>
+              <w:instrText xml:space="preserve"> PAGEREF _Toc156224113 \h </w:instrText>
             </w:r>
             <w:r>
               <w:rPr>
@@ -974,68 +974,6 @@
             <w:r>
               <w:rPr>
                 <w:noProof/>
-                <w:webHidden/>
-              </w:rPr>
-              <w:fldChar w:fldCharType="end"/>
-            </w:r>
-          </w:hyperlink>
-        </w:p>
-        <w:p>
-          <w:pPr>
-            <w:pStyle w:val="TOC1"/>
-            <w:rPr>
-              <w:rFonts w:asciiTheme="minorHAnsi" w:hAnsiTheme="minorHAnsi"/>
-              <w:b w:val="0"/>
-              <w:bCs w:val="0"/>
-              <w:sz w:val="22"/>
-              <w:lang w:val="en-US" w:eastAsia="en-US"/>
-            </w:rPr>
-          </w:pPr>
-          <w:hyperlink w:anchor="_Toc153667083" w:history="1">
-            <w:r>
-              <w:rPr>
-                <w:rStyle w:val="Hyperlink"/>
-                <w:lang w:val="ro-RO"/>
-              </w:rPr>
-              <w:t>Implementare</w:t>
-            </w:r>
-            <w:r>
-              <w:rPr>
-                <w:webHidden/>
-              </w:rPr>
-              <w:tab/>
-            </w:r>
-            <w:r>
-              <w:rPr>
-                <w:webHidden/>
-              </w:rPr>
-              <w:fldChar w:fldCharType="begin"/>
-            </w:r>
-            <w:r>
-              <w:rPr>
-                <w:webHidden/>
-              </w:rPr>
-              <w:instrText xml:space="preserve"> PAGEREF _Toc153667083 \h </w:instrText>
-            </w:r>
-            <w:r>
-              <w:rPr>
-                <w:webHidden/>
-              </w:rPr>
-            </w:r>
-            <w:r>
-              <w:rPr>
-                <w:webHidden/>
-              </w:rPr>
-              <w:fldChar w:fldCharType="separate"/>
-            </w:r>
-            <w:r>
-              <w:rPr>
-                <w:webHidden/>
-              </w:rPr>
-              <w:t>5</w:t>
-            </w:r>
-            <w:r>
-              <w:rPr>
                 <w:webHidden/>
               </w:rPr>
               <w:fldChar w:fldCharType="end"/>
@@ -1055,14 +993,14 @@
               <w:lang w:val="en-US" w:eastAsia="en-US"/>
             </w:rPr>
           </w:pPr>
-          <w:hyperlink w:anchor="_Toc153667084" w:history="1">
+          <w:hyperlink w:anchor="_Toc156224114" w:history="1">
             <w:r>
               <w:rPr>
                 <w:rStyle w:val="Hyperlink"/>
                 <w:noProof/>
                 <w:lang w:val="ro-RO"/>
               </w:rPr>
-              <w:t>Set de date</w:t>
+              <w:t>Notele Muzicale</w:t>
             </w:r>
             <w:r>
               <w:rPr>
@@ -1083,7 +1021,7 @@
                 <w:noProof/>
                 <w:webHidden/>
               </w:rPr>
-              <w:instrText xml:space="preserve"> PAGEREF _Toc153667084 \h </w:instrText>
+              <w:instrText xml:space="preserve"> PAGEREF _Toc156224114 \h </w:instrText>
             </w:r>
             <w:r>
               <w:rPr>
@@ -1103,7 +1041,7 @@
                 <w:noProof/>
                 <w:webHidden/>
               </w:rPr>
-              <w:t>5</w:t>
+              <w:t>4</w:t>
             </w:r>
             <w:r>
               <w:rPr>
@@ -1127,14 +1065,14 @@
               <w:lang w:val="en-US" w:eastAsia="en-US"/>
             </w:rPr>
           </w:pPr>
-          <w:hyperlink w:anchor="_Toc153667085" w:history="1">
+          <w:hyperlink w:anchor="_Toc156224115" w:history="1">
             <w:r>
               <w:rPr>
                 <w:rStyle w:val="Hyperlink"/>
                 <w:noProof/>
                 <w:lang w:val="ro-RO"/>
               </w:rPr>
-              <w:t>GUI</w:t>
+              <w:t>Funcționarea Sintetizatoarelor</w:t>
             </w:r>
             <w:r>
               <w:rPr>
@@ -1155,7 +1093,439 @@
                 <w:noProof/>
                 <w:webHidden/>
               </w:rPr>
-              <w:instrText xml:space="preserve"> PAGEREF _Toc153667085 \h </w:instrText>
+              <w:instrText xml:space="preserve"> PAGEREF _Toc156224115 \h </w:instrText>
+            </w:r>
+            <w:r>
+              <w:rPr>
+                <w:noProof/>
+                <w:webHidden/>
+              </w:rPr>
+            </w:r>
+            <w:r>
+              <w:rPr>
+                <w:noProof/>
+                <w:webHidden/>
+              </w:rPr>
+              <w:fldChar w:fldCharType="separate"/>
+            </w:r>
+            <w:r>
+              <w:rPr>
+                <w:noProof/>
+                <w:webHidden/>
+              </w:rPr>
+              <w:t>4</w:t>
+            </w:r>
+            <w:r>
+              <w:rPr>
+                <w:noProof/>
+                <w:webHidden/>
+              </w:rPr>
+              <w:fldChar w:fldCharType="end"/>
+            </w:r>
+          </w:hyperlink>
+        </w:p>
+        <w:p>
+          <w:pPr>
+            <w:pStyle w:val="TOC2"/>
+            <w:tabs>
+              <w:tab w:val="right" w:leader="dot" w:pos="9736"/>
+            </w:tabs>
+            <w:rPr>
+              <w:rFonts w:asciiTheme="minorHAnsi" w:hAnsiTheme="minorHAnsi"/>
+              <w:noProof/>
+              <w:sz w:val="22"/>
+              <w:lang w:val="en-US" w:eastAsia="en-US"/>
+            </w:rPr>
+          </w:pPr>
+          <w:hyperlink w:anchor="_Toc156224116" w:history="1">
+            <w:r>
+              <w:rPr>
+                <w:rStyle w:val="Hyperlink"/>
+                <w:noProof/>
+                <w:lang w:val="ro-RO"/>
+              </w:rPr>
+              <w:t>Imitarea Instrumentelor Acustice</w:t>
+            </w:r>
+            <w:r>
+              <w:rPr>
+                <w:noProof/>
+                <w:webHidden/>
+              </w:rPr>
+              <w:tab/>
+            </w:r>
+            <w:r>
+              <w:rPr>
+                <w:noProof/>
+                <w:webHidden/>
+              </w:rPr>
+              <w:fldChar w:fldCharType="begin"/>
+            </w:r>
+            <w:r>
+              <w:rPr>
+                <w:noProof/>
+                <w:webHidden/>
+              </w:rPr>
+              <w:instrText xml:space="preserve"> PAGEREF _Toc156224116 \h </w:instrText>
+            </w:r>
+            <w:r>
+              <w:rPr>
+                <w:noProof/>
+                <w:webHidden/>
+              </w:rPr>
+            </w:r>
+            <w:r>
+              <w:rPr>
+                <w:noProof/>
+                <w:webHidden/>
+              </w:rPr>
+              <w:fldChar w:fldCharType="separate"/>
+            </w:r>
+            <w:r>
+              <w:rPr>
+                <w:noProof/>
+                <w:webHidden/>
+              </w:rPr>
+              <w:t>5</w:t>
+            </w:r>
+            <w:r>
+              <w:rPr>
+                <w:noProof/>
+                <w:webHidden/>
+              </w:rPr>
+              <w:fldChar w:fldCharType="end"/>
+            </w:r>
+          </w:hyperlink>
+        </w:p>
+        <w:p>
+          <w:pPr>
+            <w:pStyle w:val="TOC2"/>
+            <w:tabs>
+              <w:tab w:val="right" w:leader="dot" w:pos="9736"/>
+            </w:tabs>
+            <w:rPr>
+              <w:rFonts w:asciiTheme="minorHAnsi" w:hAnsiTheme="minorHAnsi"/>
+              <w:noProof/>
+              <w:sz w:val="22"/>
+              <w:lang w:val="en-US" w:eastAsia="en-US"/>
+            </w:rPr>
+          </w:pPr>
+          <w:hyperlink w:anchor="_Toc156224117" w:history="1">
+            <w:r>
+              <w:rPr>
+                <w:rStyle w:val="Hyperlink"/>
+                <w:noProof/>
+                <w:lang w:val="ro-RO"/>
+              </w:rPr>
+              <w:t>Tehnici Avansate de Sinteză</w:t>
+            </w:r>
+            <w:r>
+              <w:rPr>
+                <w:noProof/>
+                <w:webHidden/>
+              </w:rPr>
+              <w:tab/>
+            </w:r>
+            <w:r>
+              <w:rPr>
+                <w:noProof/>
+                <w:webHidden/>
+              </w:rPr>
+              <w:fldChar w:fldCharType="begin"/>
+            </w:r>
+            <w:r>
+              <w:rPr>
+                <w:noProof/>
+                <w:webHidden/>
+              </w:rPr>
+              <w:instrText xml:space="preserve"> PAGEREF _Toc156224117 \h </w:instrText>
+            </w:r>
+            <w:r>
+              <w:rPr>
+                <w:noProof/>
+                <w:webHidden/>
+              </w:rPr>
+            </w:r>
+            <w:r>
+              <w:rPr>
+                <w:noProof/>
+                <w:webHidden/>
+              </w:rPr>
+              <w:fldChar w:fldCharType="separate"/>
+            </w:r>
+            <w:r>
+              <w:rPr>
+                <w:noProof/>
+                <w:webHidden/>
+              </w:rPr>
+              <w:t>5</w:t>
+            </w:r>
+            <w:r>
+              <w:rPr>
+                <w:noProof/>
+                <w:webHidden/>
+              </w:rPr>
+              <w:fldChar w:fldCharType="end"/>
+            </w:r>
+          </w:hyperlink>
+        </w:p>
+        <w:p>
+          <w:pPr>
+            <w:pStyle w:val="TOC2"/>
+            <w:tabs>
+              <w:tab w:val="right" w:leader="dot" w:pos="9736"/>
+            </w:tabs>
+            <w:rPr>
+              <w:rFonts w:asciiTheme="minorHAnsi" w:hAnsiTheme="minorHAnsi"/>
+              <w:noProof/>
+              <w:sz w:val="22"/>
+              <w:lang w:val="en-US" w:eastAsia="en-US"/>
+            </w:rPr>
+          </w:pPr>
+          <w:hyperlink w:anchor="_Toc156224118" w:history="1">
+            <w:r>
+              <w:rPr>
+                <w:rStyle w:val="Hyperlink"/>
+                <w:noProof/>
+                <w:lang w:val="ro-RO"/>
+              </w:rPr>
+              <w:t>Anvelope ADSR</w:t>
+            </w:r>
+            <w:r>
+              <w:rPr>
+                <w:noProof/>
+                <w:webHidden/>
+              </w:rPr>
+              <w:tab/>
+            </w:r>
+            <w:r>
+              <w:rPr>
+                <w:noProof/>
+                <w:webHidden/>
+              </w:rPr>
+              <w:fldChar w:fldCharType="begin"/>
+            </w:r>
+            <w:r>
+              <w:rPr>
+                <w:noProof/>
+                <w:webHidden/>
+              </w:rPr>
+              <w:instrText xml:space="preserve"> PAGEREF _Toc156224118 \h </w:instrText>
+            </w:r>
+            <w:r>
+              <w:rPr>
+                <w:noProof/>
+                <w:webHidden/>
+              </w:rPr>
+            </w:r>
+            <w:r>
+              <w:rPr>
+                <w:noProof/>
+                <w:webHidden/>
+              </w:rPr>
+              <w:fldChar w:fldCharType="separate"/>
+            </w:r>
+            <w:r>
+              <w:rPr>
+                <w:noProof/>
+                <w:webHidden/>
+              </w:rPr>
+              <w:t>5</w:t>
+            </w:r>
+            <w:r>
+              <w:rPr>
+                <w:noProof/>
+                <w:webHidden/>
+              </w:rPr>
+              <w:fldChar w:fldCharType="end"/>
+            </w:r>
+          </w:hyperlink>
+        </w:p>
+        <w:p>
+          <w:pPr>
+            <w:pStyle w:val="TOC2"/>
+            <w:tabs>
+              <w:tab w:val="right" w:leader="dot" w:pos="9736"/>
+            </w:tabs>
+            <w:rPr>
+              <w:rFonts w:asciiTheme="minorHAnsi" w:hAnsiTheme="minorHAnsi"/>
+              <w:noProof/>
+              <w:sz w:val="22"/>
+              <w:lang w:val="en-US" w:eastAsia="en-US"/>
+            </w:rPr>
+          </w:pPr>
+          <w:hyperlink w:anchor="_Toc156224119" w:history="1">
+            <w:r>
+              <w:rPr>
+                <w:rStyle w:val="Hyperlink"/>
+                <w:noProof/>
+                <w:lang w:val="ro-RO"/>
+              </w:rPr>
+              <w:t>Aplicații Practice în Muzică și Design de Sunet</w:t>
+            </w:r>
+            <w:r>
+              <w:rPr>
+                <w:noProof/>
+                <w:webHidden/>
+              </w:rPr>
+              <w:tab/>
+            </w:r>
+            <w:r>
+              <w:rPr>
+                <w:noProof/>
+                <w:webHidden/>
+              </w:rPr>
+              <w:fldChar w:fldCharType="begin"/>
+            </w:r>
+            <w:r>
+              <w:rPr>
+                <w:noProof/>
+                <w:webHidden/>
+              </w:rPr>
+              <w:instrText xml:space="preserve"> PAGEREF _Toc156224119 \h </w:instrText>
+            </w:r>
+            <w:r>
+              <w:rPr>
+                <w:noProof/>
+                <w:webHidden/>
+              </w:rPr>
+            </w:r>
+            <w:r>
+              <w:rPr>
+                <w:noProof/>
+                <w:webHidden/>
+              </w:rPr>
+              <w:fldChar w:fldCharType="separate"/>
+            </w:r>
+            <w:r>
+              <w:rPr>
+                <w:noProof/>
+                <w:webHidden/>
+              </w:rPr>
+              <w:t>6</w:t>
+            </w:r>
+            <w:r>
+              <w:rPr>
+                <w:noProof/>
+                <w:webHidden/>
+              </w:rPr>
+              <w:fldChar w:fldCharType="end"/>
+            </w:r>
+          </w:hyperlink>
+        </w:p>
+        <w:p>
+          <w:pPr>
+            <w:pStyle w:val="TOC2"/>
+            <w:tabs>
+              <w:tab w:val="right" w:leader="dot" w:pos="9736"/>
+            </w:tabs>
+            <w:rPr>
+              <w:rFonts w:asciiTheme="minorHAnsi" w:hAnsiTheme="minorHAnsi"/>
+              <w:noProof/>
+              <w:sz w:val="22"/>
+              <w:lang w:val="en-US" w:eastAsia="en-US"/>
+            </w:rPr>
+          </w:pPr>
+          <w:hyperlink w:anchor="_Toc156224120" w:history="1">
+            <w:r>
+              <w:rPr>
+                <w:rStyle w:val="Hyperlink"/>
+                <w:noProof/>
+                <w:lang w:val="ro-RO"/>
+              </w:rPr>
+              <w:t>Importanța Interfețelor Utilizator</w:t>
+            </w:r>
+            <w:r>
+              <w:rPr>
+                <w:noProof/>
+                <w:webHidden/>
+              </w:rPr>
+              <w:tab/>
+            </w:r>
+            <w:r>
+              <w:rPr>
+                <w:noProof/>
+                <w:webHidden/>
+              </w:rPr>
+              <w:fldChar w:fldCharType="begin"/>
+            </w:r>
+            <w:r>
+              <w:rPr>
+                <w:noProof/>
+                <w:webHidden/>
+              </w:rPr>
+              <w:instrText xml:space="preserve"> PAGEREF _Toc156224120 \h </w:instrText>
+            </w:r>
+            <w:r>
+              <w:rPr>
+                <w:noProof/>
+                <w:webHidden/>
+              </w:rPr>
+            </w:r>
+            <w:r>
+              <w:rPr>
+                <w:noProof/>
+                <w:webHidden/>
+              </w:rPr>
+              <w:fldChar w:fldCharType="separate"/>
+            </w:r>
+            <w:r>
+              <w:rPr>
+                <w:noProof/>
+                <w:webHidden/>
+              </w:rPr>
+              <w:t>6</w:t>
+            </w:r>
+            <w:r>
+              <w:rPr>
+                <w:noProof/>
+                <w:webHidden/>
+              </w:rPr>
+              <w:fldChar w:fldCharType="end"/>
+            </w:r>
+          </w:hyperlink>
+        </w:p>
+        <w:p>
+          <w:pPr>
+            <w:pStyle w:val="TOC2"/>
+            <w:tabs>
+              <w:tab w:val="right" w:leader="dot" w:pos="9736"/>
+            </w:tabs>
+            <w:rPr>
+              <w:rFonts w:asciiTheme="minorHAnsi" w:hAnsiTheme="minorHAnsi"/>
+              <w:noProof/>
+              <w:sz w:val="22"/>
+              <w:lang w:val="en-US" w:eastAsia="en-US"/>
+            </w:rPr>
+          </w:pPr>
+          <w:hyperlink w:anchor="_Toc156224121" w:history="1">
+            <w:r>
+              <w:rPr>
+                <w:rStyle w:val="Hyperlink"/>
+                <w:noProof/>
+                <w:lang w:val="ro-RO"/>
+              </w:rPr>
+              <w:t>Viitorul Sintezei Sunetului</w:t>
+            </w:r>
+            <w:r>
+              <w:rPr>
+                <w:noProof/>
+                <w:webHidden/>
+              </w:rPr>
+              <w:tab/>
+            </w:r>
+            <w:r>
+              <w:rPr>
+                <w:noProof/>
+                <w:webHidden/>
+              </w:rPr>
+              <w:fldChar w:fldCharType="begin"/>
+            </w:r>
+            <w:r>
+              <w:rPr>
+                <w:noProof/>
+                <w:webHidden/>
+              </w:rPr>
+              <w:instrText xml:space="preserve"> PAGEREF _Toc156224121 \h </w:instrText>
             </w:r>
             <w:r>
               <w:rPr>
@@ -1197,13 +1567,13 @@
               <w:lang w:val="en-US" w:eastAsia="en-US"/>
             </w:rPr>
           </w:pPr>
-          <w:hyperlink w:anchor="_Toc153667086" w:history="1">
+          <w:hyperlink w:anchor="_Toc156224122" w:history="1">
             <w:r>
               <w:rPr>
                 <w:rStyle w:val="Hyperlink"/>
                 <w:lang w:val="ro-RO"/>
               </w:rPr>
-              <w:t>Rezultate</w:t>
+              <w:t>Implementare</w:t>
             </w:r>
             <w:r>
               <w:rPr>
@@ -1221,7 +1591,7 @@
               <w:rPr>
                 <w:webHidden/>
               </w:rPr>
-              <w:instrText xml:space="preserve"> PAGEREF _Toc153667086 \h </w:instrText>
+              <w:instrText xml:space="preserve"> PAGEREF _Toc156224122 \h </w:instrText>
             </w:r>
             <w:r>
               <w:rPr>
@@ -1242,6 +1612,150 @@
             </w:r>
             <w:r>
               <w:rPr>
+                <w:webHidden/>
+              </w:rPr>
+              <w:fldChar w:fldCharType="end"/>
+            </w:r>
+          </w:hyperlink>
+        </w:p>
+        <w:p>
+          <w:pPr>
+            <w:pStyle w:val="TOC2"/>
+            <w:tabs>
+              <w:tab w:val="right" w:leader="dot" w:pos="9736"/>
+            </w:tabs>
+            <w:rPr>
+              <w:rFonts w:asciiTheme="minorHAnsi" w:hAnsiTheme="minorHAnsi"/>
+              <w:noProof/>
+              <w:sz w:val="22"/>
+              <w:lang w:val="en-US" w:eastAsia="en-US"/>
+            </w:rPr>
+          </w:pPr>
+          <w:hyperlink w:anchor="_Toc156224123" w:history="1">
+            <w:r>
+              <w:rPr>
+                <w:rStyle w:val="Hyperlink"/>
+                <w:noProof/>
+                <w:lang w:val="ro-RO"/>
+              </w:rPr>
+              <w:t>Backend</w:t>
+            </w:r>
+            <w:r>
+              <w:rPr>
+                <w:noProof/>
+                <w:webHidden/>
+              </w:rPr>
+              <w:tab/>
+            </w:r>
+            <w:r>
+              <w:rPr>
+                <w:noProof/>
+                <w:webHidden/>
+              </w:rPr>
+              <w:fldChar w:fldCharType="begin"/>
+            </w:r>
+            <w:r>
+              <w:rPr>
+                <w:noProof/>
+                <w:webHidden/>
+              </w:rPr>
+              <w:instrText xml:space="preserve"> PAGEREF _Toc156224123 \h </w:instrText>
+            </w:r>
+            <w:r>
+              <w:rPr>
+                <w:noProof/>
+                <w:webHidden/>
+              </w:rPr>
+            </w:r>
+            <w:r>
+              <w:rPr>
+                <w:noProof/>
+                <w:webHidden/>
+              </w:rPr>
+              <w:fldChar w:fldCharType="separate"/>
+            </w:r>
+            <w:r>
+              <w:rPr>
+                <w:noProof/>
+                <w:webHidden/>
+              </w:rPr>
+              <w:t>7</w:t>
+            </w:r>
+            <w:r>
+              <w:rPr>
+                <w:noProof/>
+                <w:webHidden/>
+              </w:rPr>
+              <w:fldChar w:fldCharType="end"/>
+            </w:r>
+          </w:hyperlink>
+        </w:p>
+        <w:p>
+          <w:pPr>
+            <w:pStyle w:val="TOC2"/>
+            <w:tabs>
+              <w:tab w:val="right" w:leader="dot" w:pos="9736"/>
+            </w:tabs>
+            <w:rPr>
+              <w:rFonts w:asciiTheme="minorHAnsi" w:hAnsiTheme="minorHAnsi"/>
+              <w:noProof/>
+              <w:sz w:val="22"/>
+              <w:lang w:val="en-US" w:eastAsia="en-US"/>
+            </w:rPr>
+          </w:pPr>
+          <w:hyperlink w:anchor="_Toc156224124" w:history="1">
+            <w:r>
+              <w:rPr>
+                <w:rStyle w:val="Hyperlink"/>
+                <w:noProof/>
+                <w:lang w:val="ro-RO"/>
+              </w:rPr>
+              <w:t>GUI</w:t>
+            </w:r>
+            <w:r>
+              <w:rPr>
+                <w:noProof/>
+                <w:webHidden/>
+              </w:rPr>
+              <w:tab/>
+            </w:r>
+            <w:r>
+              <w:rPr>
+                <w:noProof/>
+                <w:webHidden/>
+              </w:rPr>
+              <w:fldChar w:fldCharType="begin"/>
+            </w:r>
+            <w:r>
+              <w:rPr>
+                <w:noProof/>
+                <w:webHidden/>
+              </w:rPr>
+              <w:instrText xml:space="preserve"> PAGEREF _Toc156224124 \h </w:instrText>
+            </w:r>
+            <w:r>
+              <w:rPr>
+                <w:noProof/>
+                <w:webHidden/>
+              </w:rPr>
+            </w:r>
+            <w:r>
+              <w:rPr>
+                <w:noProof/>
+                <w:webHidden/>
+              </w:rPr>
+              <w:fldChar w:fldCharType="separate"/>
+            </w:r>
+            <w:r>
+              <w:rPr>
+                <w:noProof/>
+                <w:webHidden/>
+              </w:rPr>
+              <w:t>9</w:t>
+            </w:r>
+            <w:r>
+              <w:rPr>
+                <w:noProof/>
                 <w:webHidden/>
               </w:rPr>
               <w:fldChar w:fldCharType="end"/>
@@ -1259,13 +1773,13 @@
               <w:lang w:val="en-US" w:eastAsia="en-US"/>
             </w:rPr>
           </w:pPr>
-          <w:hyperlink w:anchor="_Toc153667087" w:history="1">
+          <w:hyperlink w:anchor="_Toc156224125" w:history="1">
             <w:r>
               <w:rPr>
                 <w:rStyle w:val="Hyperlink"/>
                 <w:lang w:val="ro-RO"/>
               </w:rPr>
-              <w:t>Concluzie și posibile îmbunătățiri</w:t>
+              <w:t>Rezultate</w:t>
             </w:r>
             <w:r>
               <w:rPr>
@@ -1283,7 +1797,7 @@
               <w:rPr>
                 <w:webHidden/>
               </w:rPr>
-              <w:instrText xml:space="preserve"> PAGEREF _Toc153667087 \h </w:instrText>
+              <w:instrText xml:space="preserve"> PAGEREF _Toc156224125 \h </w:instrText>
             </w:r>
             <w:r>
               <w:rPr>
@@ -1300,7 +1814,7 @@
               <w:rPr>
                 <w:webHidden/>
               </w:rPr>
-              <w:t>8</w:t>
+              <w:t>11</w:t>
             </w:r>
             <w:r>
               <w:rPr>
@@ -1321,12 +1835,73 @@
               <w:lang w:val="en-US" w:eastAsia="en-US"/>
             </w:rPr>
           </w:pPr>
-          <w:hyperlink w:anchor="_Toc153667088" w:history="1">
+          <w:hyperlink w:anchor="_Toc156224126" w:history="1">
             <w:r>
               <w:rPr>
                 <w:rStyle w:val="Hyperlink"/>
                 <w:lang w:val="ro-RO"/>
               </w:rPr>
+              <w:t>Concluzie și posibile îmbunătățiri</w:t>
+            </w:r>
+            <w:r>
+              <w:rPr>
+                <w:webHidden/>
+              </w:rPr>
+              <w:tab/>
+            </w:r>
+            <w:r>
+              <w:rPr>
+                <w:webHidden/>
+              </w:rPr>
+              <w:fldChar w:fldCharType="begin"/>
+            </w:r>
+            <w:r>
+              <w:rPr>
+                <w:webHidden/>
+              </w:rPr>
+              <w:instrText xml:space="preserve"> PAGEREF _Toc156224126 \h </w:instrText>
+            </w:r>
+            <w:r>
+              <w:rPr>
+                <w:webHidden/>
+              </w:rPr>
+            </w:r>
+            <w:r>
+              <w:rPr>
+                <w:webHidden/>
+              </w:rPr>
+              <w:fldChar w:fldCharType="separate"/>
+            </w:r>
+            <w:r>
+              <w:rPr>
+                <w:webHidden/>
+              </w:rPr>
+              <w:t>12</w:t>
+            </w:r>
+            <w:r>
+              <w:rPr>
+                <w:webHidden/>
+              </w:rPr>
+              <w:fldChar w:fldCharType="end"/>
+            </w:r>
+          </w:hyperlink>
+        </w:p>
+        <w:p>
+          <w:pPr>
+            <w:pStyle w:val="TOC1"/>
+            <w:rPr>
+              <w:rFonts w:asciiTheme="minorHAnsi" w:hAnsiTheme="minorHAnsi"/>
+              <w:b w:val="0"/>
+              <w:bCs w:val="0"/>
+              <w:sz w:val="22"/>
+              <w:lang w:val="en-US" w:eastAsia="en-US"/>
+            </w:rPr>
+          </w:pPr>
+          <w:hyperlink w:anchor="_Toc156224127" w:history="1">
+            <w:r>
+              <w:rPr>
+                <w:rStyle w:val="Hyperlink"/>
+              </w:rPr>
               <w:t>Bibliografie</w:t>
             </w:r>
             <w:r>
@@ -1345,7 +1920,7 @@
               <w:rPr>
                 <w:webHidden/>
               </w:rPr>
-              <w:instrText xml:space="preserve"> PAGEREF _Toc153667088 \h </w:instrText>
+              <w:instrText xml:space="preserve"> PAGEREF _Toc156224127 \h </w:instrText>
             </w:r>
             <w:r>
               <w:rPr>
@@ -1362,7 +1937,7 @@
               <w:rPr>
                 <w:webHidden/>
               </w:rPr>
-              <w:t>9</w:t>
+              <w:t>13</w:t>
             </w:r>
             <w:r>
               <w:rPr>
@@ -1448,44 +2023,12 @@
     </w:p>
     <w:p>
       <w:pPr>
-        <w:rPr>
-          <w:szCs w:val="24"/>
-          <w:lang w:val="ro-RO"/>
-        </w:rPr>
-      </w:pPr>
-    </w:p>
-    <w:p>
-      <w:pPr>
-        <w:rPr>
-          <w:szCs w:val="24"/>
-          <w:lang w:val="ro-RO"/>
-        </w:rPr>
-      </w:pPr>
-    </w:p>
-    <w:p>
-      <w:pPr>
-        <w:rPr>
-          <w:szCs w:val="24"/>
-          <w:lang w:val="ro-RO"/>
-        </w:rPr>
-      </w:pPr>
-    </w:p>
-    <w:p>
-      <w:pPr>
-        <w:rPr>
-          <w:szCs w:val="24"/>
-          <w:lang w:val="ro-RO"/>
-        </w:rPr>
-      </w:pPr>
-    </w:p>
-    <w:p>
-      <w:pPr>
         <w:pStyle w:val="Heading1"/>
         <w:rPr>
           <w:lang w:val="ro-RO"/>
         </w:rPr>
       </w:pPr>
-      <w:bookmarkStart w:id="0" w:name="_Toc153667075"/>
+      <w:bookmarkStart w:id="0" w:name="_Toc156224106"/>
       <w:r>
         <w:rPr>
           <w:lang w:val="ro-RO"/>
@@ -1502,7 +2045,7 @@
           <w:lang w:val="ro-RO"/>
         </w:rPr>
       </w:pPr>
-      <w:bookmarkStart w:id="1" w:name="_Toc153667076"/>
+      <w:bookmarkStart w:id="1" w:name="_Toc156224107"/>
       <w:r>
         <w:rPr>
           <w:lang w:val="ro-RO"/>
@@ -1616,7 +2159,7 @@
           <w:lang w:val="ro-RO"/>
         </w:rPr>
       </w:pPr>
-      <w:bookmarkStart w:id="2" w:name="_Toc153667077"/>
+      <w:bookmarkStart w:id="2" w:name="_Toc156224108"/>
       <w:r>
         <w:rPr>
           <w:lang w:val="ro-RO"/>
@@ -1651,7 +2194,7 @@
           <w:lang w:val="ro-RO"/>
         </w:rPr>
       </w:pPr>
-      <w:bookmarkStart w:id="3" w:name="_Toc153667078"/>
+      <w:bookmarkStart w:id="3" w:name="_Toc156224109"/>
       <w:r>
         <w:rPr>
           <w:lang w:val="ro-RO"/>
@@ -1718,7 +2261,7 @@
           <w:lang w:val="ro-RO"/>
         </w:rPr>
       </w:pPr>
-      <w:bookmarkStart w:id="4" w:name="_Toc153667079"/>
+      <w:bookmarkStart w:id="4" w:name="_Toc156224110"/>
       <w:r>
         <w:rPr>
           <w:lang w:val="ro-RO"/>
@@ -1743,14 +2286,85 @@
         <w:rPr>
           <w:lang w:val="ro-RO"/>
         </w:rPr>
-        <w:t xml:space="preserve">limbaj de programare din câțiva ani (la ora actuală Python este încă cel mai folosit limbaj de programare). și a câștigat premiul „Cel mai bun limbaj de programare 2021” </w:t>
-      </w:r>
-      <w:r>
-        <w:rPr>
-          <w:rStyle w:val="FootnoteReference"/>
-          <w:lang w:val="ro-RO"/>
-        </w:rPr>
-        <w:footnoteReference w:id="1"/>
+        <w:t>limbaj de programare din câțiva ani (la ora actuală Python este încă cel mai folosit limbaj de programare</w:t>
+      </w:r>
+      <w:r>
+        <w:rPr>
+          <w:lang w:val="ro-RO"/>
+        </w:rPr>
+        <w:t xml:space="preserve"> </w:t>
+      </w:r>
+      <w:r>
+        <w:rPr>
+          <w:lang w:val="ro-RO"/>
+        </w:rPr>
+        <w:t>și a câștigat premiul „Cel mai bun limbaj de programare 202</w:t>
+      </w:r>
+      <w:r>
+        <w:rPr>
+          <w:lang w:val="ro-RO"/>
+        </w:rPr>
+        <w:t>1</w:t>
+      </w:r>
+      <w:r>
+        <w:rPr>
+          <w:lang w:val="ro-RO"/>
+        </w:rPr>
+        <w:t>”</w:t>
+      </w:r>
+      <w:r>
+        <w:rPr>
+          <w:lang w:val="ro-RO"/>
+        </w:rPr>
+        <w:t xml:space="preserve"> </w:t>
+      </w:r>
+      <w:sdt>
+        <w:sdtPr>
+          <w:rPr>
+            <w:lang w:val="ro-RO"/>
+          </w:rPr>
+          <w:id w:val="252183613"/>
+          <w:citation/>
+        </w:sdtPr>
+        <w:sdtContent>
+          <w:r>
+            <w:rPr>
+              <w:lang w:val="ro-RO"/>
+            </w:rPr>
+            <w:fldChar w:fldCharType="begin"/>
+          </w:r>
+          <w:r>
+            <w:rPr>
+              <w:lang w:val="ro-RO"/>
+            </w:rPr>
+            <w:instrText xml:space="preserve"> CITATION Tio24 \l 1048 </w:instrText>
+          </w:r>
+          <w:r>
+            <w:rPr>
+              <w:lang w:val="ro-RO"/>
+            </w:rPr>
+            <w:fldChar w:fldCharType="separate"/>
+          </w:r>
+          <w:r>
+            <w:rPr>
+              <w:noProof/>
+              <w:lang w:val="ro-RO"/>
+            </w:rPr>
+            <w:t>[1]</w:t>
+          </w:r>
+          <w:r>
+            <w:rPr>
+              <w:lang w:val="ro-RO"/>
+            </w:rPr>
+            <w:fldChar w:fldCharType="end"/>
+          </w:r>
+        </w:sdtContent>
+      </w:sdt>
+      <w:r>
+        <w:rPr>
+          <w:lang w:val="ro-RO"/>
+        </w:rPr>
+        <w:t xml:space="preserve"> </w:t>
       </w:r>
       <w:r>
         <w:rPr>
@@ -1779,7 +2393,7 @@
           <w:lang w:val="ro-RO"/>
         </w:rPr>
       </w:pPr>
-      <w:bookmarkStart w:id="5" w:name="_Toc153667080"/>
+      <w:bookmarkStart w:id="5" w:name="_Toc156224111"/>
       <w:r>
         <w:rPr>
           <w:lang w:val="ro-RO"/>
@@ -1814,14 +2428,13 @@
           <w:lang w:val="ro-RO"/>
         </w:rPr>
       </w:pPr>
-      <w:bookmarkStart w:id="6" w:name="_Toc153667081"/>
+      <w:bookmarkStart w:id="6" w:name="_Toc156224112"/>
       <w:r>
         <w:rPr>
           <w:lang w:val="ro-RO"/>
         </w:rPr>
         <w:t>Sinteza digitală a sunetelor</w:t>
       </w:r>
-      <w:bookmarkStart w:id="7" w:name="_Toc153667083"/>
       <w:bookmarkEnd w:id="6"/>
     </w:p>
     <w:p>
@@ -1845,19 +2458,62 @@
         <w:rPr>
           <w:lang w:val="ro-RO"/>
         </w:rPr>
-        <w:t xml:space="preserve">, care </w:t>
-      </w:r>
-      <w:r>
-        <w:rPr>
-          <w:lang w:val="ro-RO"/>
-        </w:rPr>
-        <w:t>reflectă progresele semnificative în tehnologia audio și informatică (Engel et al., 2017)</w:t>
-      </w:r>
-      <w:r>
-        <w:rPr>
-          <w:lang w:val="ro-RO"/>
-        </w:rPr>
-        <w:t xml:space="preserve">. </w:t>
+        <w:t>, care reflectă progresele semnificative în tehnologia audio și informatică</w:t>
+      </w:r>
+      <w:sdt>
+        <w:sdtPr>
+          <w:rPr>
+            <w:lang w:val="ro-RO"/>
+          </w:rPr>
+          <w:id w:val="-1777088324"/>
+          <w:citation/>
+        </w:sdtPr>
+        <w:sdtContent>
+          <w:r>
+            <w:rPr>
+              <w:lang w:val="ro-RO"/>
+            </w:rPr>
+            <w:fldChar w:fldCharType="begin"/>
+          </w:r>
+          <w:r>
+            <w:rPr>
+              <w:lang w:val="ro-RO"/>
+            </w:rPr>
+            <w:instrText xml:space="preserve"> CITATION Jes17 \l 1048 </w:instrText>
+          </w:r>
+          <w:r>
+            <w:rPr>
+              <w:lang w:val="ro-RO"/>
+            </w:rPr>
+            <w:fldChar w:fldCharType="separate"/>
+          </w:r>
+          <w:r>
+            <w:rPr>
+              <w:noProof/>
+              <w:lang w:val="ro-RO"/>
+            </w:rPr>
+            <w:t xml:space="preserve"> </w:t>
+          </w:r>
+          <w:r>
+            <w:rPr>
+              <w:noProof/>
+              <w:lang w:val="ro-RO"/>
+            </w:rPr>
+            <w:t>[2]</w:t>
+          </w:r>
+          <w:r>
+            <w:rPr>
+              <w:lang w:val="ro-RO"/>
+            </w:rPr>
+            <w:fldChar w:fldCharType="end"/>
+          </w:r>
+        </w:sdtContent>
+      </w:sdt>
+      <w:r>
+        <w:rPr>
+          <w:lang w:val="ro-RO"/>
+        </w:rPr>
+        <w:t>.</w:t>
       </w:r>
       <w:r>
         <w:rPr>
@@ -1873,12 +2529,14 @@
           <w:lang w:val="ro-RO"/>
         </w:rPr>
       </w:pPr>
+      <w:bookmarkStart w:id="7" w:name="_Toc156224113"/>
       <w:r>
         <w:rPr>
           <w:lang w:val="ro-RO"/>
         </w:rPr>
         <w:t>Generarea de forme de undă</w:t>
       </w:r>
+      <w:bookmarkEnd w:id="7"/>
     </w:p>
     <w:p>
       <w:pPr>
@@ -1962,12 +2620,14 @@
           <w:lang w:val="ro-RO"/>
         </w:rPr>
       </w:pPr>
+      <w:bookmarkStart w:id="8" w:name="_Toc156224114"/>
       <w:r>
         <w:rPr>
           <w:lang w:val="ro-RO"/>
         </w:rPr>
         <w:t>Notele Muzicale</w:t>
       </w:r>
+      <w:bookmarkEnd w:id="8"/>
     </w:p>
     <w:p>
       <w:pPr>
@@ -1990,20 +2650,50 @@
         <w:rPr>
           <w:lang w:val="ro-RO"/>
         </w:rPr>
-        <w:t xml:space="preserve"> (</w:t>
-      </w:r>
-      <w:r>
-        <w:rPr>
-          <w:lang w:val="ro-RO"/>
-        </w:rPr>
-        <w:t>Kumar &amp; Mohanty, 2015)</w:t>
-      </w:r>
-      <w:r>
-        <w:rPr>
-          <w:lang w:val="ro-RO"/>
-        </w:rPr>
         <w:t xml:space="preserve"> </w:t>
       </w:r>
+      <w:sdt>
+        <w:sdtPr>
+          <w:rPr>
+            <w:lang w:val="ro-RO"/>
+          </w:rPr>
+          <w:id w:val="-116612101"/>
+          <w:citation/>
+        </w:sdtPr>
+        <w:sdtContent>
+          <w:r>
+            <w:rPr>
+              <w:lang w:val="ro-RO"/>
+            </w:rPr>
+            <w:fldChar w:fldCharType="begin"/>
+          </w:r>
+          <w:r>
+            <w:rPr>
+              <w:lang w:val="ro-RO"/>
+            </w:rPr>
+            <w:instrText xml:space="preserve"> CITATION Sam15 \l 1048 </w:instrText>
+          </w:r>
+          <w:r>
+            <w:rPr>
+              <w:lang w:val="ro-RO"/>
+            </w:rPr>
+            <w:fldChar w:fldCharType="separate"/>
+          </w:r>
+          <w:r>
+            <w:rPr>
+              <w:noProof/>
+              <w:lang w:val="ro-RO"/>
+            </w:rPr>
+            <w:t>[3]</w:t>
+          </w:r>
+          <w:r>
+            <w:rPr>
+              <w:lang w:val="ro-RO"/>
+            </w:rPr>
+            <w:fldChar w:fldCharType="end"/>
+          </w:r>
+        </w:sdtContent>
+      </w:sdt>
       <w:r>
         <w:rPr>
           <w:lang w:val="ro-RO"/>
@@ -2018,12 +2708,14 @@
           <w:lang w:val="ro-RO"/>
         </w:rPr>
       </w:pPr>
+      <w:bookmarkStart w:id="9" w:name="_Toc156224115"/>
       <w:r>
         <w:rPr>
           <w:lang w:val="ro-RO"/>
         </w:rPr>
         <w:t>Funcționarea Sintetizatoarelor</w:t>
       </w:r>
+      <w:bookmarkEnd w:id="9"/>
     </w:p>
     <w:p>
       <w:pPr>
@@ -2075,22 +2767,67 @@
         <w:rPr>
           <w:lang w:val="ro-RO"/>
         </w:rPr>
-        <w:t>Sunetul ajunge apoi la un amplificator (VCA), care îi determină volumul. Un plic atașat la amplificator controlează modificarea volumului în timp folosind patru etape: Attack, Decay, Sustain și Release (ADSR). Aceste etape definesc caracterul sunetului pe măsură ce evoluează din momentul în care este cântată o notă până când aceasta se estompează.</w:t>
+        <w:t xml:space="preserve">Sunetul ajunge apoi la un amplificator (VCA), care îi determină volumul. </w:t>
+      </w:r>
+      <w:r>
+        <w:rPr>
+          <w:lang w:val="ro-RO"/>
+        </w:rPr>
+        <w:t>O</w:t>
+      </w:r>
+      <w:r>
+        <w:rPr>
+          <w:lang w:val="ro-RO"/>
+        </w:rPr>
+        <w:t xml:space="preserve"> anvelopă a</w:t>
+      </w:r>
+      <w:r>
+        <w:rPr>
+          <w:lang w:val="ro-RO"/>
+        </w:rPr>
+        <w:t>tașat</w:t>
+      </w:r>
+      <w:r>
+        <w:rPr>
+          <w:lang w:val="ro-RO"/>
+        </w:rPr>
+        <w:t>ă</w:t>
+      </w:r>
+      <w:r>
+        <w:rPr>
+          <w:lang w:val="ro-RO"/>
+        </w:rPr>
+        <w:t xml:space="preserve"> la amplificator controlează modificarea volumului în timp folosind patru etape: Attack, Decay, Sustain și Release (ADSR). Aceste etape definesc caracterul sunetului pe măsură ce evoluează din momentul în care este cântată o notă până când aceasta se estompează.</w:t>
       </w:r>
     </w:p>
     <w:p>
       <w:pPr>
         <w:pStyle w:val="Heading2"/>
         <w:rPr>
-          <w:rFonts w:eastAsiaTheme="minorEastAsia" w:cstheme="minorBidi"/>
-          <w:b w:val="0"/>
-          <w:bCs w:val="0"/>
-          <w:color w:val="auto"/>
-          <w:sz w:val="24"/>
-          <w:szCs w:val="22"/>
-          <w:lang w:val="ro-RO"/>
-        </w:rPr>
-      </w:pPr>
+          <w:lang w:val="ro-RO"/>
+        </w:rPr>
+      </w:pPr>
+      <w:bookmarkStart w:id="10" w:name="_Toc156224116"/>
+      <w:r>
+        <w:rPr>
+          <w:lang w:val="ro-RO"/>
+        </w:rPr>
+        <w:t>Imitarea Instrumentelor Acustice</w:t>
+      </w:r>
+      <w:bookmarkEnd w:id="10"/>
+    </w:p>
+    <w:p>
+      <w:pPr>
+        <w:rPr>
+          <w:lang w:val="ro-RO"/>
+        </w:rPr>
+      </w:pPr>
+      <w:r>
+        <w:rPr>
+          <w:lang w:val="ro-RO"/>
+        </w:rPr>
+        <w:t>Unul dintre cele mai fascinante aspecte ale sintetizatoarelor este capacitatea lor de a imita sunetele instrumentelor acustice tradiționale, cum ar fi pianul, vioara sau flautul. Acest lucru se realizează prin modelarea atentă a caracteristicilor specifice ale sunetelor acestor instrumente, cum ar fi atacul, decăderea, menținerea și eliberarea sunetului, precum și prin simularea rezonanței și altor proprietăți acustice.</w:t>
+      </w:r>
     </w:p>
     <w:p>
       <w:pPr>
@@ -2099,39 +2836,14 @@
           <w:lang w:val="ro-RO"/>
         </w:rPr>
       </w:pPr>
-      <w:r>
-        <w:rPr>
-          <w:lang w:val="ro-RO"/>
-        </w:rPr>
-        <w:t>Imitarea Instrumentelor Acustice</w:t>
-      </w:r>
-    </w:p>
-    <w:p>
-      <w:pPr>
-        <w:rPr>
-          <w:lang w:val="ro-RO"/>
-        </w:rPr>
-      </w:pPr>
-      <w:r>
-        <w:rPr>
-          <w:lang w:val="ro-RO"/>
-        </w:rPr>
-        <w:t>Unul dintre cele mai fascinante aspecte ale sintetizatoarelor este capacitatea lor de a imita sunetele instrumentelor acustice tradiționale, cum ar fi pianul, vioara sau flautul. Acest lucru se realizează prin modelarea atentă a caracteristicilor specifice ale sunetelor acestor instrumente, cum ar fi atacul, decăderea, menținerea și eliberarea sunetului, precum și prin simularea rezonanței și altor proprietăți acustice.</w:t>
-      </w:r>
-    </w:p>
-    <w:p>
-      <w:pPr>
-        <w:pStyle w:val="Heading2"/>
-        <w:rPr>
-          <w:lang w:val="ro-RO"/>
-        </w:rPr>
-      </w:pPr>
+      <w:bookmarkStart w:id="11" w:name="_Toc156224117"/>
       <w:r>
         <w:rPr>
           <w:lang w:val="ro-RO"/>
         </w:rPr>
         <w:t>Tehnici Avansate de Sinteză</w:t>
       </w:r>
+      <w:bookmarkEnd w:id="11"/>
     </w:p>
     <w:p>
       <w:pPr>
@@ -2197,43 +2909,13 @@
         <w:rPr>
           <w:lang w:val="ro-RO"/>
         </w:rPr>
-        <w:t>Sinteza FM (Modulare în Frecvență): Utilizează două oscilatoare, unul pentru generarea unei frecvențe originale și celălalt pentru modularea primului prin introducerea armonicelor suplimentare. Această tehnică a fost popularizată de sintetizatorul Yamaha DX7 și este cunoscută pentru sunetele sale metalice și vibrante.</w:t>
-      </w:r>
-    </w:p>
-    <w:p>
-      <w:pPr>
-        <w:pStyle w:val="ListParagraph"/>
-        <w:numPr>
-          <w:ilvl w:val="0"/>
-          <w:numId w:val="8"/>
-        </w:numPr>
-        <w:rPr>
-          <w:lang w:val="ro-RO"/>
-        </w:rPr>
-      </w:pPr>
-      <w:r>
-        <w:rPr>
-          <w:lang w:val="ro-RO"/>
-        </w:rPr>
-        <w:t>Sinteza Granulară: În această tehnică, sunetele sunt descompuse în „grăuncioare” mici și apoi recombinate pentru a crea texturi noi și complexe. Sinteza granulară este excelentă pentru crearea de peisaje sonore și texturi neregulate.</w:t>
-      </w:r>
-    </w:p>
-    <w:p>
-      <w:pPr>
-        <w:pStyle w:val="ListParagraph"/>
-        <w:numPr>
-          <w:ilvl w:val="0"/>
-          <w:numId w:val="8"/>
-        </w:numPr>
-        <w:rPr>
-          <w:lang w:val="ro-RO"/>
-        </w:rPr>
-      </w:pPr>
-      <w:r>
-        <w:rPr>
-          <w:lang w:val="ro-RO"/>
-        </w:rPr>
-        <w:t>Sinteza Vectorială: Combină mai multe wavetables (tablouri de forme de undă) prin interpolare, oferind un control extins asupra timbrului. Sinteza vectorială permite manipularea continuă a sunetului, creând tranziții netede între diferitele timbre.</w:t>
+        <w:t>Sinteza FM (Modulare în Frecvență): Utilizează două oscilatoare, unul pentru generarea unei frecvențe originale și celălalt pentru modularea primului prin introducerea armonicelor suplimentare. Această tehnică a fost popularizată de sintetizatorul Yamaha DX7 și este cunoscută pentru sunetele sale metalice și vibrante</w:t>
+      </w:r>
+      <w:r>
+        <w:rPr>
+          <w:lang w:val="ro-RO"/>
+        </w:rPr>
+        <w:t xml:space="preserve"> etc. </w:t>
       </w:r>
     </w:p>
     <w:p>
@@ -2243,12 +2925,219 @@
           <w:lang w:val="ro-RO"/>
         </w:rPr>
       </w:pPr>
+      <w:bookmarkStart w:id="12" w:name="_Toc156224118"/>
+      <w:r>
+        <w:rPr>
+          <w:lang w:val="ro-RO"/>
+        </w:rPr>
+        <w:t xml:space="preserve">Anvelope </w:t>
+      </w:r>
+      <w:r>
+        <w:rPr>
+          <w:lang w:val="ro-RO"/>
+        </w:rPr>
+        <w:t>ADSR</w:t>
+      </w:r>
+      <w:bookmarkEnd w:id="12"/>
+      <w:r>
+        <w:rPr>
+          <w:lang w:val="ro-RO"/>
+        </w:rPr>
+        <w:t xml:space="preserve"> </w:t>
+      </w:r>
+    </w:p>
+    <w:p>
+      <w:pPr>
+        <w:rPr>
+          <w:lang w:val="ro-RO"/>
+        </w:rPr>
+      </w:pPr>
+      <w:r>
+        <w:rPr>
+          <w:lang w:val="ro-RO"/>
+        </w:rPr>
+        <w:t xml:space="preserve">Un aspect esențial al sintezei sunetului este utilizarea </w:t>
+      </w:r>
+      <w:r>
+        <w:rPr>
+          <w:lang w:val="ro-RO"/>
+        </w:rPr>
+        <w:t>anvelopelor</w:t>
+      </w:r>
+      <w:r>
+        <w:rPr>
+          <w:lang w:val="ro-RO"/>
+        </w:rPr>
+        <w:t xml:space="preserve"> ADSR (Attack, Decay, Sustain, Release) pentru modelarea dinamicii sunetelor. </w:t>
+      </w:r>
+      <w:r>
+        <w:rPr>
+          <w:lang w:val="ro-RO"/>
+        </w:rPr>
+        <w:t>Anvelopa</w:t>
+      </w:r>
+      <w:r>
+        <w:rPr>
+          <w:lang w:val="ro-RO"/>
+        </w:rPr>
+        <w:t xml:space="preserve"> ADSR definește modul în care intensitatea unui sunet evoluează de-a lungul timpului, de la momentul inițierii (atac) până la sfârșitul său (eliberare). Faza de „Atac” determină rapiditatea cu care sunetul atinge punctul său maxim după ce o notă este apăsată, urmată de „Decay” care descrie ritmul de scădere a sunetului la nivelul „Sustain”, care este intensitatea constantă a sunetului până la eliberarea notei. În cele din urmă, faza de „Release” descrie cum sunetul se estompează după ce nota nu mai este apăsată. </w:t>
+      </w:r>
+      <w:r>
+        <w:rPr>
+          <w:lang w:val="ro-RO"/>
+        </w:rPr>
+        <w:t>Aceste faze se pot observa în următoarea figură</w:t>
+      </w:r>
+      <w:r>
+        <w:rPr>
+          <w:lang w:val="ro-RO"/>
+        </w:rPr>
+        <w:t xml:space="preserve">, preluata de la </w:t>
+      </w:r>
+      <w:sdt>
+        <w:sdtPr>
+          <w:rPr>
+            <w:lang w:val="ro-RO"/>
+          </w:rPr>
+          <w:id w:val="-1763210032"/>
+          <w:citation/>
+        </w:sdtPr>
+        <w:sdtContent>
+          <w:r>
+            <w:rPr>
+              <w:lang w:val="ro-RO"/>
+            </w:rPr>
+            <w:fldChar w:fldCharType="begin"/>
+          </w:r>
+          <w:r>
+            <w:rPr>
+              <w:lang w:val="ro-RO"/>
+            </w:rPr>
+            <w:instrText xml:space="preserve"> CITATION Mak24 \l 1048 </w:instrText>
+          </w:r>
+          <w:r>
+            <w:rPr>
+              <w:lang w:val="ro-RO"/>
+            </w:rPr>
+            <w:fldChar w:fldCharType="separate"/>
+          </w:r>
+          <w:r>
+            <w:rPr>
+              <w:noProof/>
+              <w:lang w:val="ro-RO"/>
+            </w:rPr>
+            <w:t>[4]</w:t>
+          </w:r>
+          <w:r>
+            <w:rPr>
+              <w:lang w:val="ro-RO"/>
+            </w:rPr>
+            <w:fldChar w:fldCharType="end"/>
+          </w:r>
+        </w:sdtContent>
+      </w:sdt>
+      <w:r>
+        <w:rPr>
+          <w:lang w:val="ro-RO"/>
+        </w:rPr>
+        <w:t>.</w:t>
+      </w:r>
+      <w:r>
+        <w:rPr>
+          <w:lang w:val="ro-RO"/>
+        </w:rPr>
+        <w:br/>
+      </w:r>
+      <w:r>
+        <w:rPr>
+          <w:lang w:val="ro-RO"/>
+        </w:rPr>
+        <w:t>Acest mecanism permite artiștilor să controleze expresivitatea și forma sunetului, de la sunete abrupte și percutive, la tonuri lungi și evolutive, fiind un instrument esențial în designul sonor și sinteza muzicală (Valimaki &amp; Takala, 1996).</w:t>
+      </w:r>
+    </w:p>
+    <w:p>
+      <w:pPr>
+        <w:pStyle w:val="Heading2"/>
+        <w:rPr>
+          <w:lang w:val="ro-RO"/>
+        </w:rPr>
+      </w:pPr>
+      <w:bookmarkStart w:id="13" w:name="_Toc156224119"/>
+      <w:r>
+        <w:rPr>
+          <w:noProof/>
+          <w:lang w:val="ro-RO"/>
+        </w:rPr>
+        <w:lastRenderedPageBreak/>
+        <w:drawing>
+          <wp:anchor distT="0" distB="0" distL="114300" distR="114300" simplePos="0" relativeHeight="251661312" behindDoc="0" locked="0" layoutInCell="1" allowOverlap="1" wp14:anchorId="51643C0B" wp14:editId="69DEF677">
+            <wp:simplePos x="0" y="0"/>
+            <wp:positionH relativeFrom="margin">
+              <wp:align>center</wp:align>
+            </wp:positionH>
+            <wp:positionV relativeFrom="paragraph">
+              <wp:posOffset>39618</wp:posOffset>
+            </wp:positionV>
+            <wp:extent cx="3079115" cy="2018665"/>
+            <wp:effectExtent l="0" t="0" r="6985" b="635"/>
+            <wp:wrapTopAndBottom/>
+            <wp:docPr id="4" name="Picture 4"/>
+            <wp:cNvGraphicFramePr>
+              <a:graphicFrameLocks xmlns:a="http://schemas.openxmlformats.org/drawingml/2006/main" noChangeAspect="1"/>
+            </wp:cNvGraphicFramePr>
+            <a:graphic xmlns:a="http://schemas.openxmlformats.org/drawingml/2006/main">
+              <a:graphicData uri="http://schemas.openxmlformats.org/drawingml/2006/picture">
+                <pic:pic xmlns:pic="http://schemas.openxmlformats.org/drawingml/2006/picture">
+                  <pic:nvPicPr>
+                    <pic:cNvPr id="4" name="Picture 4"/>
+                    <pic:cNvPicPr>
+                      <a:picLocks noChangeAspect="1" noChangeArrowheads="1"/>
+                    </pic:cNvPicPr>
+                  </pic:nvPicPr>
+                  <pic:blipFill>
+                    <a:blip r:embed="rId8">
+                      <a:extLst>
+                        <a:ext uri="{28A0092B-C50C-407E-A947-70E740481C1C}">
+                          <a14:useLocalDpi xmlns:a14="http://schemas.microsoft.com/office/drawing/2010/main" val="0"/>
+                        </a:ext>
+                      </a:extLst>
+                    </a:blip>
+                    <a:stretch>
+                      <a:fillRect/>
+                    </a:stretch>
+                  </pic:blipFill>
+                  <pic:spPr bwMode="auto">
+                    <a:xfrm>
+                      <a:off x="0" y="0"/>
+                      <a:ext cx="3079115" cy="2018665"/>
+                    </a:xfrm>
+                    <a:prstGeom prst="rect">
+                      <a:avLst/>
+                    </a:prstGeom>
+                    <a:noFill/>
+                    <a:ln>
+                      <a:noFill/>
+                    </a:ln>
+                  </pic:spPr>
+                </pic:pic>
+              </a:graphicData>
+            </a:graphic>
+            <wp14:sizeRelH relativeFrom="margin">
+              <wp14:pctWidth>0</wp14:pctWidth>
+            </wp14:sizeRelH>
+            <wp14:sizeRelV relativeFrom="margin">
+              <wp14:pctHeight>0</wp14:pctHeight>
+            </wp14:sizeRelV>
+          </wp:anchor>
+        </w:drawing>
+      </w:r>
       <w:r>
         <w:rPr>
           <w:lang w:val="ro-RO"/>
         </w:rPr>
         <w:t>Aplicații Practice în Muzică și Design de Sunet</w:t>
       </w:r>
+      <w:bookmarkEnd w:id="13"/>
     </w:p>
     <w:p>
       <w:pPr>
@@ -2270,13 +3159,14 @@
           <w:lang w:val="ro-RO"/>
         </w:rPr>
       </w:pPr>
-      <w:r>
-        <w:rPr>
-          <w:lang w:val="ro-RO"/>
-        </w:rPr>
-        <w:lastRenderedPageBreak/>
+      <w:bookmarkStart w:id="14" w:name="_Toc156224120"/>
+      <w:r>
+        <w:rPr>
+          <w:lang w:val="ro-RO"/>
+        </w:rPr>
         <w:t>Importanța Interfețelor Utilizator</w:t>
       </w:r>
+      <w:bookmarkEnd w:id="14"/>
     </w:p>
     <w:p>
       <w:pPr>
@@ -2298,12 +3188,14 @@
           <w:lang w:val="ro-RO"/>
         </w:rPr>
       </w:pPr>
+      <w:bookmarkStart w:id="15" w:name="_Toc156224121"/>
       <w:r>
         <w:rPr>
           <w:lang w:val="ro-RO"/>
         </w:rPr>
         <w:t>Viitorul Sintezei Sunetului</w:t>
       </w:r>
+      <w:bookmarkEnd w:id="15"/>
     </w:p>
     <w:p>
       <w:pPr>
@@ -2327,91 +3219,62 @@
         <w:rPr>
           <w:lang w:val="ro-RO"/>
         </w:rPr>
-        <w:t>ehnologiile emergente vor continua să transforme modul în care interacționăm și experimentăm muzica și sunetul (Ye et al., 2023</w:t>
-      </w:r>
-      <w:r>
-        <w:rPr>
-          <w:lang w:val="ro-RO"/>
-        </w:rPr>
-        <w:t>)</w:t>
-      </w:r>
-    </w:p>
-    <w:p>
-      <w:pPr>
-        <w:rPr>
-          <w:lang w:val="ro-RO"/>
-        </w:rPr>
-      </w:pPr>
-    </w:p>
-    <w:p>
-      <w:pPr>
-        <w:rPr>
-          <w:lang w:val="ro-RO"/>
-        </w:rPr>
-      </w:pPr>
-    </w:p>
-    <w:p>
-      <w:pPr>
-        <w:rPr>
-          <w:lang w:val="ro-RO"/>
-        </w:rPr>
-      </w:pPr>
-    </w:p>
-    <w:p>
-      <w:pPr>
-        <w:rPr>
-          <w:lang w:val="ro-RO"/>
-        </w:rPr>
-      </w:pPr>
-    </w:p>
-    <w:p>
-      <w:pPr>
-        <w:rPr>
-          <w:lang w:val="ro-RO"/>
-        </w:rPr>
-      </w:pPr>
-    </w:p>
-    <w:p>
-      <w:pPr>
-        <w:rPr>
-          <w:lang w:val="ro-RO"/>
-        </w:rPr>
-      </w:pPr>
-    </w:p>
-    <w:p>
-      <w:pPr>
-        <w:rPr>
-          <w:lang w:val="ro-RO"/>
-        </w:rPr>
-      </w:pPr>
-    </w:p>
-    <w:p>
-      <w:pPr>
-        <w:rPr>
-          <w:lang w:val="ro-RO"/>
-        </w:rPr>
-      </w:pPr>
-    </w:p>
-    <w:p>
-      <w:pPr>
-        <w:rPr>
-          <w:lang w:val="ro-RO"/>
-        </w:rPr>
-      </w:pPr>
-    </w:p>
-    <w:p>
-      <w:pPr>
-        <w:rPr>
-          <w:lang w:val="ro-RO"/>
-        </w:rPr>
-      </w:pPr>
-    </w:p>
-    <w:p>
-      <w:pPr>
-        <w:rPr>
-          <w:lang w:val="ro-RO"/>
-        </w:rPr>
-      </w:pPr>
+        <w:t>ehnologiile emergente vor continua să transforme modul în care interacționăm și experimentăm muzica și sunetul</w:t>
+      </w:r>
+      <w:r>
+        <w:rPr>
+          <w:lang w:val="ro-RO"/>
+        </w:rPr>
+        <w:t xml:space="preserve"> </w:t>
+      </w:r>
+      <w:sdt>
+        <w:sdtPr>
+          <w:rPr>
+            <w:lang w:val="ro-RO"/>
+          </w:rPr>
+          <w:id w:val="551587887"/>
+          <w:citation/>
+        </w:sdtPr>
+        <w:sdtContent>
+          <w:r>
+            <w:rPr>
+              <w:lang w:val="ro-RO"/>
+            </w:rPr>
+            <w:fldChar w:fldCharType="begin"/>
+          </w:r>
+          <w:r>
+            <w:rPr>
+              <w:lang w:val="ro-RO"/>
+            </w:rPr>
+            <w:instrText xml:space="preserve"> CITATION Zhe23 \l 1048 </w:instrText>
+          </w:r>
+          <w:r>
+            <w:rPr>
+              <w:lang w:val="ro-RO"/>
+            </w:rPr>
+            <w:fldChar w:fldCharType="separate"/>
+          </w:r>
+          <w:r>
+            <w:rPr>
+              <w:noProof/>
+              <w:lang w:val="ro-RO"/>
+            </w:rPr>
+            <w:t>[5]</w:t>
+          </w:r>
+          <w:r>
+            <w:rPr>
+              <w:lang w:val="ro-RO"/>
+            </w:rPr>
+            <w:fldChar w:fldCharType="end"/>
+          </w:r>
+        </w:sdtContent>
+      </w:sdt>
+      <w:r>
+        <w:rPr>
+          <w:lang w:val="ro-RO"/>
+        </w:rPr>
+        <w:t>.</w:t>
+      </w:r>
     </w:p>
     <w:p>
       <w:pPr>
@@ -2473,6 +3336,7 @@
           <w:lang w:val="ro-RO"/>
         </w:rPr>
       </w:pPr>
+      <w:bookmarkStart w:id="16" w:name="_Toc156224122"/>
       <w:r>
         <w:rPr>
           <w:lang w:val="ro-RO"/>
@@ -2480,7 +3344,7 @@
         <w:lastRenderedPageBreak/>
         <w:t>Implementare</w:t>
       </w:r>
-      <w:bookmarkEnd w:id="7"/>
+      <w:bookmarkEnd w:id="16"/>
     </w:p>
     <w:p>
       <w:pPr>
@@ -2514,12 +3378,14 @@
           <w:lang w:val="ro-RO"/>
         </w:rPr>
       </w:pPr>
+      <w:bookmarkStart w:id="17" w:name="_Toc156224123"/>
       <w:r>
         <w:rPr>
           <w:lang w:val="ro-RO"/>
         </w:rPr>
         <w:t>Backend</w:t>
       </w:r>
+      <w:bookmarkEnd w:id="17"/>
     </w:p>
     <w:p>
       <w:pPr>
@@ -2544,13 +3410,7 @@
         <w:rPr>
           <w:lang w:val="ro-RO"/>
         </w:rPr>
-        <w:t xml:space="preserve">Funcția pentru generarea formelor de unde, generate_waveform() este capabilă să creeze diferite  </w:t>
-      </w:r>
-      <w:r>
-        <w:rPr>
-          <w:lang w:val="ro-RO"/>
-        </w:rPr>
-        <w:t xml:space="preserve">tipuri de forme de undă, cum ar fi sinusoidală, pătrată, sinusoidală-pătrată și forme de undă bazate pe mostre </w:t>
+        <w:t xml:space="preserve">Funcția pentru generarea formelor de unde, generate_waveform() este capabilă să creeze diferite  tipuri de forme de undă, cum ar fi sinusoidală, pătrată, sinusoidală-pătrată și forme de undă bazate pe mostre </w:t>
       </w:r>
       <w:r>
         <w:rPr>
@@ -2581,13 +3441,7 @@
         <w:rPr>
           <w:lang w:val="ro-RO"/>
         </w:rPr>
-        <w:t xml:space="preserve">În cazul în care utilizatorul alege forme de unde generate, programul generează acestea cu ajutorul modului numpy, care </w:t>
-      </w:r>
-      <w:r>
-        <w:rPr>
-          <w:lang w:val="ro-RO"/>
-        </w:rPr>
-        <w:t xml:space="preserve">pe baza capabilităților sale avansate de calcul numeric, permite crearea rapidă și eficientă a formelor de undă. De exemplu, în cadrul funcției generate_waveform(), pentru a genera o undă sinusoidală, codul calculează un set de </w:t>
+        <w:t xml:space="preserve">În cazul în care utilizatorul alege forme de unde generate, programul generează acestea cu ajutorul modului numpy, care pe baza capabilităților sale avansate de calcul numeric, permite crearea rapidă și eficientă a formelor de undă. De exemplu, în cadrul funcției generate_waveform(), pentru a genera o undă sinusoidală, codul calculează un set de </w:t>
       </w:r>
       <w:r>
         <w:rPr>
@@ -2605,19 +3459,37 @@
         <w:rPr>
           <w:lang w:val="ro-RO"/>
         </w:rPr>
-        <w:t xml:space="preserve"> Pentru </w:t>
-      </w:r>
-      <w:r>
-        <w:rPr>
-          <w:lang w:val="ro-RO"/>
-        </w:rPr>
-        <w:t>und</w:t>
-      </w:r>
-      <w:r>
-        <w:rPr>
-          <w:lang w:val="ro-RO"/>
-        </w:rPr>
-        <w:t>a</w:t>
+        <w:t xml:space="preserve"> Pentru unda dreptunghiulară, codul </w:t>
+      </w:r>
+      <w:r>
+        <w:rPr>
+          <w:lang w:val="ro-RO"/>
+        </w:rPr>
+        <w:t>folosește</w:t>
+      </w:r>
+      <w:r>
+        <w:rPr>
+          <w:lang w:val="ro-RO"/>
+        </w:rPr>
+        <w:t xml:space="preserve"> np.sign(np.sin(2 * np.pi * freq * t)), care generează valori de +1 și -1, reprezentând formele abrupte ale unei und</w:t>
+      </w:r>
+      <w:r>
+        <w:rPr>
+          <w:lang w:val="ro-RO"/>
+        </w:rPr>
+        <w:t>e dreptunghiu</w:t>
+      </w:r>
+      <w:r>
+        <w:rPr>
+          <w:lang w:val="ro-RO"/>
+        </w:rPr>
+        <w:t>lare</w:t>
+      </w:r>
+      <w:r>
+        <w:rPr>
+          <w:lang w:val="ro-RO"/>
+        </w:rPr>
+        <w:t>.</w:t>
       </w:r>
       <w:r>
         <w:rPr>
@@ -2629,54 +3501,6 @@
         <w:rPr>
           <w:lang w:val="ro-RO"/>
         </w:rPr>
-        <w:t>dreptunghiulară,</w:t>
-      </w:r>
-      <w:r>
-        <w:rPr>
-          <w:lang w:val="ro-RO"/>
-        </w:rPr>
-        <w:t xml:space="preserve"> codul </w:t>
-      </w:r>
-      <w:r>
-        <w:rPr>
-          <w:lang w:val="ro-RO"/>
-        </w:rPr>
-        <w:t>folosește</w:t>
-      </w:r>
-      <w:r>
-        <w:rPr>
-          <w:lang w:val="ro-RO"/>
-        </w:rPr>
-        <w:t xml:space="preserve"> np.sign(np.sin(2 * np.pi * freq * t)), care generează valori de +1 și -1, reprezentând formele abrupte ale unei und</w:t>
-      </w:r>
-      <w:r>
-        <w:rPr>
-          <w:lang w:val="ro-RO"/>
-        </w:rPr>
-        <w:t>e dreptunghiu</w:t>
-      </w:r>
-      <w:r>
-        <w:rPr>
-          <w:lang w:val="ro-RO"/>
-        </w:rPr>
-        <w:t>lare</w:t>
-      </w:r>
-      <w:r>
-        <w:rPr>
-          <w:lang w:val="ro-RO"/>
-        </w:rPr>
-        <w:t>.</w:t>
-      </w:r>
-      <w:r>
-        <w:rPr>
-          <w:lang w:val="ro-RO"/>
-        </w:rPr>
-        <w:t xml:space="preserve"> </w:t>
-      </w:r>
-      <w:r>
-        <w:rPr>
-          <w:lang w:val="ro-RO"/>
-        </w:rPr>
         <w:t>Semnalul numit „sine-square” este combinația celor două menționate anterior.</w:t>
       </w:r>
     </w:p>
@@ -2690,7 +3514,19 @@
         <w:rPr>
           <w:lang w:val="ro-RO"/>
         </w:rPr>
-        <w:t xml:space="preserve">Pe de altă parte, dacă se alege utilizarea mostrelor de sunet de la instrumente muzicale reale, acestea sunt preluate din directoare specificate, cu locația lângă codul sursă, unde fiecare notă muzicală este stocată în câte un fișier de tip „.wav”, denumindu-de după frecvența sunetului. Astfel sunt câte 12 fișiere audio pentru fiecare instrument, </w:t>
+        <w:t>Pe de altă parte, dacă se alege utilizarea mostrelor de sunet de la instrumente muzicale reale, acestea sunt preluate din directoare specificate, cu locația lângă codul sursă, unde fiecare notă muzicală este stocată în câte un fișier de tip „.wav”, denumindu-</w:t>
+      </w:r>
+      <w:r>
+        <w:rPr>
+          <w:lang w:val="ro-RO"/>
+        </w:rPr>
+        <w:t>s</w:t>
+      </w:r>
+      <w:r>
+        <w:rPr>
+          <w:lang w:val="ro-RO"/>
+        </w:rPr>
+        <w:t xml:space="preserve">e după frecvența sunetului. Astfel sunt câte 12 fișiere audio pentru fiecare instrument, </w:t>
       </w:r>
       <w:r>
         <w:rPr>
@@ -2720,13 +3556,7 @@
         <w:rPr>
           <w:lang w:val="ro-RO"/>
         </w:rPr>
-        <w:t>261.63</w:t>
-      </w:r>
-      <w:r>
-        <w:rPr>
-          <w:lang w:val="ro-RO"/>
-        </w:rPr>
-        <w:t>.wav</w:t>
+        <w:t>261.63.wav</w:t>
       </w:r>
       <w:r>
         <w:rPr>
@@ -3002,7 +3832,7 @@
     <w:p>
       <w:pPr>
         <w:rPr>
-          <w:lang w:val="en-US"/>
+          <w:lang w:val="ro-RO"/>
         </w:rPr>
       </w:pPr>
       <w:r>
@@ -3017,6 +3847,228 @@
         </w:rPr>
         <w:t xml:space="preserve">instrument_samples se deschide fișierul căutat pe bază de instrument și frecvență cu ajutorul modului wave, care apoi este delimitat în cadre, din care mai departe se extrag eșantioanele cu numpy, care se stochează într-un array separat pentru fiecare notă. În generate_waveform, în cazul unei opțiuni de instrument real, </w:t>
       </w:r>
+      <w:r>
+        <w:rPr>
+          <w:lang w:val="ro-RO"/>
+        </w:rPr>
+        <w:t xml:space="preserve">se caută notele pentru instrumentul cutare, și fiecare formă de undă specifică frecvenței notei muzical va avea propria formă de undă generată din sunete înregistrate. </w:t>
+      </w:r>
+    </w:p>
+    <w:p>
+      <w:pPr>
+        <w:rPr>
+          <w:lang w:val="ro-RO"/>
+        </w:rPr>
+      </w:pPr>
+      <w:r>
+        <w:rPr>
+          <w:lang w:val="ro-RO"/>
+        </w:rPr>
+        <w:lastRenderedPageBreak/>
+        <w:t xml:space="preserve">O altă funcționalitate implementată este cea de anvelopă ADSR (attack-decay-sustain-release), o tehnică de manipulare a sunetului foarte des folosită. Aceste patru efecte </w:t>
+      </w:r>
+      <w:r>
+        <w:rPr>
+          <w:lang w:val="ro-RO"/>
+        </w:rPr>
+        <w:t>redau dinamica sunetului generat de către sintetizatorul virtual, și respectă parametri aleși de către utilizator.</w:t>
+      </w:r>
+      <w:r>
+        <w:rPr>
+          <w:lang w:val="ro-RO"/>
+        </w:rPr>
+        <w:t xml:space="preserve"> Dacă nu este ales niciun parametru, anvelopa nu este utilizată.</w:t>
+      </w:r>
+      <w:r>
+        <w:rPr>
+          <w:lang w:val="ro-RO"/>
+        </w:rPr>
+        <w:t xml:space="preserve"> Fiecare din cele patru efecte dinamice </w:t>
+      </w:r>
+      <w:r>
+        <w:rPr>
+          <w:lang w:val="ro-RO"/>
+        </w:rPr>
+        <w:t xml:space="preserve">se poate trata ca un array de valori, definite cu ajutorul modului numpy. Attack este definit ca un vector de valori între 0 și 1, care are numărul de elemente egal cu valoarea de „attack” aleasă de către utilizator și rata de eșantionare care este setată la 44.1 kHz (np.linspace(0,1,attack_length)). Decay este un vector de valori între 1 și valoare de sustain, </w:t>
+      </w:r>
+      <w:r>
+        <w:rPr>
+          <w:lang w:val="ro-RO"/>
+        </w:rPr>
+        <w:t>care are numărul de elemente egal cu valoarea de „</w:t>
+      </w:r>
+      <w:r>
+        <w:rPr>
+          <w:lang w:val="ro-RO"/>
+        </w:rPr>
+        <w:t>decay</w:t>
+      </w:r>
+      <w:r>
+        <w:rPr>
+          <w:lang w:val="ro-RO"/>
+        </w:rPr>
+        <w:t>” aleasă de către utilizator și rata de eșantionare</w:t>
+      </w:r>
+      <w:r>
+        <w:rPr>
+          <w:lang w:val="ro-RO"/>
+        </w:rPr>
+        <w:t xml:space="preserve"> (np.linspace(1, sustain_level, decay_length)). Sustain este un vector de lungime sustain_length (care este lungimea în timp a perioadei în care intensitatea sunetului se menține stabilă și este calculată ca fiind egal cu </w:t>
+      </w:r>
+      <w:r>
+        <w:rPr>
+          <w:lang w:val="ro-RO"/>
+        </w:rPr>
+        <w:t>len(waveform) - attack_length - decay_length - release_length</w:t>
+      </w:r>
+      <w:r>
+        <w:rPr>
+          <w:lang w:val="ro-RO"/>
+        </w:rPr>
+        <w:t>), care are doar elemente de valoare sustain_level. Release este reprezentat ca un vector de lungime release_length, cu valori între sustain_level și 0. La finalul funcției, forma de undă este înmulțită cu această anvelopă, astfel eșantionale vor avea valori diferite bazate pe parametri de timp și de valoare pentru fiecare etapă dinamică.</w:t>
+      </w:r>
+    </w:p>
+    <w:p>
+      <w:pPr>
+        <w:rPr>
+          <w:lang w:val="ro-RO"/>
+        </w:rPr>
+      </w:pPr>
+      <w:r>
+        <w:rPr>
+          <w:lang w:val="ro-RO"/>
+        </w:rPr>
+        <w:t>Pentru generarea de ef</w:t>
+      </w:r>
+      <w:r>
+        <w:rPr>
+          <w:lang w:val="ro-RO"/>
+        </w:rPr>
+        <w:t xml:space="preserve">ect de ecou, se folosesc trei parametri luați de la GUI: feedback, delay_time </w:t>
+      </w:r>
+      <w:r>
+        <w:rPr>
+          <w:lang w:val="ro-RO"/>
+        </w:rPr>
+        <w:t>și</w:t>
+      </w:r>
+      <w:r>
+        <w:rPr>
+          <w:lang w:val="ro-RO"/>
+        </w:rPr>
+        <w:t xml:space="preserve"> mix. Primul este intensitatea ecoului</w:t>
+      </w:r>
+      <w:r>
+        <w:rPr>
+          <w:lang w:val="ro-RO"/>
+        </w:rPr>
+        <w:t>,</w:t>
+      </w:r>
+      <w:r>
+        <w:rPr>
+          <w:lang w:val="ro-RO"/>
+        </w:rPr>
+        <w:t xml:space="preserve"> al doilea este timpul de delay acordat între sunetul principal și ecoul său</w:t>
+      </w:r>
+      <w:r>
+        <w:rPr>
+          <w:lang w:val="ro-RO"/>
+        </w:rPr>
+        <w:t>, iar ultimul parametru controlează balanța între sunetul original și ecou.</w:t>
+      </w:r>
+      <w:r>
+        <w:rPr>
+          <w:lang w:val="ro-RO"/>
+        </w:rPr>
+        <w:t xml:space="preserve"> Initial, prin funcția de apply_delay se definesc eșantionele de delay pe baza de delay_time și rata de eșantionare, după care se crează un vector (care simulează o formă de undă) de lungime formă de undă de input + eșantionele de delay, prima parte a vectorului va fi locul eșantionelor din sunetul de bază iar restul valorilor vor fi 0 inițial, după care cu un ciclu for se modifică eșantionele astfel încât fiecărui eșantion cu index i+delay_samples se adaugă valoarea sa înmulțită cu parametrul de feedback:  </w:t>
+      </w:r>
+      <w:r>
+        <w:rPr>
+          <w:lang w:val="ro-RO"/>
+        </w:rPr>
+        <w:t>delayed_waveform[i + delay_samples] += delayed_waveform[i] * feedback</w:t>
+      </w:r>
+      <w:r>
+        <w:rPr>
+          <w:lang w:val="ro-RO"/>
+        </w:rPr>
+        <w:t xml:space="preserve">. După aceasta </w:t>
+      </w:r>
+      <w:r>
+        <w:rPr>
+          <w:lang w:val="ro-RO"/>
+        </w:rPr>
+        <w:t xml:space="preserve">se generează outputul fiind o combinație între forma de undă originală și cea modificată cu ecou: </w:t>
+      </w:r>
+      <w:r>
+        <w:rPr>
+          <w:lang w:val="ro-RO"/>
+        </w:rPr>
+        <w:t>output = delayed_waveform[:len(waveform)] * mix + waveform * (1 - mix)</w:t>
+      </w:r>
+      <w:r>
+        <w:rPr>
+          <w:lang w:val="ro-RO"/>
+        </w:rPr>
+        <w:t xml:space="preserve">.  </w:t>
+      </w:r>
+    </w:p>
+    <w:p>
+      <w:pPr>
+        <w:rPr>
+          <w:lang w:val="ro-RO"/>
+        </w:rPr>
+      </w:pPr>
+      <w:r>
+        <w:rPr>
+          <w:lang w:val="ro-RO"/>
+        </w:rPr>
+        <w:t xml:space="preserve">Implementarea modulației de frecvență (FM) este implementată în generate_waveform și este bazată pe cele două argumente preluate de la interfața grafică, frecvența de modulare și indexul de modulare. Atunci când opțiunea de „fm” este aleasă, un sinusoid este generat cu numpy, fiind forma de undă modulatoare, iar outputul va fi un alt sinus în a cărei faze va fi integrat și forma de undă modulatoare, înmulțit cu indexul de modulare, cu linia de cod: </w:t>
+      </w:r>
+      <w:r>
+        <w:rPr>
+          <w:lang w:val="ro-RO"/>
+        </w:rPr>
+        <w:t>waveform = np.sin(2 * np.pi * freq * t + modulation_index * modulator)</w:t>
+      </w:r>
+      <w:r>
+        <w:rPr>
+          <w:lang w:val="ro-RO"/>
+        </w:rPr>
+        <w:t>, unde freq este frecvența notei muzicale actuale.</w:t>
+      </w:r>
+    </w:p>
+    <w:p>
+      <w:pPr>
+        <w:rPr>
+          <w:lang w:val="ro-RO"/>
+        </w:rPr>
+      </w:pPr>
+      <w:r>
+        <w:rPr>
+          <w:lang w:val="ro-RO"/>
+        </w:rPr>
+        <w:t xml:space="preserve">O altă funcționalitate importantă este paralelitatea, ceea ce ajută programul în a simula un pian real, pe care un muzician poate produce multiple sunete deodată (pentru acorduri de ex.). Aceasta este realizată în două faze. În prima fază, la pornirea programului, se pregenerează notele muzicale pentru tipurile de sunet simple (sinus, dreptunghiular și combinație), cu parametri de ADSR aleși impliciți și fără delay și feedback, pentru a optimiza programul inițial. După, la sfârșitul funcției de redare de sunet, se apelează funcția din backend de redare ca o funcție lamda, fiind un thread separat definit cu ajutotul modului the Thread </w:t>
+      </w:r>
+      <w:r>
+        <w:rPr>
+          <w:lang w:val="ro-RO"/>
+        </w:rPr>
+        <w:t>threading.Thread(target=lambda: play_waveform(waveform)).start()</w:t>
+      </w:r>
+      <w:r>
+        <w:rPr>
+          <w:lang w:val="ro-RO"/>
+        </w:rPr>
+        <w:t xml:space="preserve">. Astfel fiecare sunet produs va fi controlat separat de către CPU, asigurând posibiliatea de a produce acorduri și multiple sunete. </w:t>
+      </w:r>
+    </w:p>
+    <w:p>
+      <w:pPr>
+        <w:rPr>
+          <w:lang w:val="ro-RO"/>
+        </w:rPr>
+      </w:pPr>
     </w:p>
     <w:p>
       <w:pPr>
@@ -3025,7 +4077,7 @@
           <w:lang w:val="ro-RO"/>
         </w:rPr>
       </w:pPr>
-      <w:bookmarkStart w:id="8" w:name="_Toc153667085"/>
+      <w:bookmarkStart w:id="18" w:name="_Toc156224124"/>
       <w:r>
         <w:rPr>
           <w:lang w:val="ro-RO"/>
@@ -3033,7 +4085,7 @@
         <w:lastRenderedPageBreak/>
         <w:t>GUI</w:t>
       </w:r>
-      <w:bookmarkEnd w:id="8"/>
+      <w:bookmarkEnd w:id="18"/>
     </w:p>
     <w:p>
       <w:pPr>
@@ -3049,7 +4101,7 @@
         <mc:AlternateContent>
           <mc:Choice Requires="wpg">
             <w:drawing>
-              <wp:anchor distT="0" distB="0" distL="114300" distR="114300" simplePos="0" relativeHeight="251659264" behindDoc="0" locked="0" layoutInCell="1" allowOverlap="1" wp14:anchorId="7DE8C6C6" wp14:editId="664D0872">
+              <wp:anchor distT="0" distB="0" distL="114300" distR="114300" simplePos="0" relativeHeight="251659264" behindDoc="0" locked="0" layoutInCell="1" allowOverlap="1" wp14:anchorId="7DE8C6C6" wp14:editId="5FA3C4F1">
                 <wp:simplePos x="0" y="0"/>
                 <wp:positionH relativeFrom="margin">
                   <wp:posOffset>-48895</wp:posOffset>
@@ -3081,21 +4133,21 @@
                             <a:picLocks noChangeAspect="1"/>
                           </pic:cNvPicPr>
                         </pic:nvPicPr>
-                        <pic:blipFill rotWithShape="1">
-                          <a:blip r:embed="rId8">
+                        <pic:blipFill>
+                          <a:blip r:embed="rId9">
                             <a:extLst>
                               <a:ext uri="{28A0092B-C50C-407E-A947-70E740481C1C}">
                                 <a14:useLocalDpi xmlns:a14="http://schemas.microsoft.com/office/drawing/2010/main" val="0"/>
                               </a:ext>
                             </a:extLst>
                           </a:blip>
-                          <a:srcRect l="-105" r="304"/>
+                          <a:srcRect l="120" r="120"/>
                           <a:stretch/>
                         </pic:blipFill>
                         <pic:spPr>
                           <a:xfrm>
                             <a:off x="-1824291" y="-840423"/>
-                            <a:ext cx="7299538" cy="2414440"/>
+                            <a:ext cx="7299538" cy="2414439"/>
                           </a:xfrm>
                           <a:prstGeom prst="rect">
                             <a:avLst/>
@@ -3134,14 +4186,27 @@
                               <w:r>
                                 <w:t xml:space="preserve">Figure </w:t>
                               </w:r>
-                              <w:fldSimple w:instr=" SEQ Figure \* ARABIC ">
-                                <w:r>
-                                  <w:rPr>
-                                    <w:noProof/>
-                                  </w:rPr>
-                                  <w:t>4</w:t>
-                                </w:r>
-                              </w:fldSimple>
+                              <w:r>
+                                <w:fldChar w:fldCharType="begin"/>
+                              </w:r>
+                              <w:r>
+                                <w:instrText xml:space="preserve"> SEQ Figure \* ARABIC </w:instrText>
+                              </w:r>
+                              <w:r>
+                                <w:fldChar w:fldCharType="separate"/>
+                              </w:r>
+                              <w:r>
+                                <w:rPr>
+                                  <w:noProof/>
+                                </w:rPr>
+                                <w:t>4</w:t>
+                              </w:r>
+                              <w:r>
+                                <w:rPr>
+                                  <w:noProof/>
+                                </w:rPr>
+                                <w:fldChar w:fldCharType="end"/>
+                              </w:r>
                               <w:r>
                                 <w:t>: GUI of the application</w:t>
                               </w:r>
@@ -3169,7 +4234,7 @@
           </mc:Choice>
           <mc:Fallback>
             <w:pict>
-              <v:group w14:anchorId="7DE8C6C6" id="Group 3" o:spid="_x0000_s1026" style="position:absolute;left:0;text-align:left;margin-left:-3.85pt;margin-top:30.95pt;width:498.15pt;height:188.05pt;z-index:251659264;mso-position-horizontal-relative:margin;mso-width-relative:margin;mso-height-relative:margin" coordorigin="-18242,-8404" coordsize="72995,27442" o:gfxdata="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">
+              <v:group w14:anchorId="7DE8C6C6" id="Group 3" o:spid="_x0000_s1026" style="position:absolute;left:0;text-align:left;margin-left:-3.85pt;margin-top:30.95pt;width:498.15pt;height:188.05pt;z-index:251659264;mso-position-horizontal-relative:margin;mso-width-relative:margin;mso-height-relative:margin" coordorigin="-18242,-8404" coordsize="72995,27442" o:gfxdata="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">
                 <v:shapetype id="_x0000_t75" coordsize="21600,21600" o:spt="75" o:preferrelative="t" path="m@4@5l@4@11@9@11@9@5xe" filled="f" stroked="f">
                   <v:stroke joinstyle="miter"/>
                   <v:formulas>
@@ -3189,8 +4254,8 @@
                   <v:path o:extrusionok="f" gradientshapeok="t" o:connecttype="rect"/>
                   <o:lock v:ext="edit" aspectratio="t"/>
                 </v:shapetype>
-                <v:shape id="Picture 1" o:spid="_x0000_s1027" type="#_x0000_t75" style="position:absolute;left:-18242;top:-8404;width:72994;height:24144;visibility:visible;mso-wrap-style:square" o:gfxdata="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">
-                  <v:imagedata r:id="rId9" o:title="" cropleft="-69f" cropright="199f"/>
+                <v:shape id="Picture 1" o:spid="_x0000_s1027" type="#_x0000_t75" style="position:absolute;left:-18242;top:-8404;width:72994;height:24144;visibility:visible;mso-wrap-style:square" o:gfxdata="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">
+                  <v:imagedata r:id="rId10" o:title="" cropleft="79f" cropright="79f"/>
                 </v:shape>
                 <v:shapetype id="_x0000_t202" coordsize="21600,21600" o:spt="202" path="m,l,21600r21600,l21600,xe">
                   <v:stroke joinstyle="miter"/>
@@ -3211,14 +4276,27 @@
                         <w:r>
                           <w:t xml:space="preserve">Figure </w:t>
                         </w:r>
-                        <w:fldSimple w:instr=" SEQ Figure \* ARABIC ">
-                          <w:r>
-                            <w:rPr>
-                              <w:noProof/>
-                            </w:rPr>
-                            <w:t>4</w:t>
-                          </w:r>
-                        </w:fldSimple>
+                        <w:r>
+                          <w:fldChar w:fldCharType="begin"/>
+                        </w:r>
+                        <w:r>
+                          <w:instrText xml:space="preserve"> SEQ Figure \* ARABIC </w:instrText>
+                        </w:r>
+                        <w:r>
+                          <w:fldChar w:fldCharType="separate"/>
+                        </w:r>
+                        <w:r>
+                          <w:rPr>
+                            <w:noProof/>
+                          </w:rPr>
+                          <w:t>4</w:t>
+                        </w:r>
+                        <w:r>
+                          <w:rPr>
+                            <w:noProof/>
+                          </w:rPr>
+                          <w:fldChar w:fldCharType="end"/>
+                        </w:r>
                         <w:r>
                           <w:t>: GUI of the application</w:t>
                         </w:r>
@@ -3420,30 +4498,18 @@
       </w:pPr>
       <w:r>
         <w:rPr>
-          <w:lang w:val="ro-RO"/>
-        </w:rPr>
-        <w:t xml:space="preserve">Redare unui șir de note muzicale se realizează cu un textbox, în care utilizatorul trebuie să introducă note muzicale reale, cu majuscule. Acestea vor fi redate utilizând setările de sunet alese, cu o pauză de </w:t>
-      </w:r>
-      <w:r>
-        <w:rPr>
+          <w:noProof/>
           <w:lang w:val="ro-RO"/>
         </w:rPr>
         <w:lastRenderedPageBreak/>
-        <w:t xml:space="preserve">0.5s între ele pentru a generaliza funcționalitatea. În cazul în care utilizatorul introduce note muzicale </w:t>
-      </w:r>
-      <w:r>
-        <w:rPr>
-          <w:noProof/>
-          <w:lang w:val="ro-RO"/>
-        </w:rPr>
         <w:drawing>
-          <wp:anchor distT="0" distB="0" distL="114300" distR="114300" simplePos="0" relativeHeight="251660288" behindDoc="0" locked="0" layoutInCell="1" allowOverlap="1" wp14:anchorId="697F4083" wp14:editId="73FF9231">
+          <wp:anchor distT="0" distB="0" distL="114300" distR="114300" simplePos="0" relativeHeight="251660288" behindDoc="0" locked="0" layoutInCell="1" allowOverlap="1" wp14:anchorId="697F4083" wp14:editId="6D637102">
             <wp:simplePos x="0" y="0"/>
             <wp:positionH relativeFrom="column">
-              <wp:posOffset>-1270</wp:posOffset>
+              <wp:posOffset>22583</wp:posOffset>
             </wp:positionH>
             <wp:positionV relativeFrom="paragraph">
-              <wp:posOffset>499110</wp:posOffset>
+              <wp:posOffset>896675</wp:posOffset>
             </wp:positionV>
             <wp:extent cx="6188710" cy="2039620"/>
             <wp:effectExtent l="0" t="0" r="2540" b="0"/>
@@ -3460,7 +4526,7 @@
                     <pic:cNvPicPr/>
                   </pic:nvPicPr>
                   <pic:blipFill>
-                    <a:blip r:embed="rId10">
+                    <a:blip r:embed="rId11">
                       <a:extLst>
                         <a:ext uri="{28A0092B-C50C-407E-A947-70E740481C1C}">
                           <a14:useLocalDpi xmlns:a14="http://schemas.microsoft.com/office/drawing/2010/main" val="0"/>
@@ -3490,7 +4556,19 @@
         <w:rPr>
           <w:lang w:val="ro-RO"/>
         </w:rPr>
-        <w:t xml:space="preserve">incorecte, un mesaj de eroare apare pe ecran, așa cum prezintă figura </w:t>
+        <w:t>Redare</w:t>
+      </w:r>
+      <w:r>
+        <w:rPr>
+          <w:lang w:val="ro-RO"/>
+        </w:rPr>
+        <w:t>a</w:t>
+      </w:r>
+      <w:r>
+        <w:rPr>
+          <w:lang w:val="ro-RO"/>
+        </w:rPr>
+        <w:t xml:space="preserve"> unui șir de note muzicale se realizează cu un textbox, în care utilizatorul trebuie să introducă note muzicale reale, cu majuscule. Acestea vor fi redate utilizând setările de sunet alese, cu o pauză de 0.5s între ele pentru a generaliza funcționalitatea. În cazul în care utilizatorul introduce note muzicale incorecte, un mesaj de eroare apare pe ecran, așa cum prezintă figura </w:t>
       </w:r>
       <w:r>
         <w:rPr>
@@ -3563,19 +4641,90 @@
     </w:p>
     <w:p>
       <w:pPr>
+        <w:rPr>
+          <w:lang w:val="ro-RO"/>
+        </w:rPr>
+      </w:pPr>
+    </w:p>
+    <w:p>
+      <w:pPr>
+        <w:rPr>
+          <w:lang w:val="ro-RO"/>
+        </w:rPr>
+      </w:pPr>
+    </w:p>
+    <w:p>
+      <w:pPr>
+        <w:rPr>
+          <w:lang w:val="ro-RO"/>
+        </w:rPr>
+      </w:pPr>
+    </w:p>
+    <w:p>
+      <w:pPr>
+        <w:rPr>
+          <w:lang w:val="ro-RO"/>
+        </w:rPr>
+      </w:pPr>
+    </w:p>
+    <w:p>
+      <w:pPr>
+        <w:rPr>
+          <w:lang w:val="ro-RO"/>
+        </w:rPr>
+      </w:pPr>
+    </w:p>
+    <w:p>
+      <w:pPr>
+        <w:rPr>
+          <w:lang w:val="ro-RO"/>
+        </w:rPr>
+      </w:pPr>
+    </w:p>
+    <w:p>
+      <w:pPr>
+        <w:rPr>
+          <w:lang w:val="ro-RO"/>
+        </w:rPr>
+      </w:pPr>
+    </w:p>
+    <w:p>
+      <w:pPr>
+        <w:rPr>
+          <w:lang w:val="ro-RO"/>
+        </w:rPr>
+      </w:pPr>
+    </w:p>
+    <w:p>
+      <w:pPr>
         <w:pStyle w:val="Heading1"/>
         <w:rPr>
           <w:lang w:val="ro-RO"/>
         </w:rPr>
       </w:pPr>
-      <w:bookmarkStart w:id="9" w:name="_Toc153667086"/>
-      <w:r>
-        <w:rPr>
-          <w:lang w:val="ro-RO"/>
-        </w:rPr>
+      <w:bookmarkStart w:id="19" w:name="_Toc156224125"/>
+      <w:r>
+        <w:rPr>
+          <w:lang w:val="ro-RO"/>
+        </w:rPr>
+        <w:lastRenderedPageBreak/>
         <w:t>Rezultate</w:t>
       </w:r>
-      <w:bookmarkEnd w:id="9"/>
+      <w:bookmarkEnd w:id="19"/>
+    </w:p>
+    <w:p>
+      <w:pPr>
+        <w:jc w:val="left"/>
+        <w:rPr>
+          <w:lang w:val="ro-RO"/>
+        </w:rPr>
+      </w:pPr>
+      <w:r>
+        <w:rPr>
+          <w:lang w:val="ro-RO"/>
+        </w:rPr>
+        <w:br w:type="page"/>
+      </w:r>
     </w:p>
     <w:p>
       <w:pPr>
@@ -3584,14 +4733,15 @@
           <w:lang w:val="ro-RO"/>
         </w:rPr>
       </w:pPr>
-      <w:bookmarkStart w:id="10" w:name="_Toc153667087"/>
-      <w:r>
-        <w:rPr>
-          <w:lang w:val="ro-RO"/>
-        </w:rPr>
+      <w:bookmarkStart w:id="20" w:name="_Toc156224126"/>
+      <w:r>
+        <w:rPr>
+          <w:lang w:val="ro-RO"/>
+        </w:rPr>
+        <w:lastRenderedPageBreak/>
         <w:t>Concluzie și posibile îmbunătățiri</w:t>
       </w:r>
-      <w:bookmarkEnd w:id="10"/>
+      <w:bookmarkEnd w:id="20"/>
     </w:p>
     <w:p>
       <w:pPr>
@@ -3606,254 +4756,814 @@
         <w:br w:type="page"/>
       </w:r>
     </w:p>
-    <w:bookmarkStart w:id="11" w:name="_Toc153667088" w:displacedByCustomXml="next"/>
+    <w:bookmarkStart w:id="21" w:name="_Toc156224127" w:displacedByCustomXml="next"/>
     <w:sdt>
       <w:sdtPr>
+        <w:id w:val="1646238511"/>
+        <w:docPartObj>
+          <w:docPartGallery w:val="Bibliographies"/>
+          <w:docPartUnique/>
+        </w:docPartObj>
+      </w:sdtPr>
+      <w:sdtEndPr>
         <w:rPr>
           <w:rFonts w:eastAsiaTheme="minorEastAsia" w:cstheme="minorBidi"/>
           <w:b w:val="0"/>
           <w:color w:val="auto"/>
           <w:sz w:val="24"/>
           <w:szCs w:val="22"/>
-          <w:lang w:val="ro-RO"/>
-        </w:rPr>
-        <w:id w:val="-259604740"/>
-        <w:docPartObj>
-          <w:docPartGallery w:val="Bibliographies"/>
-          <w:docPartUnique/>
-        </w:docPartObj>
-      </w:sdtPr>
+        </w:rPr>
+      </w:sdtEndPr>
       <w:sdtContent>
         <w:p>
           <w:pPr>
             <w:pStyle w:val="Heading1"/>
-            <w:rPr>
-              <w:rFonts w:eastAsiaTheme="minorEastAsia" w:cstheme="minorBidi"/>
-              <w:b w:val="0"/>
-              <w:color w:val="auto"/>
-              <w:sz w:val="24"/>
-              <w:szCs w:val="22"/>
-              <w:lang w:val="ro-RO"/>
-            </w:rPr>
           </w:pPr>
           <w:r>
-            <w:rPr>
-              <w:lang w:val="ro-RO"/>
-            </w:rPr>
-            <w:t>Bibliografie</w:t>
-          </w:r>
-          <w:bookmarkEnd w:id="11"/>
-        </w:p>
-        <w:p>
-          <w:pPr>
-            <w:pBdr>
-              <w:top w:val="single" w:sz="2" w:space="0" w:color="D9D9E3"/>
-              <w:left w:val="single" w:sz="2" w:space="5" w:color="D9D9E3"/>
-              <w:bottom w:val="single" w:sz="2" w:space="0" w:color="D9D9E3"/>
-              <w:right w:val="single" w:sz="2" w:space="0" w:color="D9D9E3"/>
-            </w:pBdr>
-            <w:shd w:val="clear" w:color="auto" w:fill="343541"/>
-            <w:tabs>
-              <w:tab w:val="left" w:pos="1005"/>
-            </w:tabs>
-            <w:spacing w:after="0" w:line="240" w:lineRule="auto"/>
-            <w:jc w:val="left"/>
-            <w:rPr>
-              <w:lang w:val="ro-RO"/>
-            </w:rPr>
-          </w:pPr>
-          <w:r>
-            <w:rPr>
-              <w:lang w:val="ro-RO"/>
-            </w:rPr>
-            <w:tab/>
+            <w:t>Bibliogra</w:t>
           </w:r>
           <w:r>
-            <w:rPr>
-              <w:lang w:val="ro-RO"/>
-            </w:rPr>
-            <w:t>Engel, J., et al. (2017). Neural Audio Synthesis of Musical Notes with WaveNet Autoencoders</w:t>
+            <w:t>fie</w:t>
           </w:r>
+          <w:bookmarkEnd w:id="21"/>
         </w:p>
-        <w:p>
-          <w:pPr>
-            <w:pBdr>
-              <w:top w:val="single" w:sz="2" w:space="0" w:color="D9D9E3"/>
-              <w:left w:val="single" w:sz="2" w:space="5" w:color="D9D9E3"/>
-              <w:bottom w:val="single" w:sz="2" w:space="0" w:color="D9D9E3"/>
-              <w:right w:val="single" w:sz="2" w:space="0" w:color="D9D9E3"/>
-            </w:pBdr>
-            <w:shd w:val="clear" w:color="auto" w:fill="343541"/>
-            <w:tabs>
-              <w:tab w:val="left" w:pos="1005"/>
-            </w:tabs>
-            <w:spacing w:after="0" w:line="240" w:lineRule="auto"/>
-            <w:jc w:val="left"/>
-            <w:rPr>
-              <w:lang w:val="ro-RO"/>
-            </w:rPr>
-          </w:pPr>
-          <w:r>
-            <w:rPr>
-              <w:lang w:val="ro-RO"/>
-            </w:rPr>
-            <w:t>Ramamurthy, S., &amp; Raghavan, M. (2013). Filter design for synthesis of musical notes: A multidimensional feature-based approach</w:t>
-          </w:r>
-        </w:p>
-        <w:p>
-          <w:pPr>
-            <w:pBdr>
-              <w:top w:val="single" w:sz="2" w:space="0" w:color="D9D9E3"/>
-              <w:left w:val="single" w:sz="2" w:space="5" w:color="D9D9E3"/>
-              <w:bottom w:val="single" w:sz="2" w:space="0" w:color="D9D9E3"/>
-              <w:right w:val="single" w:sz="2" w:space="0" w:color="D9D9E3"/>
-            </w:pBdr>
-            <w:shd w:val="clear" w:color="auto" w:fill="343541"/>
-            <w:tabs>
-              <w:tab w:val="left" w:pos="1005"/>
-            </w:tabs>
-            <w:spacing w:after="0" w:line="240" w:lineRule="auto"/>
-            <w:jc w:val="left"/>
-            <w:rPr>
-              <w:lang w:val="ro-RO"/>
-            </w:rPr>
-          </w:pPr>
-          <w:r>
-            <w:rPr>
-              <w:lang w:val="ro-RO"/>
-            </w:rPr>
-            <w:t>Kumar, S., &amp; Mohanty, M. (2015). Synthesizing musical notes of Harmonium using Spectral Domain Modeling</w:t>
-          </w:r>
-        </w:p>
-        <w:p>
-          <w:pPr>
-            <w:pBdr>
-              <w:top w:val="single" w:sz="2" w:space="0" w:color="D9D9E3"/>
-              <w:left w:val="single" w:sz="2" w:space="5" w:color="D9D9E3"/>
-              <w:bottom w:val="single" w:sz="2" w:space="0" w:color="D9D9E3"/>
-              <w:right w:val="single" w:sz="2" w:space="0" w:color="D9D9E3"/>
-            </w:pBdr>
-            <w:shd w:val="clear" w:color="auto" w:fill="343541"/>
-            <w:tabs>
-              <w:tab w:val="left" w:pos="1005"/>
-            </w:tabs>
-            <w:spacing w:after="0" w:line="240" w:lineRule="auto"/>
-            <w:jc w:val="left"/>
-            <w:rPr>
-              <w:lang w:val="ro-RO"/>
-            </w:rPr>
-          </w:pPr>
-          <w:r>
-            <w:rPr>
-              <w:lang w:val="ro-RO"/>
-            </w:rPr>
-            <w:t>Dharne, A., et al. (2015). OPUS-An Android Based Speech to Musical Notes Converter</w:t>
-          </w:r>
-        </w:p>
-        <w:p>
-          <w:pPr>
-            <w:pBdr>
-              <w:top w:val="single" w:sz="2" w:space="0" w:color="D9D9E3"/>
-              <w:left w:val="single" w:sz="2" w:space="5" w:color="D9D9E3"/>
-              <w:bottom w:val="single" w:sz="2" w:space="0" w:color="D9D9E3"/>
-              <w:right w:val="single" w:sz="2" w:space="0" w:color="D9D9E3"/>
-            </w:pBdr>
-            <w:shd w:val="clear" w:color="auto" w:fill="343541"/>
-            <w:tabs>
-              <w:tab w:val="left" w:pos="1005"/>
-            </w:tabs>
-            <w:spacing w:after="0" w:line="240" w:lineRule="auto"/>
-            <w:jc w:val="left"/>
-            <w:rPr>
-              <w:lang w:val="ro-RO"/>
-            </w:rPr>
-          </w:pPr>
-          <w:r>
-            <w:rPr>
-              <w:lang w:val="ro-RO"/>
-            </w:rPr>
-            <w:t>Kozlin, V., &amp; Hryshchenko, V. (2023). Musical Projects in Guitar Pro 7.5 Sequencer</w:t>
-          </w:r>
-        </w:p>
-        <w:p>
-          <w:pPr>
-            <w:pBdr>
-              <w:top w:val="single" w:sz="2" w:space="0" w:color="D9D9E3"/>
-              <w:left w:val="single" w:sz="2" w:space="5" w:color="D9D9E3"/>
-              <w:bottom w:val="single" w:sz="2" w:space="0" w:color="D9D9E3"/>
-              <w:right w:val="single" w:sz="2" w:space="0" w:color="D9D9E3"/>
-            </w:pBdr>
-            <w:shd w:val="clear" w:color="auto" w:fill="343541"/>
-            <w:tabs>
-              <w:tab w:val="left" w:pos="1005"/>
-            </w:tabs>
-            <w:spacing w:after="0" w:line="240" w:lineRule="auto"/>
-            <w:jc w:val="left"/>
-            <w:rPr>
-              <w:lang w:val="ro-RO"/>
-            </w:rPr>
-          </w:pPr>
-          <w:r>
-            <w:rPr>
-              <w:lang w:val="ro-RO"/>
-            </w:rPr>
-            <w:t>Zhang, Z. (2023). “Model Opera” of the 20th Century in Chinese Musical Culture</w:t>
-          </w:r>
-        </w:p>
-        <w:p>
-          <w:pPr>
-            <w:pBdr>
-              <w:top w:val="single" w:sz="2" w:space="0" w:color="D9D9E3"/>
-              <w:left w:val="single" w:sz="2" w:space="5" w:color="D9D9E3"/>
-              <w:bottom w:val="single" w:sz="2" w:space="0" w:color="D9D9E3"/>
-              <w:right w:val="single" w:sz="2" w:space="0" w:color="D9D9E3"/>
-            </w:pBdr>
-            <w:shd w:val="clear" w:color="auto" w:fill="343541"/>
-            <w:tabs>
-              <w:tab w:val="left" w:pos="1005"/>
-            </w:tabs>
-            <w:spacing w:after="0" w:line="240" w:lineRule="auto"/>
-            <w:jc w:val="left"/>
-            <w:rPr>
-              <w:lang w:val="ro-RO"/>
-            </w:rPr>
-          </w:pPr>
-          <w:r>
-            <w:rPr>
-              <w:lang w:val="ro-RO"/>
-            </w:rPr>
-            <w:t>Essl, G. (2022). Topology in Sound Synthesis and Digital Signal Processing - DAFx2022 Lecture Notes</w:t>
-          </w:r>
-        </w:p>
-        <w:p>
-          <w:pPr>
-            <w:pBdr>
-              <w:top w:val="single" w:sz="2" w:space="0" w:color="D9D9E3"/>
-              <w:left w:val="single" w:sz="2" w:space="5" w:color="D9D9E3"/>
-              <w:bottom w:val="single" w:sz="2" w:space="0" w:color="D9D9E3"/>
-              <w:right w:val="single" w:sz="2" w:space="0" w:color="D9D9E3"/>
-            </w:pBdr>
-            <w:shd w:val="clear" w:color="auto" w:fill="343541"/>
-            <w:tabs>
-              <w:tab w:val="left" w:pos="1005"/>
-            </w:tabs>
-            <w:spacing w:after="0" w:line="240" w:lineRule="auto"/>
-            <w:jc w:val="left"/>
-            <w:rPr>
-              <w:lang w:val="ro-RO"/>
-            </w:rPr>
-          </w:pPr>
-          <w:r>
-            <w:rPr>
-              <w:lang w:val="ro-RO"/>
-            </w:rPr>
-            <w:t>Ye, Z., et al. (2023). NAS-FM: Neural Architecture Search for Tunable and Interpretable Sound Synthesis based on Frequency Modulation</w:t>
-          </w:r>
-        </w:p>
+        <w:sdt>
+          <w:sdtPr>
+            <w:id w:val="111145805"/>
+            <w:bibliography/>
+          </w:sdtPr>
+          <w:sdtContent>
+            <w:p>
+              <w:pPr>
+                <w:rPr>
+                  <w:rFonts w:asciiTheme="minorHAnsi" w:hAnsiTheme="minorHAnsi"/>
+                  <w:noProof/>
+                  <w:sz w:val="22"/>
+                </w:rPr>
+              </w:pPr>
+              <w:r>
+                <w:fldChar w:fldCharType="begin"/>
+              </w:r>
+              <w:r>
+                <w:instrText xml:space="preserve"> BIBLIOGRAPHY </w:instrText>
+              </w:r>
+              <w:r>
+                <w:fldChar w:fldCharType="separate"/>
+              </w:r>
+            </w:p>
+            <w:tbl>
+              <w:tblPr>
+                <w:tblW w:w="5506" w:type="pct"/>
+                <w:tblCellSpacing w:w="15" w:type="dxa"/>
+                <w:tblInd w:w="-270" w:type="dxa"/>
+                <w:tblCellMar>
+                  <w:top w:w="15" w:type="dxa"/>
+                  <w:left w:w="15" w:type="dxa"/>
+                  <w:bottom w:w="15" w:type="dxa"/>
+                  <w:right w:w="15" w:type="dxa"/>
+                </w:tblCellMar>
+                <w:tblLook w:val="04A0" w:firstRow="1" w:lastRow="0" w:firstColumn="1" w:lastColumn="0" w:noHBand="0" w:noVBand="1"/>
+              </w:tblPr>
+              <w:tblGrid>
+                <w:gridCol w:w="739"/>
+                <w:gridCol w:w="9993"/>
+              </w:tblGrid>
+              <w:tr>
+                <w:trPr>
+                  <w:divId w:val="1036344981"/>
+                  <w:trHeight w:val="757"/>
+                  <w:tblCellSpacing w:w="15" w:type="dxa"/>
+                </w:trPr>
+                <w:tc>
+                  <w:tcPr>
+                    <w:tcW w:w="326" w:type="pct"/>
+                    <w:hideMark/>
+                  </w:tcPr>
+                  <w:p>
+                    <w:pPr>
+                      <w:pStyle w:val="Bibliography"/>
+                      <w:rPr>
+                        <w:noProof/>
+                        <w:szCs w:val="24"/>
+                        <w:lang w:val="ro-RO"/>
+                      </w:rPr>
+                    </w:pPr>
+                    <w:r>
+                      <w:rPr>
+                        <w:noProof/>
+                        <w:lang w:val="ro-RO"/>
+                      </w:rPr>
+                      <w:t xml:space="preserve">[1] </w:t>
+                    </w:r>
+                  </w:p>
+                </w:tc>
+                <w:tc>
+                  <w:tcPr>
+                    <w:tcW w:w="0" w:type="auto"/>
+                    <w:hideMark/>
+                  </w:tcPr>
+                  <w:p>
+                    <w:pPr>
+                      <w:pStyle w:val="Bibliography"/>
+                      <w:rPr>
+                        <w:noProof/>
+                        <w:lang w:val="ro-RO"/>
+                      </w:rPr>
+                    </w:pPr>
+                    <w:r>
+                      <w:rPr>
+                        <w:noProof/>
+                        <w:lang w:val="ro-RO"/>
+                      </w:rPr>
+                      <w:t>Tiobe, "TIOBE Index for January 2024," 2024. [Online]. Available: https://www.tiobe.com/tiobe-index/.</w:t>
+                    </w:r>
+                  </w:p>
+                </w:tc>
+              </w:tr>
+              <w:tr>
+                <w:trPr>
+                  <w:divId w:val="1036344981"/>
+                  <w:trHeight w:val="772"/>
+                  <w:tblCellSpacing w:w="15" w:type="dxa"/>
+                </w:trPr>
+                <w:tc>
+                  <w:tcPr>
+                    <w:tcW w:w="326" w:type="pct"/>
+                    <w:hideMark/>
+                  </w:tcPr>
+                  <w:p>
+                    <w:pPr>
+                      <w:pStyle w:val="Bibliography"/>
+                      <w:rPr>
+                        <w:noProof/>
+                        <w:lang w:val="ro-RO"/>
+                      </w:rPr>
+                    </w:pPr>
+                    <w:r>
+                      <w:rPr>
+                        <w:noProof/>
+                        <w:lang w:val="ro-RO"/>
+                      </w:rPr>
+                      <w:t xml:space="preserve">[2] </w:t>
+                    </w:r>
+                  </w:p>
+                </w:tc>
+                <w:tc>
+                  <w:tcPr>
+                    <w:tcW w:w="0" w:type="auto"/>
+                    <w:hideMark/>
+                  </w:tcPr>
+                  <w:p>
+                    <w:pPr>
+                      <w:pStyle w:val="Bibliography"/>
+                      <w:rPr>
+                        <w:noProof/>
+                        <w:lang w:val="ro-RO"/>
+                      </w:rPr>
+                    </w:pPr>
+                    <w:r>
+                      <w:rPr>
+                        <w:noProof/>
+                        <w:lang w:val="ro-RO"/>
+                      </w:rPr>
+                      <w:t xml:space="preserve">C. R. A. R. S. D. D. E. K. S. M. N. Jesse Engel, "Neural Audio Synthesis of Musical Notes with WaveNet Autoencoders," in </w:t>
+                    </w:r>
+                    <w:r>
+                      <w:rPr>
+                        <w:i/>
+                        <w:iCs/>
+                        <w:noProof/>
+                        <w:lang w:val="ro-RO"/>
+                      </w:rPr>
+                      <w:t>Internation Conference of Machine Learning</w:t>
+                    </w:r>
+                    <w:r>
+                      <w:rPr>
+                        <w:noProof/>
+                        <w:lang w:val="ro-RO"/>
+                      </w:rPr>
+                      <w:t xml:space="preserve">, 2017. </w:t>
+                    </w:r>
+                  </w:p>
+                </w:tc>
+              </w:tr>
+              <w:tr>
+                <w:trPr>
+                  <w:divId w:val="1036344981"/>
+                  <w:trHeight w:val="1060"/>
+                  <w:tblCellSpacing w:w="15" w:type="dxa"/>
+                </w:trPr>
+                <w:tc>
+                  <w:tcPr>
+                    <w:tcW w:w="326" w:type="pct"/>
+                    <w:hideMark/>
+                  </w:tcPr>
+                  <w:p>
+                    <w:pPr>
+                      <w:pStyle w:val="Bibliography"/>
+                      <w:rPr>
+                        <w:noProof/>
+                        <w:lang w:val="ro-RO"/>
+                      </w:rPr>
+                    </w:pPr>
+                    <w:r>
+                      <w:rPr>
+                        <w:noProof/>
+                        <w:lang w:val="ro-RO"/>
+                      </w:rPr>
+                      <w:t xml:space="preserve">[3] </w:t>
+                    </w:r>
+                  </w:p>
+                </w:tc>
+                <w:tc>
+                  <w:tcPr>
+                    <w:tcW w:w="0" w:type="auto"/>
+                    <w:hideMark/>
+                  </w:tcPr>
+                  <w:p>
+                    <w:pPr>
+                      <w:pStyle w:val="Bibliography"/>
+                      <w:rPr>
+                        <w:noProof/>
+                        <w:lang w:val="ro-RO"/>
+                      </w:rPr>
+                    </w:pPr>
+                    <w:r>
+                      <w:rPr>
+                        <w:noProof/>
+                        <w:lang w:val="ro-RO"/>
+                      </w:rPr>
+                      <w:t xml:space="preserve">M. N. M. Samridha Kumar, "Synthesizing musical notes of Harmonium using Spectral Domain Modeling," </w:t>
+                    </w:r>
+                    <w:r>
+                      <w:rPr>
+                        <w:i/>
+                        <w:iCs/>
+                        <w:noProof/>
+                        <w:lang w:val="ro-RO"/>
+                      </w:rPr>
+                      <w:t xml:space="preserve">International Journal of Scientific Engineering and Applied Science (IJSEAS), </w:t>
+                    </w:r>
+                    <w:r>
+                      <w:rPr>
+                        <w:noProof/>
+                        <w:lang w:val="ro-RO"/>
+                      </w:rPr>
+                      <w:t xml:space="preserve">vol. 1, 2015. </w:t>
+                    </w:r>
+                  </w:p>
+                </w:tc>
+              </w:tr>
+              <w:tr>
+                <w:trPr>
+                  <w:divId w:val="1036344981"/>
+                  <w:trHeight w:val="757"/>
+                  <w:tblCellSpacing w:w="15" w:type="dxa"/>
+                </w:trPr>
+                <w:tc>
+                  <w:tcPr>
+                    <w:tcW w:w="326" w:type="pct"/>
+                    <w:hideMark/>
+                  </w:tcPr>
+                  <w:p>
+                    <w:pPr>
+                      <w:pStyle w:val="Bibliography"/>
+                      <w:rPr>
+                        <w:noProof/>
+                        <w:lang w:val="ro-RO"/>
+                      </w:rPr>
+                    </w:pPr>
+                    <w:r>
+                      <w:rPr>
+                        <w:noProof/>
+                        <w:lang w:val="ro-RO"/>
+                      </w:rPr>
+                      <w:t xml:space="preserve">[4] </w:t>
+                    </w:r>
+                  </w:p>
+                </w:tc>
+                <w:tc>
+                  <w:tcPr>
+                    <w:tcW w:w="0" w:type="auto"/>
+                    <w:hideMark/>
+                  </w:tcPr>
+                  <w:p>
+                    <w:pPr>
+                      <w:pStyle w:val="Bibliography"/>
+                      <w:rPr>
+                        <w:noProof/>
+                        <w:lang w:val="ro-RO"/>
+                      </w:rPr>
+                    </w:pPr>
+                    <w:r>
+                      <w:rPr>
+                        <w:noProof/>
+                        <w:lang w:val="ro-RO"/>
+                      </w:rPr>
+                      <w:t>Making Music, "Quick Guide to Envelopes," [Online]. Available: https://making-music.com/quick-guides/envelopes/. [Accessed 15 01 2024].</w:t>
+                    </w:r>
+                  </w:p>
+                </w:tc>
+              </w:tr>
+              <w:tr>
+                <w:trPr>
+                  <w:divId w:val="1036344981"/>
+                  <w:trHeight w:val="1075"/>
+                  <w:tblCellSpacing w:w="15" w:type="dxa"/>
+                </w:trPr>
+                <w:tc>
+                  <w:tcPr>
+                    <w:tcW w:w="326" w:type="pct"/>
+                    <w:hideMark/>
+                  </w:tcPr>
+                  <w:p>
+                    <w:pPr>
+                      <w:pStyle w:val="Bibliography"/>
+                      <w:rPr>
+                        <w:noProof/>
+                        <w:lang w:val="ro-RO"/>
+                      </w:rPr>
+                    </w:pPr>
+                    <w:r>
+                      <w:rPr>
+                        <w:noProof/>
+                        <w:lang w:val="ro-RO"/>
+                      </w:rPr>
+                      <w:t xml:space="preserve">[5] </w:t>
+                    </w:r>
+                  </w:p>
+                </w:tc>
+                <w:tc>
+                  <w:tcPr>
+                    <w:tcW w:w="0" w:type="auto"/>
+                    <w:hideMark/>
+                  </w:tcPr>
+                  <w:p>
+                    <w:pPr>
+                      <w:pStyle w:val="Bibliography"/>
+                      <w:rPr>
+                        <w:noProof/>
+                        <w:lang w:val="ro-RO"/>
+                      </w:rPr>
+                    </w:pPr>
+                    <w:r>
+                      <w:rPr>
+                        <w:noProof/>
+                        <w:lang w:val="ro-RO"/>
+                      </w:rPr>
+                      <w:t xml:space="preserve">W. X. X. T. Q. L. Y. G. Zhen Ye, "NAS-FM: Neural Architecture Search for Tunable and Interpretable Sound Synthesis based on Frequency Modulation," </w:t>
+                    </w:r>
+                    <w:r>
+                      <w:rPr>
+                        <w:i/>
+                        <w:iCs/>
+                        <w:noProof/>
+                        <w:lang w:val="ro-RO"/>
+                      </w:rPr>
+                      <w:t xml:space="preserve">International Joint Conference on Artificial Intelligence, </w:t>
+                    </w:r>
+                    <w:r>
+                      <w:rPr>
+                        <w:noProof/>
+                        <w:lang w:val="ro-RO"/>
+                      </w:rPr>
+                      <w:t xml:space="preserve">2023. </w:t>
+                    </w:r>
+                  </w:p>
+                </w:tc>
+              </w:tr>
+              <w:tr>
+                <w:trPr>
+                  <w:divId w:val="1036344981"/>
+                  <w:trHeight w:val="453"/>
+                  <w:tblCellSpacing w:w="15" w:type="dxa"/>
+                </w:trPr>
+                <w:tc>
+                  <w:tcPr>
+                    <w:tcW w:w="326" w:type="pct"/>
+                    <w:hideMark/>
+                  </w:tcPr>
+                  <w:p>
+                    <w:pPr>
+                      <w:pStyle w:val="Bibliography"/>
+                      <w:rPr>
+                        <w:noProof/>
+                        <w:lang w:val="ro-RO"/>
+                      </w:rPr>
+                    </w:pPr>
+                    <w:r>
+                      <w:rPr>
+                        <w:noProof/>
+                        <w:lang w:val="ro-RO"/>
+                      </w:rPr>
+                      <w:t xml:space="preserve">[6] </w:t>
+                    </w:r>
+                  </w:p>
+                </w:tc>
+                <w:tc>
+                  <w:tcPr>
+                    <w:tcW w:w="0" w:type="auto"/>
+                    <w:hideMark/>
+                  </w:tcPr>
+                  <w:p>
+                    <w:pPr>
+                      <w:pStyle w:val="Bibliography"/>
+                      <w:rPr>
+                        <w:noProof/>
+                        <w:lang w:val="ro-RO"/>
+                      </w:rPr>
+                    </w:pPr>
+                    <w:r>
+                      <w:rPr>
+                        <w:noProof/>
+                        <w:lang w:val="ro-RO"/>
+                      </w:rPr>
+                      <w:t xml:space="preserve">site. </w:t>
+                    </w:r>
+                  </w:p>
+                </w:tc>
+              </w:tr>
+              <w:tr>
+                <w:trPr>
+                  <w:divId w:val="1036344981"/>
+                  <w:trHeight w:val="757"/>
+                  <w:tblCellSpacing w:w="15" w:type="dxa"/>
+                </w:trPr>
+                <w:tc>
+                  <w:tcPr>
+                    <w:tcW w:w="326" w:type="pct"/>
+                    <w:hideMark/>
+                  </w:tcPr>
+                  <w:p>
+                    <w:pPr>
+                      <w:pStyle w:val="Bibliography"/>
+                      <w:rPr>
+                        <w:noProof/>
+                        <w:lang w:val="ro-RO"/>
+                      </w:rPr>
+                    </w:pPr>
+                    <w:r>
+                      <w:rPr>
+                        <w:noProof/>
+                        <w:lang w:val="ro-RO"/>
+                      </w:rPr>
+                      <w:t xml:space="preserve">[7] </w:t>
+                    </w:r>
+                  </w:p>
+                </w:tc>
+                <w:tc>
+                  <w:tcPr>
+                    <w:tcW w:w="0" w:type="auto"/>
+                    <w:hideMark/>
+                  </w:tcPr>
+                  <w:p>
+                    <w:pPr>
+                      <w:pStyle w:val="Bibliography"/>
+                      <w:rPr>
+                        <w:noProof/>
+                        <w:lang w:val="ro-RO"/>
+                      </w:rPr>
+                    </w:pPr>
+                    <w:r>
+                      <w:rPr>
+                        <w:noProof/>
+                        <w:lang w:val="ro-RO"/>
+                      </w:rPr>
+                      <w:t xml:space="preserve">M. R. Shailesh Ramamurthy, "Filter Design for Synthesis of Musical Notes: A Multidimensional featurebased approach," in </w:t>
+                    </w:r>
+                    <w:r>
+                      <w:rPr>
+                        <w:i/>
+                        <w:iCs/>
+                        <w:noProof/>
+                        <w:lang w:val="ro-RO"/>
+                      </w:rPr>
+                      <w:t>IEEE ICSIPA 2013</w:t>
+                    </w:r>
+                    <w:r>
+                      <w:rPr>
+                        <w:noProof/>
+                        <w:lang w:val="ro-RO"/>
+                      </w:rPr>
+                      <w:t xml:space="preserve">, Melaka, Malaysia, 2013. </w:t>
+                    </w:r>
+                  </w:p>
+                </w:tc>
+              </w:tr>
+              <w:tr>
+                <w:trPr>
+                  <w:divId w:val="1036344981"/>
+                  <w:trHeight w:val="1075"/>
+                  <w:tblCellSpacing w:w="15" w:type="dxa"/>
+                </w:trPr>
+                <w:tc>
+                  <w:tcPr>
+                    <w:tcW w:w="326" w:type="pct"/>
+                    <w:hideMark/>
+                  </w:tcPr>
+                  <w:p>
+                    <w:pPr>
+                      <w:pStyle w:val="Bibliography"/>
+                      <w:rPr>
+                        <w:noProof/>
+                        <w:lang w:val="ro-RO"/>
+                      </w:rPr>
+                    </w:pPr>
+                    <w:r>
+                      <w:rPr>
+                        <w:noProof/>
+                        <w:lang w:val="ro-RO"/>
+                      </w:rPr>
+                      <w:t xml:space="preserve">[8] </w:t>
+                    </w:r>
+                  </w:p>
+                </w:tc>
+                <w:tc>
+                  <w:tcPr>
+                    <w:tcW w:w="0" w:type="auto"/>
+                    <w:hideMark/>
+                  </w:tcPr>
+                  <w:p>
+                    <w:pPr>
+                      <w:pStyle w:val="Bibliography"/>
+                      <w:rPr>
+                        <w:noProof/>
+                        <w:lang w:val="ro-RO"/>
+                      </w:rPr>
+                    </w:pPr>
+                    <w:r>
+                      <w:rPr>
+                        <w:noProof/>
+                        <w:lang w:val="ro-RO"/>
+                      </w:rPr>
+                      <w:t xml:space="preserve">S. K. S. D. P. S. Avani Dharne, "OPUS-An Android Based Speech to Musical Notes Converter," </w:t>
+                    </w:r>
+                    <w:r>
+                      <w:rPr>
+                        <w:i/>
+                        <w:iCs/>
+                        <w:noProof/>
+                        <w:lang w:val="ro-RO"/>
+                      </w:rPr>
+                      <w:t xml:space="preserve">INTERNATIONAL JOURNAL OF ENGINEERING RESEARCH &amp; TECHNOLOGY (IJERT), </w:t>
+                    </w:r>
+                    <w:r>
+                      <w:rPr>
+                        <w:noProof/>
+                        <w:lang w:val="ro-RO"/>
+                      </w:rPr>
+                      <w:t xml:space="preserve">vol. 4, no. 4, 2015. </w:t>
+                    </w:r>
+                  </w:p>
+                </w:tc>
+              </w:tr>
+              <w:tr>
+                <w:trPr>
+                  <w:divId w:val="1036344981"/>
+                  <w:trHeight w:val="1362"/>
+                  <w:tblCellSpacing w:w="15" w:type="dxa"/>
+                </w:trPr>
+                <w:tc>
+                  <w:tcPr>
+                    <w:tcW w:w="326" w:type="pct"/>
+                    <w:hideMark/>
+                  </w:tcPr>
+                  <w:p>
+                    <w:pPr>
+                      <w:pStyle w:val="Bibliography"/>
+                      <w:rPr>
+                        <w:noProof/>
+                        <w:lang w:val="ro-RO"/>
+                      </w:rPr>
+                    </w:pPr>
+                    <w:r>
+                      <w:rPr>
+                        <w:noProof/>
+                        <w:lang w:val="ro-RO"/>
+                      </w:rPr>
+                      <w:t xml:space="preserve">[9] </w:t>
+                    </w:r>
+                  </w:p>
+                </w:tc>
+                <w:tc>
+                  <w:tcPr>
+                    <w:tcW w:w="0" w:type="auto"/>
+                    <w:hideMark/>
+                  </w:tcPr>
+                  <w:p>
+                    <w:pPr>
+                      <w:pStyle w:val="Bibliography"/>
+                      <w:rPr>
+                        <w:noProof/>
+                        <w:lang w:val="ro-RO"/>
+                      </w:rPr>
+                    </w:pPr>
+                    <w:r>
+                      <w:rPr>
+                        <w:noProof/>
+                        <w:lang w:val="ro-RO"/>
+                      </w:rPr>
+                      <w:t>V. H. Valerii Kozlin, "Musical Projects in Guitar Pro 7.5 Sequencer," 12 2023. [Online]. Available: https://www.researchgate.net/publication/376744758_Musical_Projects_in_Guitar_Pro_75_Sequencer. [Accessed 15 01 2024].</w:t>
+                    </w:r>
+                  </w:p>
+                </w:tc>
+              </w:tr>
+              <w:tr>
+                <w:trPr>
+                  <w:divId w:val="1036344981"/>
+                  <w:trHeight w:val="757"/>
+                  <w:tblCellSpacing w:w="15" w:type="dxa"/>
+                </w:trPr>
+                <w:tc>
+                  <w:tcPr>
+                    <w:tcW w:w="326" w:type="pct"/>
+                    <w:hideMark/>
+                  </w:tcPr>
+                  <w:p>
+                    <w:pPr>
+                      <w:pStyle w:val="Bibliography"/>
+                      <w:rPr>
+                        <w:noProof/>
+                        <w:lang w:val="ro-RO"/>
+                      </w:rPr>
+                    </w:pPr>
+                    <w:r>
+                      <w:rPr>
+                        <w:noProof/>
+                        <w:lang w:val="ro-RO"/>
+                      </w:rPr>
+                      <w:t xml:space="preserve">[10] </w:t>
+                    </w:r>
+                  </w:p>
+                </w:tc>
+                <w:tc>
+                  <w:tcPr>
+                    <w:tcW w:w="0" w:type="auto"/>
+                    <w:hideMark/>
+                  </w:tcPr>
+                  <w:p>
+                    <w:pPr>
+                      <w:pStyle w:val="Bibliography"/>
+                      <w:rPr>
+                        <w:noProof/>
+                        <w:lang w:val="ro-RO"/>
+                      </w:rPr>
+                    </w:pPr>
+                    <w:r>
+                      <w:rPr>
+                        <w:noProof/>
+                        <w:lang w:val="ro-RO"/>
+                      </w:rPr>
+                      <w:t xml:space="preserve">G. Essl, "Topology in Sound Synthesis and Digital Signal Processing -- DAFx2022 Lecture Notes," in </w:t>
+                    </w:r>
+                    <w:r>
+                      <w:rPr>
+                        <w:i/>
+                        <w:iCs/>
+                        <w:noProof/>
+                        <w:lang w:val="ro-RO"/>
+                      </w:rPr>
+                      <w:t>DAFx2022</w:t>
+                    </w:r>
+                    <w:r>
+                      <w:rPr>
+                        <w:noProof/>
+                        <w:lang w:val="ro-RO"/>
+                      </w:rPr>
+                      <w:t xml:space="preserve">, Vienna, Austria, 2022. </w:t>
+                    </w:r>
+                  </w:p>
+                </w:tc>
+              </w:tr>
+              <w:tr>
+                <w:trPr>
+                  <w:divId w:val="1036344981"/>
+                  <w:trHeight w:val="772"/>
+                  <w:tblCellSpacing w:w="15" w:type="dxa"/>
+                </w:trPr>
+                <w:tc>
+                  <w:tcPr>
+                    <w:tcW w:w="326" w:type="pct"/>
+                    <w:hideMark/>
+                  </w:tcPr>
+                  <w:p>
+                    <w:pPr>
+                      <w:pStyle w:val="Bibliography"/>
+                      <w:rPr>
+                        <w:noProof/>
+                        <w:lang w:val="ro-RO"/>
+                      </w:rPr>
+                    </w:pPr>
+                    <w:r>
+                      <w:rPr>
+                        <w:noProof/>
+                        <w:lang w:val="ro-RO"/>
+                      </w:rPr>
+                      <w:t xml:space="preserve">[11] </w:t>
+                    </w:r>
+                  </w:p>
+                </w:tc>
+                <w:tc>
+                  <w:tcPr>
+                    <w:tcW w:w="0" w:type="auto"/>
+                    <w:hideMark/>
+                  </w:tcPr>
+                  <w:p>
+                    <w:pPr>
+                      <w:pStyle w:val="Bibliography"/>
+                      <w:rPr>
+                        <w:noProof/>
+                        <w:lang w:val="ro-RO"/>
+                      </w:rPr>
+                    </w:pPr>
+                    <w:r>
+                      <w:rPr>
+                        <w:noProof/>
+                        <w:lang w:val="ro-RO"/>
+                      </w:rPr>
+                      <w:t xml:space="preserve">V. m. i. —. n. s. u. p. models, "VESA VÄLIMÄKI, TAPIO TAKALA," </w:t>
+                    </w:r>
+                    <w:r>
+                      <w:rPr>
+                        <w:i/>
+                        <w:iCs/>
+                        <w:noProof/>
+                        <w:lang w:val="ro-RO"/>
+                      </w:rPr>
+                      <w:t xml:space="preserve">Organised Sound, </w:t>
+                    </w:r>
+                    <w:r>
+                      <w:rPr>
+                        <w:noProof/>
+                        <w:lang w:val="ro-RO"/>
+                      </w:rPr>
+                      <w:t xml:space="preserve">vol. 1, no. 2, pp. 75-86, 1996. </w:t>
+                    </w:r>
+                  </w:p>
+                </w:tc>
+              </w:tr>
+            </w:tbl>
+            <w:p>
+              <w:pPr>
+                <w:divId w:val="1036344981"/>
+                <w:rPr>
+                  <w:rFonts w:eastAsia="Times New Roman"/>
+                  <w:noProof/>
+                </w:rPr>
+              </w:pPr>
+            </w:p>
+            <w:p>
+              <w:r>
+                <w:rPr>
+                  <w:b/>
+                  <w:bCs/>
+                  <w:noProof/>
+                </w:rPr>
+                <w:fldChar w:fldCharType="end"/>
+              </w:r>
+            </w:p>
+          </w:sdtContent>
+        </w:sdt>
       </w:sdtContent>
     </w:sdt>
+    <w:p>
+      <w:pPr>
+        <w:rPr>
+          <w:lang w:val="ro-RO"/>
+        </w:rPr>
+      </w:pPr>
+    </w:p>
+    <w:p>
+      <w:pPr>
+        <w:rPr>
+          <w:lang w:val="ro-RO"/>
+        </w:rPr>
+      </w:pPr>
+    </w:p>
+    <w:p>
+      <w:pPr>
+        <w:pStyle w:val="Heading1"/>
+        <w:rPr>
+          <w:lang w:val="ro-RO"/>
+        </w:rPr>
+      </w:pPr>
+      <w:r>
+        <w:rPr>
+          <w:lang w:val="ro-RO"/>
+        </w:rPr>
+        <w:lastRenderedPageBreak/>
+        <w:t>Anexa</w:t>
+      </w:r>
+    </w:p>
+    <w:p>
+      <w:pPr>
+        <w:rPr>
+          <w:lang w:val="ro-RO"/>
+        </w:rPr>
+      </w:pPr>
+    </w:p>
     <w:sectPr>
-      <w:footerReference w:type="default" r:id="rId11"/>
+      <w:footerReference w:type="default" r:id="rId12"/>
       <w:pgSz w:w="12240" w:h="15840"/>
       <w:pgMar w:top="1134" w:right="1247" w:bottom="1134" w:left="1247" w:header="720" w:footer="720" w:gutter="0"/>
       <w:pgNumType w:start="1"/>
@@ -3964,25 +5674,6 @@
       </w:pPr>
       <w:r>
         <w:continuationSeparator/>
-      </w:r>
-    </w:p>
-  </w:footnote>
-  <w:footnote w:id="1">
-    <w:p>
-      <w:pPr>
-        <w:pStyle w:val="FootnoteText"/>
-        <w:rPr>
-          <w:lang w:val="en-US"/>
-        </w:rPr>
-      </w:pPr>
-      <w:r>
-        <w:rPr>
-          <w:rStyle w:val="FootnoteReference"/>
-        </w:rPr>
-        <w:footnoteRef/>
-      </w:r>
-      <w:r>
-        <w:t>https://www.tiobe.com/tiobe-index/</w:t>
       </w:r>
     </w:p>
   </w:footnote>
@@ -6366,7 +8057,7 @@
 </file>
 
 <file path=customXml/item1.xml><?xml version="1.0" encoding="utf-8"?>
-<b:Sources xmlns:b="http://schemas.openxmlformats.org/officeDocument/2006/bibliography" xmlns="http://schemas.openxmlformats.org/officeDocument/2006/bibliography" SelectedStyle="\APASixthEditionOfficeOnline.xsl" StyleName="APA" Version="6">
+<b:Sources xmlns:b="http://schemas.openxmlformats.org/officeDocument/2006/bibliography" xmlns="http://schemas.openxmlformats.org/officeDocument/2006/bibliography" SelectedStyle="\IEEE2006OfficeOnline.xsl" StyleName="IEEE" Version="2006">
   <b:Source>
     <b:Tag>sit</b:Tag>
     <b:SourceType>Book</b:SourceType>
@@ -6380,13 +8071,215 @@
         </b:NameList>
       </b:Author>
     </b:Author>
+    <b:RefOrder>6</b:RefOrder>
+  </b:Source>
+  <b:Source>
+    <b:Tag>Tio24</b:Tag>
+    <b:SourceType>InternetSite</b:SourceType>
+    <b:Guid>{82193CD6-17B1-4D70-8182-A80FF7CB05A0}</b:Guid>
+    <b:Title>TIOBE Index for January 2024</b:Title>
+    <b:Year>2024</b:Year>
+    <b:Author>
+      <b:Author>
+        <b:Corporate>Tiobe</b:Corporate>
+      </b:Author>
+    </b:Author>
+    <b:InternetSiteTitle>Tiobe</b:InternetSiteTitle>
+    <b:URL>https://www.tiobe.com/tiobe-index/</b:URL>
     <b:RefOrder>1</b:RefOrder>
+  </b:Source>
+  <b:Source>
+    <b:Tag>Jes17</b:Tag>
+    <b:SourceType>ConferenceProceedings</b:SourceType>
+    <b:Guid>{653187AF-EFC4-4713-8679-1CAB66A4F4C4}</b:Guid>
+    <b:Title>Neural Audio Synthesis of Musical Notes with WaveNet Autoencoders</b:Title>
+    <b:Year>2017</b:Year>
+    <b:Author>
+      <b:Author>
+        <b:NameList>
+          <b:Person>
+            <b:Last>Jesse Engel</b:Last>
+            <b:First>Cinjon</b:First>
+            <b:Middle>Resnick, Adam Roberts, Sander Dieleman, Douglas Eck, Karen Simonyan, Mohammad Norouzi</b:Middle>
+          </b:Person>
+        </b:NameList>
+      </b:Author>
+    </b:Author>
+    <b:ConferenceName>Internation Conference of Machine Learning</b:ConferenceName>
+    <b:RefOrder>2</b:RefOrder>
+  </b:Source>
+  <b:Source>
+    <b:Tag>Sam15</b:Tag>
+    <b:SourceType>JournalArticle</b:SourceType>
+    <b:Guid>{2B1C7F9F-05E9-44B2-AC44-DC4E0ABF586F}</b:Guid>
+    <b:Title>Synthesizing musical notes of Harmonium using Spectral Domain Modeling</b:Title>
+    <b:Year>2015</b:Year>
+    <b:Author>
+      <b:Author>
+        <b:NameList>
+          <b:Person>
+            <b:Last>Samridha Kumar</b:Last>
+            <b:First>Mihir</b:First>
+            <b:Middle>Narayan Mohanty</b:Middle>
+          </b:Person>
+        </b:NameList>
+      </b:Author>
+    </b:Author>
+    <b:JournalName>International Journal of Scientific Engineering and Applied Science (IJSEAS)</b:JournalName>
+    <b:Volume>1</b:Volume>
+    <b:RefOrder>3</b:RefOrder>
+  </b:Source>
+  <b:Source>
+    <b:Tag>Mak24</b:Tag>
+    <b:SourceType>InternetSite</b:SourceType>
+    <b:Guid>{B2EA3A30-3D5D-45AA-8786-B97FB14C1457}</b:Guid>
+    <b:Title>Quick Guide to Envelopes</b:Title>
+    <b:Author>
+      <b:Author>
+        <b:Corporate>Making Music</b:Corporate>
+      </b:Author>
+    </b:Author>
+    <b:YearAccessed>2024</b:YearAccessed>
+    <b:MonthAccessed>01</b:MonthAccessed>
+    <b:DayAccessed>15</b:DayAccessed>
+    <b:URL>https://making-music.com/quick-guides/envelopes/</b:URL>
+    <b:RefOrder>4</b:RefOrder>
+  </b:Source>
+  <b:Source>
+    <b:Tag>Zhe23</b:Tag>
+    <b:SourceType>JournalArticle</b:SourceType>
+    <b:Guid>{4598AF45-CA64-4A87-B331-44812C08E38D}</b:Guid>
+    <b:Title>NAS-FM: Neural Architecture Search for Tunable and Interpretable Sound Synthesis based on Frequency Modulation</b:Title>
+    <b:Year>2023</b:Year>
+    <b:Author>
+      <b:Author>
+        <b:NameList>
+          <b:Person>
+            <b:Last>Zhen Ye</b:Last>
+            <b:First>Wei</b:First>
+            <b:Middle>Xue, Xu Tan, Qifeng Liu, Yike Guo</b:Middle>
+          </b:Person>
+        </b:NameList>
+      </b:Author>
+    </b:Author>
+    <b:JournalName>International Joint Conference on Artificial Intelligence</b:JournalName>
+    <b:RefOrder>5</b:RefOrder>
+  </b:Source>
+  <b:Source>
+    <b:Tag>Sha13</b:Tag>
+    <b:SourceType>ConferenceProceedings</b:SourceType>
+    <b:Guid>{CDD43492-4019-4E48-8175-F73134D7D84B}</b:Guid>
+    <b:Title>Filter Design for Synthesis of Musical Notes: A Multidimensional featurebased approach</b:Title>
+    <b:Year>2013</b:Year>
+    <b:Author>
+      <b:Author>
+        <b:NameList>
+          <b:Person>
+            <b:Last>Shailesh Ramamurthy</b:Last>
+            <b:First>Mohan</b:First>
+            <b:Middle>Raghavan</b:Middle>
+          </b:Person>
+        </b:NameList>
+      </b:Author>
+    </b:Author>
+    <b:ConferenceName>IEEE ICSIPA 2013</b:ConferenceName>
+    <b:City>Melaka, Malaysia</b:City>
+    <b:RefOrder>7</b:RefOrder>
+  </b:Source>
+  <b:Source>
+    <b:Tag>Ava15</b:Tag>
+    <b:SourceType>JournalArticle</b:SourceType>
+    <b:Guid>{96B3E9BF-6CFE-41F3-83E5-5A03514CF465}</b:Guid>
+    <b:Title>OPUS-An Android Based Speech to Musical Notes Converter</b:Title>
+    <b:Year>2015</b:Year>
+    <b:Author>
+      <b:Author>
+        <b:NameList>
+          <b:Person>
+            <b:Last>Avani Dharne</b:Last>
+            <b:First>Shweta</b:First>
+            <b:Middle>Kulkarni, Sanjana Dutt, Pooja Shinde</b:Middle>
+          </b:Person>
+        </b:NameList>
+      </b:Author>
+    </b:Author>
+    <b:JournalName>INTERNATIONAL JOURNAL OF ENGINEERING RESEARCH &amp; TECHNOLOGY (IJERT)</b:JournalName>
+    <b:Volume>4</b:Volume>
+    <b:Issue>4</b:Issue>
+    <b:RefOrder>8</b:RefOrder>
+  </b:Source>
+  <b:Source>
+    <b:Tag>Val23</b:Tag>
+    <b:SourceType>DocumentFromInternetSite</b:SourceType>
+    <b:Guid>{5533291D-4570-4CCE-856E-3811C22E0ECB}</b:Guid>
+    <b:Author>
+      <b:Author>
+        <b:NameList>
+          <b:Person>
+            <b:Last>Valerii Kozlin</b:Last>
+            <b:First>Valentyna</b:First>
+            <b:Middle>Hryshchenko</b:Middle>
+          </b:Person>
+        </b:NameList>
+      </b:Author>
+    </b:Author>
+    <b:Title>Musical Projects in Guitar Pro 7.5 Sequencer</b:Title>
+    <b:Year>2023</b:Year>
+    <b:Month>12</b:Month>
+    <b:YearAccessed>2024</b:YearAccessed>
+    <b:MonthAccessed>01</b:MonthAccessed>
+    <b:DayAccessed>15</b:DayAccessed>
+    <b:URL>https://www.researchgate.net/publication/376744758_Musical_Projects_in_Guitar_Pro_75_Sequencer</b:URL>
+    <b:RefOrder>9</b:RefOrder>
+  </b:Source>
+  <b:Source>
+    <b:Tag>Ess22</b:Tag>
+    <b:SourceType>ConferenceProceedings</b:SourceType>
+    <b:Guid>{78184BE8-7B9B-4E08-9651-48F854E8F970}</b:Guid>
+    <b:Author>
+      <b:Author>
+        <b:NameList>
+          <b:Person>
+            <b:Last>Essl</b:Last>
+            <b:First>Georg</b:First>
+          </b:Person>
+        </b:NameList>
+      </b:Author>
+    </b:Author>
+    <b:Title>Topology in Sound Synthesis and Digital Signal Processing -- DAFx2022 Lecture Notes</b:Title>
+    <b:Year>2022</b:Year>
+    <b:ConferenceName>DAFx2022</b:ConferenceName>
+    <b:City>Vienna, Austria</b:City>
+    <b:RefOrder>10</b:RefOrder>
+  </b:Source>
+  <b:Source>
+    <b:Tag>Vir96</b:Tag>
+    <b:SourceType>JournalArticle</b:SourceType>
+    <b:Guid>{53927FB2-994E-4283-9888-275B63E93179}</b:Guid>
+    <b:Title>VESA VÄLIMÄKI, TAPIO TAKALA</b:Title>
+    <b:Year>1996</b:Year>
+    <b:Author>
+      <b:Author>
+        <b:NameList>
+          <b:Person>
+            <b:Last>models</b:Last>
+            <b:First>Virtual</b:First>
+            <b:Middle>musical instruments — natural sound using physical</b:Middle>
+          </b:Person>
+        </b:NameList>
+      </b:Author>
+    </b:Author>
+    <b:JournalName>Organised Sound</b:JournalName>
+    <b:Pages>75-86</b:Pages>
+    <b:Volume>1</b:Volume>
+    <b:Issue>2</b:Issue>
+    <b:RefOrder>11</b:RefOrder>
   </b:Source>
 </b:Sources>
 </file>
 
 <file path=customXml/itemProps1.xml><?xml version="1.0" encoding="utf-8"?>
-<ds:datastoreItem xmlns:ds="http://schemas.openxmlformats.org/officeDocument/2006/customXml" ds:itemID="{B55D3DEB-F20F-4613-AD83-E8157006DD3C}">
+<ds:datastoreItem xmlns:ds="http://schemas.openxmlformats.org/officeDocument/2006/customXml" ds:itemID="{CC5C504C-A921-4232-89E6-24BC81DFA6F3}">
   <ds:schemaRefs>
     <ds:schemaRef ds:uri="http://schemas.openxmlformats.org/officeDocument/2006/bibliography"/>
   </ds:schemaRefs>

</xml_diff>